<commit_message>
New MS outputs and updated templates
</commit_message>
<xml_diff>
--- a/publishing/docx/Normal.docx
+++ b/publishing/docx/Normal.docx
@@ -1,26 +1,16 @@
 
 <file path=word/document.xml><?xml version="1.0" encoding="utf-8"?>
-<w:document xmlns:wpc="http://schemas.microsoft.com/office/word/2010/wordprocessingCanvas" xmlns:cx="http://schemas.microsoft.com/office/drawing/2014/chartex" xmlns:cx1="http://schemas.microsoft.com/office/drawing/2015/9/8/chartex" xmlns:cx2="http://schemas.microsoft.com/office/drawing/2015/10/21/chartex" xmlns:cx3="http://schemas.microsoft.com/office/drawing/2016/5/9/chartex" xmlns:cx4="http://schemas.microsoft.com/office/drawing/2016/5/10/chartex" xmlns:cx5="http://schemas.microsoft.com/office/drawing/2016/5/11/chartex" xmlns:cx6="http://schemas.microsoft.com/office/drawing/2016/5/12/chartex" xmlns:cx7="http://schemas.microsoft.com/office/drawing/2016/5/13/chartex" xmlns:cx8="http://schemas.microsoft.com/office/drawing/2016/5/14/chartex" xmlns:mc="http://schemas.openxmlformats.org/markup-compatibility/2006" xmlns:aink="http://schemas.microsoft.com/office/drawing/2016/ink" xmlns:am3d="http://schemas.microsoft.com/office/drawing/2017/model3d" xmlns:o="urn:schemas-microsoft-com:office:office" xmlns:r="http://schemas.openxmlformats.org/officeDocument/2006/relationships" xmlns:m="http://schemas.openxmlformats.org/officeDocument/2006/math" xmlns:v="urn:schemas-microsoft-com:vml" xmlns:wp14="http://schemas.microsoft.com/office/word/2010/wordprocessingDrawing" xmlns:wp="http://schemas.openxmlformats.org/drawingml/2006/wordprocessingDrawing" xmlns:w10="urn:schemas-microsoft-com:office:word" xmlns:w="http://schemas.openxmlformats.org/wordprocessingml/2006/main" xmlns:w14="http://schemas.microsoft.com/office/word/2010/wordml" xmlns:w15="http://schemas.microsoft.com/office/word/2012/wordml" xmlns:w16cex="http://schemas.microsoft.com/office/word/2018/wordml/cex" xmlns:w16cid="http://schemas.microsoft.com/office/word/2016/wordml/cid" xmlns:w16="http://schemas.microsoft.com/office/word/2018/wordml" xmlns:w16sdtdh="http://schemas.microsoft.com/office/word/2020/wordml/sdtdatahash" xmlns:w16se="http://schemas.microsoft.com/office/word/2015/wordml/symex" xmlns:wpg="http://schemas.microsoft.com/office/word/2010/wordprocessingGroup" xmlns:wpi="http://schemas.microsoft.com/office/word/2010/wordprocessingInk" xmlns:wne="http://schemas.microsoft.com/office/word/2006/wordml" xmlns:wps="http://schemas.microsoft.com/office/word/2010/wordprocessingShape" mc:Ignorable="w14 w15 w16se w16cid w16 w16cex w16sdtdh wp14">
+<w:document xmlns:wpc="http://schemas.microsoft.com/office/word/2010/wordprocessingCanvas" xmlns:cx="http://schemas.microsoft.com/office/drawing/2014/chartex" xmlns:cx1="http://schemas.microsoft.com/office/drawing/2015/9/8/chartex" xmlns:cx2="http://schemas.microsoft.com/office/drawing/2015/10/21/chartex" xmlns:cx3="http://schemas.microsoft.com/office/drawing/2016/5/9/chartex" xmlns:cx4="http://schemas.microsoft.com/office/drawing/2016/5/10/chartex" xmlns:cx5="http://schemas.microsoft.com/office/drawing/2016/5/11/chartex" xmlns:cx6="http://schemas.microsoft.com/office/drawing/2016/5/12/chartex" xmlns:cx7="http://schemas.microsoft.com/office/drawing/2016/5/13/chartex" xmlns:cx8="http://schemas.microsoft.com/office/drawing/2016/5/14/chartex" xmlns:mc="http://schemas.openxmlformats.org/markup-compatibility/2006" xmlns:aink="http://schemas.microsoft.com/office/drawing/2016/ink" xmlns:am3d="http://schemas.microsoft.com/office/drawing/2017/model3d" xmlns:o="urn:schemas-microsoft-com:office:office" xmlns:oel="http://schemas.microsoft.com/office/2019/extlst" xmlns:r="http://schemas.openxmlformats.org/officeDocument/2006/relationships" xmlns:m="http://schemas.openxmlformats.org/officeDocument/2006/math" xmlns:v="urn:schemas-microsoft-com:vml" xmlns:wp14="http://schemas.microsoft.com/office/word/2010/wordprocessingDrawing" xmlns:wp="http://schemas.openxmlformats.org/drawingml/2006/wordprocessingDrawing" xmlns:w10="urn:schemas-microsoft-com:office:word" xmlns:w="http://schemas.openxmlformats.org/wordprocessingml/2006/main" xmlns:w14="http://schemas.microsoft.com/office/word/2010/wordml" xmlns:w15="http://schemas.microsoft.com/office/word/2012/wordml" xmlns:w16cex="http://schemas.microsoft.com/office/word/2018/wordml/cex" xmlns:w16cid="http://schemas.microsoft.com/office/word/2016/wordml/cid" xmlns:w16="http://schemas.microsoft.com/office/word/2018/wordml" xmlns:w16du="http://schemas.microsoft.com/office/word/2023/wordml/word16du" xmlns:w16sdtdh="http://schemas.microsoft.com/office/word/2020/wordml/sdtdatahash" xmlns:w16se="http://schemas.microsoft.com/office/word/2015/wordml/symex" xmlns:wpg="http://schemas.microsoft.com/office/word/2010/wordprocessingGroup" xmlns:wpi="http://schemas.microsoft.com/office/word/2010/wordprocessingInk" xmlns:wne="http://schemas.microsoft.com/office/word/2006/wordml" xmlns:wps="http://schemas.microsoft.com/office/word/2010/wordprocessingShape" mc:Ignorable="w14 w15 w16se w16cid w16 w16cex w16sdtdh wp14">
   <w:body>
     <w:p>
       <w:pPr>
         <w:pStyle w:val="Title"/>
       </w:pPr>
-      <w:r>
-        <w:fldChar w:fldCharType="begin"/>
-      </w:r>
-      <w:r>
-        <w:instrText>TITLE \* MERGEFORMAT</w:instrText>
-      </w:r>
-      <w:r>
-        <w:fldChar w:fldCharType="separate"/>
-      </w:r>
-      <w:r>
-        <w:t>**Do a print preview to update fields**</w:t>
-      </w:r>
-      <w:r>
-        <w:fldChar w:fldCharType="end"/>
-      </w:r>
+      <w:fldSimple w:instr=" TITLE   \* MERGEFORMAT ">
+        <w:r>
+          <w:t>**Do a print preview to update fields**</w:t>
+        </w:r>
+      </w:fldSimple>
     </w:p>
     <w:p>
       <w:pPr>
@@ -67,7 +57,7 @@
     </w:p>
     <w:p>
       <w:pPr>
-        <w:pStyle w:val="Subhead1"/>
+        <w:pStyle w:val="BodyText"/>
       </w:pPr>
       <w:r>
         <w:t>Subhead 1</w:t>
@@ -414,6 +404,7 @@
         <w:tc>
           <w:tcPr>
             <w:tcW w:w="875" w:type="pct"/>
+            <w:vAlign w:val="center"/>
           </w:tcPr>
           <w:p>
             <w:pPr>
@@ -427,6 +418,7 @@
         <w:tc>
           <w:tcPr>
             <w:tcW w:w="1351" w:type="pct"/>
+            <w:vAlign w:val="center"/>
           </w:tcPr>
           <w:p>
             <w:pPr>
@@ -449,6 +441,7 @@
         <w:tc>
           <w:tcPr>
             <w:tcW w:w="1327" w:type="pct"/>
+            <w:vAlign w:val="center"/>
           </w:tcPr>
           <w:p>
             <w:pPr>
@@ -471,6 +464,7 @@
         <w:tc>
           <w:tcPr>
             <w:tcW w:w="1446" w:type="pct"/>
+            <w:vAlign w:val="center"/>
           </w:tcPr>
           <w:p>
             <w:pPr>
@@ -498,6 +492,7 @@
         <w:tc>
           <w:tcPr>
             <w:tcW w:w="875" w:type="pct"/>
+            <w:vAlign w:val="center"/>
           </w:tcPr>
           <w:p>
             <w:pPr>
@@ -534,6 +529,7 @@
         <w:tc>
           <w:tcPr>
             <w:tcW w:w="875" w:type="pct"/>
+            <w:vAlign w:val="center"/>
           </w:tcPr>
           <w:p>
             <w:pPr>
@@ -646,6 +642,35 @@
         <w:t>Answer space 4 lines</w:t>
       </w:r>
     </w:p>
+    <w:p>
+      <w:pPr>
+        <w:rPr>
+          <w:rFonts w:ascii="Arial Narrow" w:eastAsia="Times New Roman" w:hAnsi="Arial Narrow" w:cs="Times New Roman"/>
+          <w:sz w:val="22"/>
+          <w:szCs w:val="20"/>
+        </w:rPr>
+      </w:pPr>
+      <w:r>
+        <w:br w:type="page"/>
+      </w:r>
+    </w:p>
+    <w:p>
+      <w:pPr>
+        <w:pStyle w:val="Heading2"/>
+      </w:pPr>
+      <w:r>
+        <w:lastRenderedPageBreak/>
+        <w:t>Extension</w:t>
+      </w:r>
+    </w:p>
+    <w:p>
+      <w:pPr>
+        <w:pStyle w:val="dl"/>
+      </w:pPr>
+      <w:r>
+        <w:t>Dl title</w:t>
+      </w:r>
+    </w:p>
     <w:sectPr>
       <w:headerReference w:type="even" r:id="rId8"/>
       <w:headerReference w:type="default" r:id="rId9"/>
@@ -664,7 +689,7 @@
 </file>
 
 <file path=word/endnotes.xml><?xml version="1.0" encoding="utf-8"?>
-<w:endnotes xmlns:wpc="http://schemas.microsoft.com/office/word/2010/wordprocessingCanvas" xmlns:cx="http://schemas.microsoft.com/office/drawing/2014/chartex" xmlns:cx1="http://schemas.microsoft.com/office/drawing/2015/9/8/chartex" xmlns:cx2="http://schemas.microsoft.com/office/drawing/2015/10/21/chartex" xmlns:cx3="http://schemas.microsoft.com/office/drawing/2016/5/9/chartex" xmlns:cx4="http://schemas.microsoft.com/office/drawing/2016/5/10/chartex" xmlns:cx5="http://schemas.microsoft.com/office/drawing/2016/5/11/chartex" xmlns:cx6="http://schemas.microsoft.com/office/drawing/2016/5/12/chartex" xmlns:cx7="http://schemas.microsoft.com/office/drawing/2016/5/13/chartex" xmlns:cx8="http://schemas.microsoft.com/office/drawing/2016/5/14/chartex" xmlns:mc="http://schemas.openxmlformats.org/markup-compatibility/2006" xmlns:aink="http://schemas.microsoft.com/office/drawing/2016/ink" xmlns:am3d="http://schemas.microsoft.com/office/drawing/2017/model3d" xmlns:o="urn:schemas-microsoft-com:office:office" xmlns:r="http://schemas.openxmlformats.org/officeDocument/2006/relationships" xmlns:m="http://schemas.openxmlformats.org/officeDocument/2006/math" xmlns:v="urn:schemas-microsoft-com:vml" xmlns:wp14="http://schemas.microsoft.com/office/word/2010/wordprocessingDrawing" xmlns:wp="http://schemas.openxmlformats.org/drawingml/2006/wordprocessingDrawing" xmlns:w10="urn:schemas-microsoft-com:office:word" xmlns:w="http://schemas.openxmlformats.org/wordprocessingml/2006/main" xmlns:w14="http://schemas.microsoft.com/office/word/2010/wordml" xmlns:w15="http://schemas.microsoft.com/office/word/2012/wordml" xmlns:w16cex="http://schemas.microsoft.com/office/word/2018/wordml/cex" xmlns:w16cid="http://schemas.microsoft.com/office/word/2016/wordml/cid" xmlns:w16="http://schemas.microsoft.com/office/word/2018/wordml" xmlns:w16sdtdh="http://schemas.microsoft.com/office/word/2020/wordml/sdtdatahash" xmlns:w16se="http://schemas.microsoft.com/office/word/2015/wordml/symex" xmlns:wpg="http://schemas.microsoft.com/office/word/2010/wordprocessingGroup" xmlns:wpi="http://schemas.microsoft.com/office/word/2010/wordprocessingInk" xmlns:wne="http://schemas.microsoft.com/office/word/2006/wordml" xmlns:wps="http://schemas.microsoft.com/office/word/2010/wordprocessingShape" mc:Ignorable="w14 w15 w16se w16cid w16 w16cex w16sdtdh wp14">
+<w:endnotes xmlns:wpc="http://schemas.microsoft.com/office/word/2010/wordprocessingCanvas" xmlns:cx="http://schemas.microsoft.com/office/drawing/2014/chartex" xmlns:cx1="http://schemas.microsoft.com/office/drawing/2015/9/8/chartex" xmlns:cx2="http://schemas.microsoft.com/office/drawing/2015/10/21/chartex" xmlns:cx3="http://schemas.microsoft.com/office/drawing/2016/5/9/chartex" xmlns:cx4="http://schemas.microsoft.com/office/drawing/2016/5/10/chartex" xmlns:cx5="http://schemas.microsoft.com/office/drawing/2016/5/11/chartex" xmlns:cx6="http://schemas.microsoft.com/office/drawing/2016/5/12/chartex" xmlns:cx7="http://schemas.microsoft.com/office/drawing/2016/5/13/chartex" xmlns:cx8="http://schemas.microsoft.com/office/drawing/2016/5/14/chartex" xmlns:mc="http://schemas.openxmlformats.org/markup-compatibility/2006" xmlns:aink="http://schemas.microsoft.com/office/drawing/2016/ink" xmlns:am3d="http://schemas.microsoft.com/office/drawing/2017/model3d" xmlns:o="urn:schemas-microsoft-com:office:office" xmlns:oel="http://schemas.microsoft.com/office/2019/extlst" xmlns:r="http://schemas.openxmlformats.org/officeDocument/2006/relationships" xmlns:m="http://schemas.openxmlformats.org/officeDocument/2006/math" xmlns:v="urn:schemas-microsoft-com:vml" xmlns:wp14="http://schemas.microsoft.com/office/word/2010/wordprocessingDrawing" xmlns:wp="http://schemas.openxmlformats.org/drawingml/2006/wordprocessingDrawing" xmlns:w10="urn:schemas-microsoft-com:office:word" xmlns:w="http://schemas.openxmlformats.org/wordprocessingml/2006/main" xmlns:w14="http://schemas.microsoft.com/office/word/2010/wordml" xmlns:w15="http://schemas.microsoft.com/office/word/2012/wordml" xmlns:w16cex="http://schemas.microsoft.com/office/word/2018/wordml/cex" xmlns:w16cid="http://schemas.microsoft.com/office/word/2016/wordml/cid" xmlns:w16="http://schemas.microsoft.com/office/word/2018/wordml" xmlns:w16du="http://schemas.microsoft.com/office/word/2023/wordml/word16du" xmlns:w16sdtdh="http://schemas.microsoft.com/office/word/2020/wordml/sdtdatahash" xmlns:w16se="http://schemas.microsoft.com/office/word/2015/wordml/symex" xmlns:wpg="http://schemas.microsoft.com/office/word/2010/wordprocessingGroup" xmlns:wpi="http://schemas.microsoft.com/office/word/2010/wordprocessingInk" xmlns:wne="http://schemas.microsoft.com/office/word/2006/wordml" xmlns:wps="http://schemas.microsoft.com/office/word/2010/wordprocessingShape" mc:Ignorable="w14 w15 w16se w16cid w16 w16cex w16sdtdh wp14">
   <w:endnote w:type="separator" w:id="-1">
     <w:p>
       <w:r>
@@ -683,7 +708,7 @@
 </file>
 
 <file path=word/footer1.xml><?xml version="1.0" encoding="utf-8"?>
-<w:ftr xmlns:wpc="http://schemas.microsoft.com/office/word/2010/wordprocessingCanvas" xmlns:cx="http://schemas.microsoft.com/office/drawing/2014/chartex" xmlns:cx1="http://schemas.microsoft.com/office/drawing/2015/9/8/chartex" xmlns:cx2="http://schemas.microsoft.com/office/drawing/2015/10/21/chartex" xmlns:cx3="http://schemas.microsoft.com/office/drawing/2016/5/9/chartex" xmlns:cx4="http://schemas.microsoft.com/office/drawing/2016/5/10/chartex" xmlns:cx5="http://schemas.microsoft.com/office/drawing/2016/5/11/chartex" xmlns:cx6="http://schemas.microsoft.com/office/drawing/2016/5/12/chartex" xmlns:cx7="http://schemas.microsoft.com/office/drawing/2016/5/13/chartex" xmlns:cx8="http://schemas.microsoft.com/office/drawing/2016/5/14/chartex" xmlns:mc="http://schemas.openxmlformats.org/markup-compatibility/2006" xmlns:aink="http://schemas.microsoft.com/office/drawing/2016/ink" xmlns:am3d="http://schemas.microsoft.com/office/drawing/2017/model3d" xmlns:o="urn:schemas-microsoft-com:office:office" xmlns:r="http://schemas.openxmlformats.org/officeDocument/2006/relationships" xmlns:m="http://schemas.openxmlformats.org/officeDocument/2006/math" xmlns:v="urn:schemas-microsoft-com:vml" xmlns:wp14="http://schemas.microsoft.com/office/word/2010/wordprocessingDrawing" xmlns:wp="http://schemas.openxmlformats.org/drawingml/2006/wordprocessingDrawing" xmlns:w10="urn:schemas-microsoft-com:office:word" xmlns:w="http://schemas.openxmlformats.org/wordprocessingml/2006/main" xmlns:w14="http://schemas.microsoft.com/office/word/2010/wordml" xmlns:w15="http://schemas.microsoft.com/office/word/2012/wordml" xmlns:w16cex="http://schemas.microsoft.com/office/word/2018/wordml/cex" xmlns:w16cid="http://schemas.microsoft.com/office/word/2016/wordml/cid" xmlns:w16="http://schemas.microsoft.com/office/word/2018/wordml" xmlns:w16sdtdh="http://schemas.microsoft.com/office/word/2020/wordml/sdtdatahash" xmlns:w16se="http://schemas.microsoft.com/office/word/2015/wordml/symex" xmlns:wpg="http://schemas.microsoft.com/office/word/2010/wordprocessingGroup" xmlns:wpi="http://schemas.microsoft.com/office/word/2010/wordprocessingInk" xmlns:wne="http://schemas.microsoft.com/office/word/2006/wordml" xmlns:wps="http://schemas.microsoft.com/office/word/2010/wordprocessingShape" mc:Ignorable="w14 w15 w16se w16cid w16 w16cex w16sdtdh wp14">
+<w:ftr xmlns:wpc="http://schemas.microsoft.com/office/word/2010/wordprocessingCanvas" xmlns:cx="http://schemas.microsoft.com/office/drawing/2014/chartex" xmlns:cx1="http://schemas.microsoft.com/office/drawing/2015/9/8/chartex" xmlns:cx2="http://schemas.microsoft.com/office/drawing/2015/10/21/chartex" xmlns:cx3="http://schemas.microsoft.com/office/drawing/2016/5/9/chartex" xmlns:cx4="http://schemas.microsoft.com/office/drawing/2016/5/10/chartex" xmlns:cx5="http://schemas.microsoft.com/office/drawing/2016/5/11/chartex" xmlns:cx6="http://schemas.microsoft.com/office/drawing/2016/5/12/chartex" xmlns:cx7="http://schemas.microsoft.com/office/drawing/2016/5/13/chartex" xmlns:cx8="http://schemas.microsoft.com/office/drawing/2016/5/14/chartex" xmlns:mc="http://schemas.openxmlformats.org/markup-compatibility/2006" xmlns:aink="http://schemas.microsoft.com/office/drawing/2016/ink" xmlns:am3d="http://schemas.microsoft.com/office/drawing/2017/model3d" xmlns:o="urn:schemas-microsoft-com:office:office" xmlns:oel="http://schemas.microsoft.com/office/2019/extlst" xmlns:r="http://schemas.openxmlformats.org/officeDocument/2006/relationships" xmlns:m="http://schemas.openxmlformats.org/officeDocument/2006/math" xmlns:v="urn:schemas-microsoft-com:vml" xmlns:wp14="http://schemas.microsoft.com/office/word/2010/wordprocessingDrawing" xmlns:wp="http://schemas.openxmlformats.org/drawingml/2006/wordprocessingDrawing" xmlns:w10="urn:schemas-microsoft-com:office:word" xmlns:w="http://schemas.openxmlformats.org/wordprocessingml/2006/main" xmlns:w14="http://schemas.microsoft.com/office/word/2010/wordml" xmlns:w15="http://schemas.microsoft.com/office/word/2012/wordml" xmlns:w16cex="http://schemas.microsoft.com/office/word/2018/wordml/cex" xmlns:w16cid="http://schemas.microsoft.com/office/word/2016/wordml/cid" xmlns:w16="http://schemas.microsoft.com/office/word/2018/wordml" xmlns:w16du="http://schemas.microsoft.com/office/word/2023/wordml/word16du" xmlns:w16sdtdh="http://schemas.microsoft.com/office/word/2020/wordml/sdtdatahash" xmlns:w16se="http://schemas.microsoft.com/office/word/2015/wordml/symex" xmlns:wpg="http://schemas.microsoft.com/office/word/2010/wordprocessingGroup" xmlns:wpi="http://schemas.microsoft.com/office/word/2010/wordprocessingInk" xmlns:wne="http://schemas.microsoft.com/office/word/2006/wordml" xmlns:wps="http://schemas.microsoft.com/office/word/2010/wordprocessingShape" mc:Ignorable="w14 w15 w16se w16cid w16 w16cex w16sdtdh wp14">
   <w:p>
     <w:pPr>
       <w:pStyle w:val="FooterRuled"/>
@@ -744,7 +769,7 @@
 </file>
 
 <file path=word/footer2.xml><?xml version="1.0" encoding="utf-8"?>
-<w:ftr xmlns:wpc="http://schemas.microsoft.com/office/word/2010/wordprocessingCanvas" xmlns:cx="http://schemas.microsoft.com/office/drawing/2014/chartex" xmlns:cx1="http://schemas.microsoft.com/office/drawing/2015/9/8/chartex" xmlns:cx2="http://schemas.microsoft.com/office/drawing/2015/10/21/chartex" xmlns:cx3="http://schemas.microsoft.com/office/drawing/2016/5/9/chartex" xmlns:cx4="http://schemas.microsoft.com/office/drawing/2016/5/10/chartex" xmlns:cx5="http://schemas.microsoft.com/office/drawing/2016/5/11/chartex" xmlns:cx6="http://schemas.microsoft.com/office/drawing/2016/5/12/chartex" xmlns:cx7="http://schemas.microsoft.com/office/drawing/2016/5/13/chartex" xmlns:cx8="http://schemas.microsoft.com/office/drawing/2016/5/14/chartex" xmlns:mc="http://schemas.openxmlformats.org/markup-compatibility/2006" xmlns:aink="http://schemas.microsoft.com/office/drawing/2016/ink" xmlns:am3d="http://schemas.microsoft.com/office/drawing/2017/model3d" xmlns:o="urn:schemas-microsoft-com:office:office" xmlns:r="http://schemas.openxmlformats.org/officeDocument/2006/relationships" xmlns:m="http://schemas.openxmlformats.org/officeDocument/2006/math" xmlns:v="urn:schemas-microsoft-com:vml" xmlns:wp14="http://schemas.microsoft.com/office/word/2010/wordprocessingDrawing" xmlns:wp="http://schemas.openxmlformats.org/drawingml/2006/wordprocessingDrawing" xmlns:w10="urn:schemas-microsoft-com:office:word" xmlns:w="http://schemas.openxmlformats.org/wordprocessingml/2006/main" xmlns:w14="http://schemas.microsoft.com/office/word/2010/wordml" xmlns:w15="http://schemas.microsoft.com/office/word/2012/wordml" xmlns:w16cex="http://schemas.microsoft.com/office/word/2018/wordml/cex" xmlns:w16cid="http://schemas.microsoft.com/office/word/2016/wordml/cid" xmlns:w16="http://schemas.microsoft.com/office/word/2018/wordml" xmlns:w16sdtdh="http://schemas.microsoft.com/office/word/2020/wordml/sdtdatahash" xmlns:w16se="http://schemas.microsoft.com/office/word/2015/wordml/symex" xmlns:wpg="http://schemas.microsoft.com/office/word/2010/wordprocessingGroup" xmlns:wpi="http://schemas.microsoft.com/office/word/2010/wordprocessingInk" xmlns:wne="http://schemas.microsoft.com/office/word/2006/wordml" xmlns:wps="http://schemas.microsoft.com/office/word/2010/wordprocessingShape" mc:Ignorable="w14 w15 w16se w16cid w16 w16cex w16sdtdh wp14">
+<w:ftr xmlns:wpc="http://schemas.microsoft.com/office/word/2010/wordprocessingCanvas" xmlns:cx="http://schemas.microsoft.com/office/drawing/2014/chartex" xmlns:cx1="http://schemas.microsoft.com/office/drawing/2015/9/8/chartex" xmlns:cx2="http://schemas.microsoft.com/office/drawing/2015/10/21/chartex" xmlns:cx3="http://schemas.microsoft.com/office/drawing/2016/5/9/chartex" xmlns:cx4="http://schemas.microsoft.com/office/drawing/2016/5/10/chartex" xmlns:cx5="http://schemas.microsoft.com/office/drawing/2016/5/11/chartex" xmlns:cx6="http://schemas.microsoft.com/office/drawing/2016/5/12/chartex" xmlns:cx7="http://schemas.microsoft.com/office/drawing/2016/5/13/chartex" xmlns:cx8="http://schemas.microsoft.com/office/drawing/2016/5/14/chartex" xmlns:mc="http://schemas.openxmlformats.org/markup-compatibility/2006" xmlns:aink="http://schemas.microsoft.com/office/drawing/2016/ink" xmlns:am3d="http://schemas.microsoft.com/office/drawing/2017/model3d" xmlns:o="urn:schemas-microsoft-com:office:office" xmlns:oel="http://schemas.microsoft.com/office/2019/extlst" xmlns:r="http://schemas.openxmlformats.org/officeDocument/2006/relationships" xmlns:m="http://schemas.openxmlformats.org/officeDocument/2006/math" xmlns:v="urn:schemas-microsoft-com:vml" xmlns:wp14="http://schemas.microsoft.com/office/word/2010/wordprocessingDrawing" xmlns:wp="http://schemas.openxmlformats.org/drawingml/2006/wordprocessingDrawing" xmlns:w10="urn:schemas-microsoft-com:office:word" xmlns:w="http://schemas.openxmlformats.org/wordprocessingml/2006/main" xmlns:w14="http://schemas.microsoft.com/office/word/2010/wordml" xmlns:w15="http://schemas.microsoft.com/office/word/2012/wordml" xmlns:w16cex="http://schemas.microsoft.com/office/word/2018/wordml/cex" xmlns:w16cid="http://schemas.microsoft.com/office/word/2016/wordml/cid" xmlns:w16="http://schemas.microsoft.com/office/word/2018/wordml" xmlns:w16du="http://schemas.microsoft.com/office/word/2023/wordml/word16du" xmlns:w16sdtdh="http://schemas.microsoft.com/office/word/2020/wordml/sdtdatahash" xmlns:w16se="http://schemas.microsoft.com/office/word/2015/wordml/symex" xmlns:wpg="http://schemas.microsoft.com/office/word/2010/wordprocessingGroup" xmlns:wpi="http://schemas.microsoft.com/office/word/2010/wordprocessingInk" xmlns:wne="http://schemas.microsoft.com/office/word/2006/wordml" xmlns:wps="http://schemas.microsoft.com/office/word/2010/wordprocessingShape" mc:Ignorable="w14 w15 w16se w16cid w16 w16cex w16sdtdh wp14">
   <w:p>
     <w:pPr>
       <w:pStyle w:val="FooterRuled"/>
@@ -797,7 +822,7 @@
 </file>
 
 <file path=word/footer3.xml><?xml version="1.0" encoding="utf-8"?>
-<w:ftr xmlns:wpc="http://schemas.microsoft.com/office/word/2010/wordprocessingCanvas" xmlns:cx="http://schemas.microsoft.com/office/drawing/2014/chartex" xmlns:cx1="http://schemas.microsoft.com/office/drawing/2015/9/8/chartex" xmlns:cx2="http://schemas.microsoft.com/office/drawing/2015/10/21/chartex" xmlns:cx3="http://schemas.microsoft.com/office/drawing/2016/5/9/chartex" xmlns:cx4="http://schemas.microsoft.com/office/drawing/2016/5/10/chartex" xmlns:cx5="http://schemas.microsoft.com/office/drawing/2016/5/11/chartex" xmlns:cx6="http://schemas.microsoft.com/office/drawing/2016/5/12/chartex" xmlns:cx7="http://schemas.microsoft.com/office/drawing/2016/5/13/chartex" xmlns:cx8="http://schemas.microsoft.com/office/drawing/2016/5/14/chartex" xmlns:mc="http://schemas.openxmlformats.org/markup-compatibility/2006" xmlns:aink="http://schemas.microsoft.com/office/drawing/2016/ink" xmlns:am3d="http://schemas.microsoft.com/office/drawing/2017/model3d" xmlns:o="urn:schemas-microsoft-com:office:office" xmlns:r="http://schemas.openxmlformats.org/officeDocument/2006/relationships" xmlns:m="http://schemas.openxmlformats.org/officeDocument/2006/math" xmlns:v="urn:schemas-microsoft-com:vml" xmlns:wp14="http://schemas.microsoft.com/office/word/2010/wordprocessingDrawing" xmlns:wp="http://schemas.openxmlformats.org/drawingml/2006/wordprocessingDrawing" xmlns:w10="urn:schemas-microsoft-com:office:word" xmlns:w="http://schemas.openxmlformats.org/wordprocessingml/2006/main" xmlns:w14="http://schemas.microsoft.com/office/word/2010/wordml" xmlns:w15="http://schemas.microsoft.com/office/word/2012/wordml" xmlns:w16cex="http://schemas.microsoft.com/office/word/2018/wordml/cex" xmlns:w16cid="http://schemas.microsoft.com/office/word/2016/wordml/cid" xmlns:w16="http://schemas.microsoft.com/office/word/2018/wordml" xmlns:w16sdtdh="http://schemas.microsoft.com/office/word/2020/wordml/sdtdatahash" xmlns:w16se="http://schemas.microsoft.com/office/word/2015/wordml/symex" xmlns:wpg="http://schemas.microsoft.com/office/word/2010/wordprocessingGroup" xmlns:wpi="http://schemas.microsoft.com/office/word/2010/wordprocessingInk" xmlns:wne="http://schemas.microsoft.com/office/word/2006/wordml" xmlns:wps="http://schemas.microsoft.com/office/word/2010/wordprocessingShape" mc:Ignorable="w14 w15 w16se w16cid w16 w16cex w16sdtdh wp14">
+<w:ftr xmlns:wpc="http://schemas.microsoft.com/office/word/2010/wordprocessingCanvas" xmlns:cx="http://schemas.microsoft.com/office/drawing/2014/chartex" xmlns:cx1="http://schemas.microsoft.com/office/drawing/2015/9/8/chartex" xmlns:cx2="http://schemas.microsoft.com/office/drawing/2015/10/21/chartex" xmlns:cx3="http://schemas.microsoft.com/office/drawing/2016/5/9/chartex" xmlns:cx4="http://schemas.microsoft.com/office/drawing/2016/5/10/chartex" xmlns:cx5="http://schemas.microsoft.com/office/drawing/2016/5/11/chartex" xmlns:cx6="http://schemas.microsoft.com/office/drawing/2016/5/12/chartex" xmlns:cx7="http://schemas.microsoft.com/office/drawing/2016/5/13/chartex" xmlns:cx8="http://schemas.microsoft.com/office/drawing/2016/5/14/chartex" xmlns:mc="http://schemas.openxmlformats.org/markup-compatibility/2006" xmlns:aink="http://schemas.microsoft.com/office/drawing/2016/ink" xmlns:am3d="http://schemas.microsoft.com/office/drawing/2017/model3d" xmlns:o="urn:schemas-microsoft-com:office:office" xmlns:oel="http://schemas.microsoft.com/office/2019/extlst" xmlns:r="http://schemas.openxmlformats.org/officeDocument/2006/relationships" xmlns:m="http://schemas.openxmlformats.org/officeDocument/2006/math" xmlns:v="urn:schemas-microsoft-com:vml" xmlns:wp14="http://schemas.microsoft.com/office/word/2010/wordprocessingDrawing" xmlns:wp="http://schemas.openxmlformats.org/drawingml/2006/wordprocessingDrawing" xmlns:w10="urn:schemas-microsoft-com:office:word" xmlns:w="http://schemas.openxmlformats.org/wordprocessingml/2006/main" xmlns:w14="http://schemas.microsoft.com/office/word/2010/wordml" xmlns:w15="http://schemas.microsoft.com/office/word/2012/wordml" xmlns:w16cex="http://schemas.microsoft.com/office/word/2018/wordml/cex" xmlns:w16cid="http://schemas.microsoft.com/office/word/2016/wordml/cid" xmlns:w16="http://schemas.microsoft.com/office/word/2018/wordml" xmlns:w16du="http://schemas.microsoft.com/office/word/2023/wordml/word16du" xmlns:w16sdtdh="http://schemas.microsoft.com/office/word/2020/wordml/sdtdatahash" xmlns:w16se="http://schemas.microsoft.com/office/word/2015/wordml/symex" xmlns:wpg="http://schemas.microsoft.com/office/word/2010/wordprocessingGroup" xmlns:wpi="http://schemas.microsoft.com/office/word/2010/wordprocessingInk" xmlns:wne="http://schemas.microsoft.com/office/word/2006/wordml" xmlns:wps="http://schemas.microsoft.com/office/word/2010/wordprocessingShape" mc:Ignorable="w14 w15 w16se w16cid w16 w16cex w16sdtdh wp14">
   <w:p>
     <w:pPr>
       <w:pStyle w:val="FooterRuled"/>
@@ -850,7 +875,7 @@
 </file>
 
 <file path=word/footnotes.xml><?xml version="1.0" encoding="utf-8"?>
-<w:footnotes xmlns:wpc="http://schemas.microsoft.com/office/word/2010/wordprocessingCanvas" xmlns:cx="http://schemas.microsoft.com/office/drawing/2014/chartex" xmlns:cx1="http://schemas.microsoft.com/office/drawing/2015/9/8/chartex" xmlns:cx2="http://schemas.microsoft.com/office/drawing/2015/10/21/chartex" xmlns:cx3="http://schemas.microsoft.com/office/drawing/2016/5/9/chartex" xmlns:cx4="http://schemas.microsoft.com/office/drawing/2016/5/10/chartex" xmlns:cx5="http://schemas.microsoft.com/office/drawing/2016/5/11/chartex" xmlns:cx6="http://schemas.microsoft.com/office/drawing/2016/5/12/chartex" xmlns:cx7="http://schemas.microsoft.com/office/drawing/2016/5/13/chartex" xmlns:cx8="http://schemas.microsoft.com/office/drawing/2016/5/14/chartex" xmlns:mc="http://schemas.openxmlformats.org/markup-compatibility/2006" xmlns:aink="http://schemas.microsoft.com/office/drawing/2016/ink" xmlns:am3d="http://schemas.microsoft.com/office/drawing/2017/model3d" xmlns:o="urn:schemas-microsoft-com:office:office" xmlns:r="http://schemas.openxmlformats.org/officeDocument/2006/relationships" xmlns:m="http://schemas.openxmlformats.org/officeDocument/2006/math" xmlns:v="urn:schemas-microsoft-com:vml" xmlns:wp14="http://schemas.microsoft.com/office/word/2010/wordprocessingDrawing" xmlns:wp="http://schemas.openxmlformats.org/drawingml/2006/wordprocessingDrawing" xmlns:w10="urn:schemas-microsoft-com:office:word" xmlns:w="http://schemas.openxmlformats.org/wordprocessingml/2006/main" xmlns:w14="http://schemas.microsoft.com/office/word/2010/wordml" xmlns:w15="http://schemas.microsoft.com/office/word/2012/wordml" xmlns:w16cex="http://schemas.microsoft.com/office/word/2018/wordml/cex" xmlns:w16cid="http://schemas.microsoft.com/office/word/2016/wordml/cid" xmlns:w16="http://schemas.microsoft.com/office/word/2018/wordml" xmlns:w16sdtdh="http://schemas.microsoft.com/office/word/2020/wordml/sdtdatahash" xmlns:w16se="http://schemas.microsoft.com/office/word/2015/wordml/symex" xmlns:wpg="http://schemas.microsoft.com/office/word/2010/wordprocessingGroup" xmlns:wpi="http://schemas.microsoft.com/office/word/2010/wordprocessingInk" xmlns:wne="http://schemas.microsoft.com/office/word/2006/wordml" xmlns:wps="http://schemas.microsoft.com/office/word/2010/wordprocessingShape" mc:Ignorable="w14 w15 w16se w16cid w16 w16cex w16sdtdh wp14">
+<w:footnotes xmlns:wpc="http://schemas.microsoft.com/office/word/2010/wordprocessingCanvas" xmlns:cx="http://schemas.microsoft.com/office/drawing/2014/chartex" xmlns:cx1="http://schemas.microsoft.com/office/drawing/2015/9/8/chartex" xmlns:cx2="http://schemas.microsoft.com/office/drawing/2015/10/21/chartex" xmlns:cx3="http://schemas.microsoft.com/office/drawing/2016/5/9/chartex" xmlns:cx4="http://schemas.microsoft.com/office/drawing/2016/5/10/chartex" xmlns:cx5="http://schemas.microsoft.com/office/drawing/2016/5/11/chartex" xmlns:cx6="http://schemas.microsoft.com/office/drawing/2016/5/12/chartex" xmlns:cx7="http://schemas.microsoft.com/office/drawing/2016/5/13/chartex" xmlns:cx8="http://schemas.microsoft.com/office/drawing/2016/5/14/chartex" xmlns:mc="http://schemas.openxmlformats.org/markup-compatibility/2006" xmlns:aink="http://schemas.microsoft.com/office/drawing/2016/ink" xmlns:am3d="http://schemas.microsoft.com/office/drawing/2017/model3d" xmlns:o="urn:schemas-microsoft-com:office:office" xmlns:oel="http://schemas.microsoft.com/office/2019/extlst" xmlns:r="http://schemas.openxmlformats.org/officeDocument/2006/relationships" xmlns:m="http://schemas.openxmlformats.org/officeDocument/2006/math" xmlns:v="urn:schemas-microsoft-com:vml" xmlns:wp14="http://schemas.microsoft.com/office/word/2010/wordprocessingDrawing" xmlns:wp="http://schemas.openxmlformats.org/drawingml/2006/wordprocessingDrawing" xmlns:w10="urn:schemas-microsoft-com:office:word" xmlns:w="http://schemas.openxmlformats.org/wordprocessingml/2006/main" xmlns:w14="http://schemas.microsoft.com/office/word/2010/wordml" xmlns:w15="http://schemas.microsoft.com/office/word/2012/wordml" xmlns:w16cex="http://schemas.microsoft.com/office/word/2018/wordml/cex" xmlns:w16cid="http://schemas.microsoft.com/office/word/2016/wordml/cid" xmlns:w16="http://schemas.microsoft.com/office/word/2018/wordml" xmlns:w16du="http://schemas.microsoft.com/office/word/2023/wordml/word16du" xmlns:w16sdtdh="http://schemas.microsoft.com/office/word/2020/wordml/sdtdatahash" xmlns:w16se="http://schemas.microsoft.com/office/word/2015/wordml/symex" xmlns:wpg="http://schemas.microsoft.com/office/word/2010/wordprocessingGroup" xmlns:wpi="http://schemas.microsoft.com/office/word/2010/wordprocessingInk" xmlns:wne="http://schemas.microsoft.com/office/word/2006/wordml" xmlns:wps="http://schemas.microsoft.com/office/word/2010/wordprocessingShape" mc:Ignorable="w14 w15 w16se w16cid w16 w16cex w16sdtdh wp14">
   <w:footnote w:type="separator" w:id="-1">
     <w:p>
       <w:r>
@@ -869,23 +894,17 @@
 </file>
 
 <file path=word/header1.xml><?xml version="1.0" encoding="utf-8"?>
-<w:hdr xmlns:wpc="http://schemas.microsoft.com/office/word/2010/wordprocessingCanvas" xmlns:cx="http://schemas.microsoft.com/office/drawing/2014/chartex" xmlns:cx1="http://schemas.microsoft.com/office/drawing/2015/9/8/chartex" xmlns:cx2="http://schemas.microsoft.com/office/drawing/2015/10/21/chartex" xmlns:cx3="http://schemas.microsoft.com/office/drawing/2016/5/9/chartex" xmlns:cx4="http://schemas.microsoft.com/office/drawing/2016/5/10/chartex" xmlns:cx5="http://schemas.microsoft.com/office/drawing/2016/5/11/chartex" xmlns:cx6="http://schemas.microsoft.com/office/drawing/2016/5/12/chartex" xmlns:cx7="http://schemas.microsoft.com/office/drawing/2016/5/13/chartex" xmlns:cx8="http://schemas.microsoft.com/office/drawing/2016/5/14/chartex" xmlns:mc="http://schemas.openxmlformats.org/markup-compatibility/2006" xmlns:aink="http://schemas.microsoft.com/office/drawing/2016/ink" xmlns:am3d="http://schemas.microsoft.com/office/drawing/2017/model3d" xmlns:o="urn:schemas-microsoft-com:office:office" xmlns:r="http://schemas.openxmlformats.org/officeDocument/2006/relationships" xmlns:m="http://schemas.openxmlformats.org/officeDocument/2006/math" xmlns:v="urn:schemas-microsoft-com:vml" xmlns:wp14="http://schemas.microsoft.com/office/word/2010/wordprocessingDrawing" xmlns:wp="http://schemas.openxmlformats.org/drawingml/2006/wordprocessingDrawing" xmlns:w10="urn:schemas-microsoft-com:office:word" xmlns:w="http://schemas.openxmlformats.org/wordprocessingml/2006/main" xmlns:w14="http://schemas.microsoft.com/office/word/2010/wordml" xmlns:w15="http://schemas.microsoft.com/office/word/2012/wordml" xmlns:w16cex="http://schemas.microsoft.com/office/word/2018/wordml/cex" xmlns:w16cid="http://schemas.microsoft.com/office/word/2016/wordml/cid" xmlns:w16="http://schemas.microsoft.com/office/word/2018/wordml" xmlns:w16sdtdh="http://schemas.microsoft.com/office/word/2020/wordml/sdtdatahash" xmlns:w16se="http://schemas.microsoft.com/office/word/2015/wordml/symex" xmlns:wpg="http://schemas.microsoft.com/office/word/2010/wordprocessingGroup" xmlns:wpi="http://schemas.microsoft.com/office/word/2010/wordprocessingInk" xmlns:wne="http://schemas.microsoft.com/office/word/2006/wordml" xmlns:wps="http://schemas.microsoft.com/office/word/2010/wordprocessingShape" mc:Ignorable="w14 w15 w16se w16cid w16 w16cex w16sdtdh wp14">
+<w:hdr xmlns:wpc="http://schemas.microsoft.com/office/word/2010/wordprocessingCanvas" xmlns:cx="http://schemas.microsoft.com/office/drawing/2014/chartex" xmlns:cx1="http://schemas.microsoft.com/office/drawing/2015/9/8/chartex" xmlns:cx2="http://schemas.microsoft.com/office/drawing/2015/10/21/chartex" xmlns:cx3="http://schemas.microsoft.com/office/drawing/2016/5/9/chartex" xmlns:cx4="http://schemas.microsoft.com/office/drawing/2016/5/10/chartex" xmlns:cx5="http://schemas.microsoft.com/office/drawing/2016/5/11/chartex" xmlns:cx6="http://schemas.microsoft.com/office/drawing/2016/5/12/chartex" xmlns:cx7="http://schemas.microsoft.com/office/drawing/2016/5/13/chartex" xmlns:cx8="http://schemas.microsoft.com/office/drawing/2016/5/14/chartex" xmlns:mc="http://schemas.openxmlformats.org/markup-compatibility/2006" xmlns:aink="http://schemas.microsoft.com/office/drawing/2016/ink" xmlns:am3d="http://schemas.microsoft.com/office/drawing/2017/model3d" xmlns:o="urn:schemas-microsoft-com:office:office" xmlns:oel="http://schemas.microsoft.com/office/2019/extlst" xmlns:r="http://schemas.openxmlformats.org/officeDocument/2006/relationships" xmlns:m="http://schemas.openxmlformats.org/officeDocument/2006/math" xmlns:v="urn:schemas-microsoft-com:vml" xmlns:wp14="http://schemas.microsoft.com/office/word/2010/wordprocessingDrawing" xmlns:wp="http://schemas.openxmlformats.org/drawingml/2006/wordprocessingDrawing" xmlns:w10="urn:schemas-microsoft-com:office:word" xmlns:w="http://schemas.openxmlformats.org/wordprocessingml/2006/main" xmlns:w14="http://schemas.microsoft.com/office/word/2010/wordml" xmlns:w15="http://schemas.microsoft.com/office/word/2012/wordml" xmlns:w16cex="http://schemas.microsoft.com/office/word/2018/wordml/cex" xmlns:w16cid="http://schemas.microsoft.com/office/word/2016/wordml/cid" xmlns:w16="http://schemas.microsoft.com/office/word/2018/wordml" xmlns:w16du="http://schemas.microsoft.com/office/word/2023/wordml/word16du" xmlns:w16sdtdh="http://schemas.microsoft.com/office/word/2020/wordml/sdtdatahash" xmlns:w16se="http://schemas.microsoft.com/office/word/2015/wordml/symex" xmlns:wpg="http://schemas.microsoft.com/office/word/2010/wordprocessingGroup" xmlns:wpi="http://schemas.microsoft.com/office/word/2010/wordprocessingInk" xmlns:wne="http://schemas.microsoft.com/office/word/2006/wordml" xmlns:wps="http://schemas.microsoft.com/office/word/2010/wordprocessingShape" mc:Ignorable="w14 w15 w16se w16cid w16 w16cex w16sdtdh wp14">
   <w:p>
     <w:pPr>
       <w:pStyle w:val="Header-StudentFirstPage"/>
     </w:pPr>
-    <w:fldSimple w:instr=" TITLE  \* Upper  \* MERGEFORMAT ">
+    <w:fldSimple w:instr=" TITLE   \* MERGEFORMAT ">
       <w:r>
-        <w:rPr>
-          <w:caps w:val="0"/>
-        </w:rPr>
-        <w:t>**DO A PRINT PREVIEW TO UPDATE FIELDS**</w:t>
+        <w:t>**Do a print preview to update fields**</w:t>
       </w:r>
     </w:fldSimple>
     <w:r>
-      <w:rPr>
-        <w:caps w:val="0"/>
-      </w:rPr>
       <w:t xml:space="preserve"> | STUDENT HANDOUT</w:t>
     </w:r>
     <w:r>
@@ -896,7 +915,7 @@
 </file>
 
 <file path=word/header2.xml><?xml version="1.0" encoding="utf-8"?>
-<w:hdr xmlns:wpc="http://schemas.microsoft.com/office/word/2010/wordprocessingCanvas" xmlns:cx="http://schemas.microsoft.com/office/drawing/2014/chartex" xmlns:cx1="http://schemas.microsoft.com/office/drawing/2015/9/8/chartex" xmlns:cx2="http://schemas.microsoft.com/office/drawing/2015/10/21/chartex" xmlns:cx3="http://schemas.microsoft.com/office/drawing/2016/5/9/chartex" xmlns:cx4="http://schemas.microsoft.com/office/drawing/2016/5/10/chartex" xmlns:cx5="http://schemas.microsoft.com/office/drawing/2016/5/11/chartex" xmlns:cx6="http://schemas.microsoft.com/office/drawing/2016/5/12/chartex" xmlns:cx7="http://schemas.microsoft.com/office/drawing/2016/5/13/chartex" xmlns:cx8="http://schemas.microsoft.com/office/drawing/2016/5/14/chartex" xmlns:mc="http://schemas.openxmlformats.org/markup-compatibility/2006" xmlns:aink="http://schemas.microsoft.com/office/drawing/2016/ink" xmlns:am3d="http://schemas.microsoft.com/office/drawing/2017/model3d" xmlns:o="urn:schemas-microsoft-com:office:office" xmlns:r="http://schemas.openxmlformats.org/officeDocument/2006/relationships" xmlns:m="http://schemas.openxmlformats.org/officeDocument/2006/math" xmlns:v="urn:schemas-microsoft-com:vml" xmlns:wp14="http://schemas.microsoft.com/office/word/2010/wordprocessingDrawing" xmlns:wp="http://schemas.openxmlformats.org/drawingml/2006/wordprocessingDrawing" xmlns:w10="urn:schemas-microsoft-com:office:word" xmlns:w="http://schemas.openxmlformats.org/wordprocessingml/2006/main" xmlns:w14="http://schemas.microsoft.com/office/word/2010/wordml" xmlns:w15="http://schemas.microsoft.com/office/word/2012/wordml" xmlns:w16cex="http://schemas.microsoft.com/office/word/2018/wordml/cex" xmlns:w16cid="http://schemas.microsoft.com/office/word/2016/wordml/cid" xmlns:w16="http://schemas.microsoft.com/office/word/2018/wordml" xmlns:w16sdtdh="http://schemas.microsoft.com/office/word/2020/wordml/sdtdatahash" xmlns:w16se="http://schemas.microsoft.com/office/word/2015/wordml/symex" xmlns:wpg="http://schemas.microsoft.com/office/word/2010/wordprocessingGroup" xmlns:wpi="http://schemas.microsoft.com/office/word/2010/wordprocessingInk" xmlns:wne="http://schemas.microsoft.com/office/word/2006/wordml" xmlns:wps="http://schemas.microsoft.com/office/word/2010/wordprocessingShape" mc:Ignorable="w14 w15 w16se w16cid w16 w16cex w16sdtdh wp14">
+<w:hdr xmlns:wpc="http://schemas.microsoft.com/office/word/2010/wordprocessingCanvas" xmlns:cx="http://schemas.microsoft.com/office/drawing/2014/chartex" xmlns:cx1="http://schemas.microsoft.com/office/drawing/2015/9/8/chartex" xmlns:cx2="http://schemas.microsoft.com/office/drawing/2015/10/21/chartex" xmlns:cx3="http://schemas.microsoft.com/office/drawing/2016/5/9/chartex" xmlns:cx4="http://schemas.microsoft.com/office/drawing/2016/5/10/chartex" xmlns:cx5="http://schemas.microsoft.com/office/drawing/2016/5/11/chartex" xmlns:cx6="http://schemas.microsoft.com/office/drawing/2016/5/12/chartex" xmlns:cx7="http://schemas.microsoft.com/office/drawing/2016/5/13/chartex" xmlns:cx8="http://schemas.microsoft.com/office/drawing/2016/5/14/chartex" xmlns:mc="http://schemas.openxmlformats.org/markup-compatibility/2006" xmlns:aink="http://schemas.microsoft.com/office/drawing/2016/ink" xmlns:am3d="http://schemas.microsoft.com/office/drawing/2017/model3d" xmlns:o="urn:schemas-microsoft-com:office:office" xmlns:oel="http://schemas.microsoft.com/office/2019/extlst" xmlns:r="http://schemas.openxmlformats.org/officeDocument/2006/relationships" xmlns:m="http://schemas.openxmlformats.org/officeDocument/2006/math" xmlns:v="urn:schemas-microsoft-com:vml" xmlns:wp14="http://schemas.microsoft.com/office/word/2010/wordprocessingDrawing" xmlns:wp="http://schemas.openxmlformats.org/drawingml/2006/wordprocessingDrawing" xmlns:w10="urn:schemas-microsoft-com:office:word" xmlns:w="http://schemas.openxmlformats.org/wordprocessingml/2006/main" xmlns:w14="http://schemas.microsoft.com/office/word/2010/wordml" xmlns:w15="http://schemas.microsoft.com/office/word/2012/wordml" xmlns:w16cex="http://schemas.microsoft.com/office/word/2018/wordml/cex" xmlns:w16cid="http://schemas.microsoft.com/office/word/2016/wordml/cid" xmlns:w16="http://schemas.microsoft.com/office/word/2018/wordml" xmlns:w16du="http://schemas.microsoft.com/office/word/2023/wordml/word16du" xmlns:w16sdtdh="http://schemas.microsoft.com/office/word/2020/wordml/sdtdatahash" xmlns:w16se="http://schemas.microsoft.com/office/word/2015/wordml/symex" xmlns:wpg="http://schemas.microsoft.com/office/word/2010/wordprocessingGroup" xmlns:wpi="http://schemas.microsoft.com/office/word/2010/wordprocessingInk" xmlns:wne="http://schemas.microsoft.com/office/word/2006/wordml" xmlns:wps="http://schemas.microsoft.com/office/word/2010/wordprocessingShape" mc:Ignorable="w14 w15 w16se w16cid w16 w16cex w16sdtdh wp14">
   <w:p>
     <w:pPr>
       <w:pStyle w:val="Header-StudentFirstPage"/>
@@ -912,31 +931,12 @@
     <w:r>
       <w:tab/>
     </w:r>
+    <w:fldSimple w:instr=" TITLE   \* MERGEFORMAT ">
+      <w:r>
+        <w:t>**Do a print preview to update fields**</w:t>
+      </w:r>
+    </w:fldSimple>
     <w:r>
-      <w:fldChar w:fldCharType="begin"/>
-    </w:r>
-    <w:r>
-      <w:instrText xml:space="preserve"> TITLE  \* Upper  \* MERGEFORMAT </w:instrText>
-    </w:r>
-    <w:r>
-      <w:fldChar w:fldCharType="separate"/>
-    </w:r>
-    <w:r>
-      <w:rPr>
-        <w:caps w:val="0"/>
-      </w:rPr>
-      <w:t>**DO A PRINT PREVIEW TO UPDATE FIELDS**</w:t>
-    </w:r>
-    <w:r>
-      <w:rPr>
-        <w:caps w:val="0"/>
-      </w:rPr>
-      <w:fldChar w:fldCharType="end"/>
-    </w:r>
-    <w:r>
-      <w:rPr>
-        <w:caps w:val="0"/>
-      </w:rPr>
       <w:t xml:space="preserve"> | STUDENT HANDOUT</w:t>
     </w:r>
   </w:p>
@@ -944,29 +944,21 @@
 </file>
 
 <file path=word/header3.xml><?xml version="1.0" encoding="utf-8"?>
-<w:hdr xmlns:wpc="http://schemas.microsoft.com/office/word/2010/wordprocessingCanvas" xmlns:cx="http://schemas.microsoft.com/office/drawing/2014/chartex" xmlns:cx1="http://schemas.microsoft.com/office/drawing/2015/9/8/chartex" xmlns:cx2="http://schemas.microsoft.com/office/drawing/2015/10/21/chartex" xmlns:cx3="http://schemas.microsoft.com/office/drawing/2016/5/9/chartex" xmlns:cx4="http://schemas.microsoft.com/office/drawing/2016/5/10/chartex" xmlns:cx5="http://schemas.microsoft.com/office/drawing/2016/5/11/chartex" xmlns:cx6="http://schemas.microsoft.com/office/drawing/2016/5/12/chartex" xmlns:cx7="http://schemas.microsoft.com/office/drawing/2016/5/13/chartex" xmlns:cx8="http://schemas.microsoft.com/office/drawing/2016/5/14/chartex" xmlns:mc="http://schemas.openxmlformats.org/markup-compatibility/2006" xmlns:aink="http://schemas.microsoft.com/office/drawing/2016/ink" xmlns:am3d="http://schemas.microsoft.com/office/drawing/2017/model3d" xmlns:o="urn:schemas-microsoft-com:office:office" xmlns:r="http://schemas.openxmlformats.org/officeDocument/2006/relationships" xmlns:m="http://schemas.openxmlformats.org/officeDocument/2006/math" xmlns:v="urn:schemas-microsoft-com:vml" xmlns:wp14="http://schemas.microsoft.com/office/word/2010/wordprocessingDrawing" xmlns:wp="http://schemas.openxmlformats.org/drawingml/2006/wordprocessingDrawing" xmlns:w10="urn:schemas-microsoft-com:office:word" xmlns:w="http://schemas.openxmlformats.org/wordprocessingml/2006/main" xmlns:w14="http://schemas.microsoft.com/office/word/2010/wordml" xmlns:w15="http://schemas.microsoft.com/office/word/2012/wordml" xmlns:w16cex="http://schemas.microsoft.com/office/word/2018/wordml/cex" xmlns:w16cid="http://schemas.microsoft.com/office/word/2016/wordml/cid" xmlns:w16="http://schemas.microsoft.com/office/word/2018/wordml" xmlns:w16sdtdh="http://schemas.microsoft.com/office/word/2020/wordml/sdtdatahash" xmlns:w16se="http://schemas.microsoft.com/office/word/2015/wordml/symex" xmlns:wpg="http://schemas.microsoft.com/office/word/2010/wordprocessingGroup" xmlns:wpi="http://schemas.microsoft.com/office/word/2010/wordprocessingInk" xmlns:wne="http://schemas.microsoft.com/office/word/2006/wordml" xmlns:wps="http://schemas.microsoft.com/office/word/2010/wordprocessingShape" mc:Ignorable="w14 w15 w16se w16cid w16 w16cex w16sdtdh wp14">
+<w:hdr xmlns:wpc="http://schemas.microsoft.com/office/word/2010/wordprocessingCanvas" xmlns:cx="http://schemas.microsoft.com/office/drawing/2014/chartex" xmlns:cx1="http://schemas.microsoft.com/office/drawing/2015/9/8/chartex" xmlns:cx2="http://schemas.microsoft.com/office/drawing/2015/10/21/chartex" xmlns:cx3="http://schemas.microsoft.com/office/drawing/2016/5/9/chartex" xmlns:cx4="http://schemas.microsoft.com/office/drawing/2016/5/10/chartex" xmlns:cx5="http://schemas.microsoft.com/office/drawing/2016/5/11/chartex" xmlns:cx6="http://schemas.microsoft.com/office/drawing/2016/5/12/chartex" xmlns:cx7="http://schemas.microsoft.com/office/drawing/2016/5/13/chartex" xmlns:cx8="http://schemas.microsoft.com/office/drawing/2016/5/14/chartex" xmlns:mc="http://schemas.openxmlformats.org/markup-compatibility/2006" xmlns:aink="http://schemas.microsoft.com/office/drawing/2016/ink" xmlns:am3d="http://schemas.microsoft.com/office/drawing/2017/model3d" xmlns:o="urn:schemas-microsoft-com:office:office" xmlns:oel="http://schemas.microsoft.com/office/2019/extlst" xmlns:r="http://schemas.openxmlformats.org/officeDocument/2006/relationships" xmlns:m="http://schemas.openxmlformats.org/officeDocument/2006/math" xmlns:v="urn:schemas-microsoft-com:vml" xmlns:wp14="http://schemas.microsoft.com/office/word/2010/wordprocessingDrawing" xmlns:wp="http://schemas.openxmlformats.org/drawingml/2006/wordprocessingDrawing" xmlns:w10="urn:schemas-microsoft-com:office:word" xmlns:w="http://schemas.openxmlformats.org/wordprocessingml/2006/main" xmlns:w14="http://schemas.microsoft.com/office/word/2010/wordml" xmlns:w15="http://schemas.microsoft.com/office/word/2012/wordml" xmlns:w16cex="http://schemas.microsoft.com/office/word/2018/wordml/cex" xmlns:w16cid="http://schemas.microsoft.com/office/word/2016/wordml/cid" xmlns:w16="http://schemas.microsoft.com/office/word/2018/wordml" xmlns:w16du="http://schemas.microsoft.com/office/word/2023/wordml/word16du" xmlns:w16sdtdh="http://schemas.microsoft.com/office/word/2020/wordml/sdtdatahash" xmlns:w16se="http://schemas.microsoft.com/office/word/2015/wordml/symex" xmlns:wpg="http://schemas.microsoft.com/office/word/2010/wordprocessingGroup" xmlns:wpi="http://schemas.microsoft.com/office/word/2010/wordprocessingInk" xmlns:wne="http://schemas.microsoft.com/office/word/2006/wordml" xmlns:wps="http://schemas.microsoft.com/office/word/2010/wordprocessingShape" mc:Ignorable="w14 w15 w16se w16cid w16 w16cex w16sdtdh wp14">
   <w:p>
     <w:pPr>
       <w:pStyle w:val="Header-StudentFirstPage"/>
+      <w:jc w:val="right"/>
     </w:pPr>
     <w:r>
-      <w:tab/>
-      <w:t>name</w:t>
-    </w:r>
-    <w:r>
-      <w:tab/>
-      <w:t>period</w:t>
-    </w:r>
-    <w:r>
-      <w:tab/>
-      <w:t xml:space="preserve">date </w:t>
+      <w:t>STUDENT HANDOUT</w:t>
     </w:r>
   </w:p>
 </w:hdr>
 </file>
 
 <file path=word/numbering.xml><?xml version="1.0" encoding="utf-8"?>
-<w:numbering xmlns:wpc="http://schemas.microsoft.com/office/word/2010/wordprocessingCanvas" xmlns:cx="http://schemas.microsoft.com/office/drawing/2014/chartex" xmlns:cx1="http://schemas.microsoft.com/office/drawing/2015/9/8/chartex" xmlns:cx2="http://schemas.microsoft.com/office/drawing/2015/10/21/chartex" xmlns:cx3="http://schemas.microsoft.com/office/drawing/2016/5/9/chartex" xmlns:cx4="http://schemas.microsoft.com/office/drawing/2016/5/10/chartex" xmlns:cx5="http://schemas.microsoft.com/office/drawing/2016/5/11/chartex" xmlns:cx6="http://schemas.microsoft.com/office/drawing/2016/5/12/chartex" xmlns:cx7="http://schemas.microsoft.com/office/drawing/2016/5/13/chartex" xmlns:cx8="http://schemas.microsoft.com/office/drawing/2016/5/14/chartex" xmlns:mc="http://schemas.openxmlformats.org/markup-compatibility/2006" xmlns:aink="http://schemas.microsoft.com/office/drawing/2016/ink" xmlns:am3d="http://schemas.microsoft.com/office/drawing/2017/model3d" xmlns:o="urn:schemas-microsoft-com:office:office" xmlns:r="http://schemas.openxmlformats.org/officeDocument/2006/relationships" xmlns:m="http://schemas.openxmlformats.org/officeDocument/2006/math" xmlns:v="urn:schemas-microsoft-com:vml" xmlns:wp14="http://schemas.microsoft.com/office/word/2010/wordprocessingDrawing" xmlns:wp="http://schemas.openxmlformats.org/drawingml/2006/wordprocessingDrawing" xmlns:w10="urn:schemas-microsoft-com:office:word" xmlns:w="http://schemas.openxmlformats.org/wordprocessingml/2006/main" xmlns:w14="http://schemas.microsoft.com/office/word/2010/wordml" xmlns:w15="http://schemas.microsoft.com/office/word/2012/wordml" xmlns:w16cex="http://schemas.microsoft.com/office/word/2018/wordml/cex" xmlns:w16cid="http://schemas.microsoft.com/office/word/2016/wordml/cid" xmlns:w16="http://schemas.microsoft.com/office/word/2018/wordml" xmlns:w16sdtdh="http://schemas.microsoft.com/office/word/2020/wordml/sdtdatahash" xmlns:w16se="http://schemas.microsoft.com/office/word/2015/wordml/symex" xmlns:wpg="http://schemas.microsoft.com/office/word/2010/wordprocessingGroup" xmlns:wpi="http://schemas.microsoft.com/office/word/2010/wordprocessingInk" xmlns:wne="http://schemas.microsoft.com/office/word/2006/wordml" xmlns:wps="http://schemas.microsoft.com/office/word/2010/wordprocessingShape" mc:Ignorable="w14 w15 w16se w16cid w16 w16cex w16sdtdh wp14">
+<w:numbering xmlns:wpc="http://schemas.microsoft.com/office/word/2010/wordprocessingCanvas" xmlns:cx="http://schemas.microsoft.com/office/drawing/2014/chartex" xmlns:cx1="http://schemas.microsoft.com/office/drawing/2015/9/8/chartex" xmlns:cx2="http://schemas.microsoft.com/office/drawing/2015/10/21/chartex" xmlns:cx3="http://schemas.microsoft.com/office/drawing/2016/5/9/chartex" xmlns:cx4="http://schemas.microsoft.com/office/drawing/2016/5/10/chartex" xmlns:cx5="http://schemas.microsoft.com/office/drawing/2016/5/11/chartex" xmlns:cx6="http://schemas.microsoft.com/office/drawing/2016/5/12/chartex" xmlns:cx7="http://schemas.microsoft.com/office/drawing/2016/5/13/chartex" xmlns:cx8="http://schemas.microsoft.com/office/drawing/2016/5/14/chartex" xmlns:mc="http://schemas.openxmlformats.org/markup-compatibility/2006" xmlns:aink="http://schemas.microsoft.com/office/drawing/2016/ink" xmlns:am3d="http://schemas.microsoft.com/office/drawing/2017/model3d" xmlns:o="urn:schemas-microsoft-com:office:office" xmlns:oel="http://schemas.microsoft.com/office/2019/extlst" xmlns:r="http://schemas.openxmlformats.org/officeDocument/2006/relationships" xmlns:m="http://schemas.openxmlformats.org/officeDocument/2006/math" xmlns:v="urn:schemas-microsoft-com:vml" xmlns:wp14="http://schemas.microsoft.com/office/word/2010/wordprocessingDrawing" xmlns:wp="http://schemas.openxmlformats.org/drawingml/2006/wordprocessingDrawing" xmlns:w10="urn:schemas-microsoft-com:office:word" xmlns:w="http://schemas.openxmlformats.org/wordprocessingml/2006/main" xmlns:w14="http://schemas.microsoft.com/office/word/2010/wordml" xmlns:w15="http://schemas.microsoft.com/office/word/2012/wordml" xmlns:w16cex="http://schemas.microsoft.com/office/word/2018/wordml/cex" xmlns:w16cid="http://schemas.microsoft.com/office/word/2016/wordml/cid" xmlns:w16="http://schemas.microsoft.com/office/word/2018/wordml" xmlns:w16du="http://schemas.microsoft.com/office/word/2023/wordml/word16du" xmlns:w16sdtdh="http://schemas.microsoft.com/office/word/2020/wordml/sdtdatahash" xmlns:w16se="http://schemas.microsoft.com/office/word/2015/wordml/symex" xmlns:wpg="http://schemas.microsoft.com/office/word/2010/wordprocessingGroup" xmlns:wpi="http://schemas.microsoft.com/office/word/2010/wordprocessingInk" xmlns:wne="http://schemas.microsoft.com/office/word/2006/wordml" xmlns:wps="http://schemas.microsoft.com/office/word/2010/wordprocessingShape" mc:Ignorable="w14 w15 w16se w16cid w16 w16cex w16sdtdh wp14">
   <w:abstractNum w:abstractNumId="0" w15:restartNumberingAfterBreak="0">
     <w:nsid w:val="FFFFFF1D"/>
     <w:multiLevelType w:val="multilevel"/>
@@ -2749,79 +2741,79 @@
       </w:rPr>
     </w:lvl>
   </w:abstractNum>
-  <w:num w:numId="1">
+  <w:num w:numId="1" w16cid:durableId="1375234282">
     <w:abstractNumId w:val="13"/>
   </w:num>
-  <w:num w:numId="2">
+  <w:num w:numId="2" w16cid:durableId="680549173">
     <w:abstractNumId w:val="23"/>
   </w:num>
-  <w:num w:numId="3">
+  <w:num w:numId="3" w16cid:durableId="31926690">
     <w:abstractNumId w:val="14"/>
   </w:num>
-  <w:num w:numId="4">
+  <w:num w:numId="4" w16cid:durableId="283081229">
     <w:abstractNumId w:val="18"/>
   </w:num>
-  <w:num w:numId="5">
+  <w:num w:numId="5" w16cid:durableId="1883244357">
     <w:abstractNumId w:val="19"/>
   </w:num>
-  <w:num w:numId="6">
+  <w:num w:numId="6" w16cid:durableId="1027873351">
     <w:abstractNumId w:val="0"/>
   </w:num>
-  <w:num w:numId="7">
+  <w:num w:numId="7" w16cid:durableId="2012174673">
     <w:abstractNumId w:val="1"/>
   </w:num>
-  <w:num w:numId="8">
+  <w:num w:numId="8" w16cid:durableId="1341541671">
     <w:abstractNumId w:val="2"/>
   </w:num>
-  <w:num w:numId="9">
+  <w:num w:numId="9" w16cid:durableId="1740637309">
     <w:abstractNumId w:val="3"/>
   </w:num>
-  <w:num w:numId="10">
+  <w:num w:numId="10" w16cid:durableId="1780837653">
     <w:abstractNumId w:val="4"/>
   </w:num>
-  <w:num w:numId="11">
+  <w:num w:numId="11" w16cid:durableId="431634692">
     <w:abstractNumId w:val="9"/>
   </w:num>
-  <w:num w:numId="12">
+  <w:num w:numId="12" w16cid:durableId="1889225087">
     <w:abstractNumId w:val="5"/>
   </w:num>
-  <w:num w:numId="13">
+  <w:num w:numId="13" w16cid:durableId="9647428">
     <w:abstractNumId w:val="6"/>
   </w:num>
-  <w:num w:numId="14">
+  <w:num w:numId="14" w16cid:durableId="535315632">
     <w:abstractNumId w:val="7"/>
   </w:num>
-  <w:num w:numId="15">
+  <w:num w:numId="15" w16cid:durableId="1412311146">
     <w:abstractNumId w:val="8"/>
   </w:num>
-  <w:num w:numId="16">
+  <w:num w:numId="16" w16cid:durableId="2067222375">
     <w:abstractNumId w:val="10"/>
   </w:num>
-  <w:num w:numId="17">
+  <w:num w:numId="17" w16cid:durableId="536740142">
     <w:abstractNumId w:val="16"/>
   </w:num>
-  <w:num w:numId="18">
+  <w:num w:numId="18" w16cid:durableId="724834013">
     <w:abstractNumId w:val="24"/>
   </w:num>
-  <w:num w:numId="19">
+  <w:num w:numId="19" w16cid:durableId="1079979705">
     <w:abstractNumId w:val="21"/>
   </w:num>
-  <w:num w:numId="20">
+  <w:num w:numId="20" w16cid:durableId="938827600">
     <w:abstractNumId w:val="22"/>
   </w:num>
-  <w:num w:numId="21">
+  <w:num w:numId="21" w16cid:durableId="2031492365">
     <w:abstractNumId w:val="20"/>
   </w:num>
-  <w:num w:numId="22">
+  <w:num w:numId="22" w16cid:durableId="104354748">
     <w:abstractNumId w:val="11"/>
   </w:num>
-  <w:num w:numId="23">
+  <w:num w:numId="23" w16cid:durableId="1905407576">
     <w:abstractNumId w:val="15"/>
   </w:num>
-  <w:num w:numId="24">
+  <w:num w:numId="24" w16cid:durableId="1513256133">
     <w:abstractNumId w:val="12"/>
   </w:num>
-  <w:num w:numId="25">
+  <w:num w:numId="25" w16cid:durableId="173736797">
     <w:abstractNumId w:val="17"/>
   </w:num>
 </w:numbering>
@@ -3219,13 +3211,13 @@
   <w:style w:type="paragraph" w:default="1" w:styleId="Normal">
     <w:name w:val="Normal"/>
     <w:qFormat/>
-    <w:rsid w:val="00730378"/>
+    <w:rsid w:val="001E5487"/>
   </w:style>
   <w:style w:type="paragraph" w:styleId="Heading1">
     <w:name w:val="heading 1"/>
     <w:next w:val="Normal"/>
     <w:link w:val="Heading1Char"/>
-    <w:rsid w:val="00782EB6"/>
+    <w:rsid w:val="00ED4EDE"/>
     <w:pPr>
       <w:keepNext/>
       <w:spacing w:line="440" w:lineRule="exact"/>
@@ -3233,7 +3225,6 @@
     </w:pPr>
     <w:rPr>
       <w:rFonts w:ascii="Arial Narrow" w:eastAsia="Times New Roman" w:hAnsi="Arial Narrow" w:cs="Times New Roman"/>
-      <w:caps/>
       <w:sz w:val="40"/>
       <w:szCs w:val="20"/>
     </w:rPr>
@@ -3429,7 +3420,7 @@
     <w:autoRedefine/>
     <w:uiPriority w:val="99"/>
     <w:qFormat/>
-    <w:rsid w:val="0012160B"/>
+    <w:rsid w:val="00ED4EDE"/>
     <w:pPr>
       <w:keepNext/>
       <w:pageBreakBefore/>
@@ -3439,7 +3430,6 @@
     <w:rPr>
       <w:rFonts w:ascii="Arial Narrow" w:hAnsi="Arial Narrow" w:cs="Arial"/>
       <w:bCs/>
-      <w:caps/>
       <w:kern w:val="28"/>
       <w:sz w:val="40"/>
       <w:szCs w:val="32"/>
@@ -3450,11 +3440,10 @@
     <w:basedOn w:val="DefaultParagraphFont"/>
     <w:link w:val="Title"/>
     <w:uiPriority w:val="99"/>
-    <w:rsid w:val="0012160B"/>
+    <w:rsid w:val="00ED4EDE"/>
     <w:rPr>
       <w:rFonts w:ascii="Arial Narrow" w:hAnsi="Arial Narrow" w:cs="Arial"/>
       <w:bCs/>
-      <w:caps/>
       <w:kern w:val="28"/>
       <w:sz w:val="40"/>
       <w:szCs w:val="32"/>
@@ -3463,14 +3452,14 @@
   <w:style w:type="paragraph" w:styleId="BodyText">
     <w:name w:val="Body Text"/>
     <w:link w:val="BodyTextChar"/>
-    <w:rsid w:val="00B513D6"/>
+    <w:rsid w:val="00ED4EDE"/>
     <w:pPr>
       <w:suppressAutoHyphens/>
       <w:spacing w:before="120"/>
     </w:pPr>
     <w:rPr>
-      <w:rFonts w:ascii="Century Schoolbook" w:eastAsia="Times New Roman" w:hAnsi="Century Schoolbook" w:cs="Times New Roman"/>
-      <w:sz w:val="20"/>
+      <w:rFonts w:ascii="Times New Roman" w:eastAsia="Times New Roman" w:hAnsi="Times New Roman" w:cs="Times New Roman"/>
+      <w:sz w:val="22"/>
       <w:szCs w:val="20"/>
     </w:rPr>
   </w:style>
@@ -3478,25 +3467,25 @@
     <w:name w:val="Body Text Char"/>
     <w:basedOn w:val="DefaultParagraphFont"/>
     <w:link w:val="BodyText"/>
-    <w:rsid w:val="00B513D6"/>
+    <w:rsid w:val="00ED4EDE"/>
     <w:rPr>
-      <w:rFonts w:ascii="Century Schoolbook" w:eastAsia="Times New Roman" w:hAnsi="Century Schoolbook" w:cs="Times New Roman"/>
-      <w:sz w:val="20"/>
+      <w:rFonts w:ascii="Times New Roman" w:eastAsia="Times New Roman" w:hAnsi="Times New Roman" w:cs="Times New Roman"/>
+      <w:sz w:val="22"/>
       <w:szCs w:val="20"/>
     </w:rPr>
   </w:style>
   <w:style w:type="paragraph" w:styleId="Caption">
     <w:name w:val="caption"/>
     <w:qFormat/>
-    <w:rsid w:val="002E2EC4"/>
+    <w:rsid w:val="00E93DB0"/>
     <w:pPr>
       <w:keepNext/>
       <w:spacing w:before="120"/>
     </w:pPr>
     <w:rPr>
-      <w:rFonts w:ascii="Century Schoolbook" w:eastAsia="Times New Roman" w:hAnsi="Century Schoolbook" w:cs="Times New Roman"/>
+      <w:rFonts w:ascii="Times New Roman" w:eastAsia="Times New Roman" w:hAnsi="Times New Roman" w:cs="Times New Roman"/>
       <w:i/>
-      <w:sz w:val="18"/>
+      <w:sz w:val="20"/>
       <w:szCs w:val="20"/>
     </w:rPr>
   </w:style>
@@ -3569,10 +3558,9 @@
     <w:name w:val="Heading 1 Char"/>
     <w:basedOn w:val="DefaultParagraphFont"/>
     <w:link w:val="Heading1"/>
-    <w:rsid w:val="00782EB6"/>
+    <w:rsid w:val="00ED4EDE"/>
     <w:rPr>
       <w:rFonts w:ascii="Arial Narrow" w:eastAsia="Times New Roman" w:hAnsi="Arial Narrow" w:cs="Times New Roman"/>
-      <w:caps/>
       <w:sz w:val="40"/>
       <w:szCs w:val="20"/>
     </w:rPr>
@@ -3782,7 +3770,7 @@
     <w:basedOn w:val="Normal"/>
     <w:uiPriority w:val="99"/>
     <w:unhideWhenUsed/>
-    <w:rsid w:val="000C79C4"/>
+    <w:rsid w:val="00E93DB0"/>
     <w:pPr>
       <w:numPr>
         <w:numId w:val="15"/>
@@ -3791,8 +3779,8 @@
       <w:ind w:left="648"/>
     </w:pPr>
     <w:rPr>
-      <w:rFonts w:ascii="Century Schoolbook" w:hAnsi="Century Schoolbook"/>
-      <w:sz w:val="20"/>
+      <w:rFonts w:ascii="Times New Roman" w:hAnsi="Times New Roman"/>
+      <w:sz w:val="22"/>
     </w:rPr>
   </w:style>
   <w:style w:type="paragraph" w:styleId="ListBullet3">
@@ -3839,7 +3827,7 @@
     <w:basedOn w:val="Normal"/>
     <w:uiPriority w:val="99"/>
     <w:unhideWhenUsed/>
-    <w:rsid w:val="006C01B9"/>
+    <w:rsid w:val="00E93DB0"/>
     <w:pPr>
       <w:numPr>
         <w:numId w:val="11"/>
@@ -3850,8 +3838,8 @@
       <w:spacing w:before="240"/>
     </w:pPr>
     <w:rPr>
-      <w:rFonts w:ascii="Century Schoolbook" w:hAnsi="Century Schoolbook"/>
-      <w:sz w:val="20"/>
+      <w:rFonts w:ascii="Times New Roman" w:hAnsi="Times New Roman"/>
+      <w:sz w:val="22"/>
     </w:rPr>
   </w:style>
   <w:style w:type="paragraph" w:styleId="ListNumber2">
@@ -3859,7 +3847,7 @@
     <w:basedOn w:val="Normal"/>
     <w:uiPriority w:val="99"/>
     <w:unhideWhenUsed/>
-    <w:rsid w:val="000C79C4"/>
+    <w:rsid w:val="00E93DB0"/>
     <w:pPr>
       <w:numPr>
         <w:numId w:val="10"/>
@@ -3868,8 +3856,8 @@
       <w:ind w:left="648" w:hanging="288"/>
     </w:pPr>
     <w:rPr>
-      <w:rFonts w:ascii="Century Schoolbook" w:hAnsi="Century Schoolbook"/>
-      <w:sz w:val="20"/>
+      <w:rFonts w:ascii="Times New Roman" w:hAnsi="Times New Roman"/>
+      <w:sz w:val="22"/>
     </w:rPr>
   </w:style>
   <w:style w:type="paragraph" w:styleId="ListNumber3">
@@ -4114,7 +4102,7 @@
     <w:name w:val="Header - Student First Page"/>
     <w:basedOn w:val="Normal"/>
     <w:locked/>
-    <w:rsid w:val="003725DB"/>
+    <w:rsid w:val="001E5487"/>
     <w:pPr>
       <w:pBdr>
         <w:bottom w:val="dotted" w:sz="12" w:space="1" w:color="auto"/>
@@ -4129,7 +4117,6 @@
     </w:pPr>
     <w:rPr>
       <w:rFonts w:ascii="Arial Narrow" w:eastAsia="Times New Roman" w:hAnsi="Arial Narrow" w:cs="Times New Roman"/>
-      <w:caps/>
       <w:sz w:val="20"/>
       <w:szCs w:val="18"/>
     </w:rPr>
@@ -4218,7 +4205,7 @@
     <w:name w:val="Bulleted Text"/>
     <w:basedOn w:val="Normal"/>
     <w:qFormat/>
-    <w:rsid w:val="00B513D6"/>
+    <w:rsid w:val="00ED4EDE"/>
     <w:pPr>
       <w:numPr>
         <w:numId w:val="25"/>
@@ -4230,8 +4217,8 @@
       <w:spacing w:before="120"/>
     </w:pPr>
     <w:rPr>
-      <w:rFonts w:ascii="Century Schoolbook" w:eastAsia="Times New Roman" w:hAnsi="Century Schoolbook" w:cs="Times New Roman"/>
-      <w:sz w:val="20"/>
+      <w:rFonts w:ascii="Times New Roman" w:eastAsia="Times New Roman" w:hAnsi="Times New Roman" w:cs="Times New Roman"/>
+      <w:sz w:val="22"/>
       <w:szCs w:val="20"/>
     </w:rPr>
   </w:style>
@@ -4321,11 +4308,22 @@
     <w:basedOn w:val="DefaultParagraphFont"/>
     <w:uiPriority w:val="99"/>
     <w:unhideWhenUsed/>
-    <w:rsid w:val="00542033"/>
+    <w:rsid w:val="00ED4EDE"/>
     <w:rPr>
       <w:b/>
       <w:color w:val="auto"/>
+      <w:sz w:val="22"/>
       <w:u w:val="none"/>
+    </w:rPr>
+  </w:style>
+  <w:style w:type="paragraph" w:customStyle="1" w:styleId="dl">
+    <w:name w:val="dl"/>
+    <w:basedOn w:val="BodyText"/>
+    <w:qFormat/>
+    <w:rsid w:val="008B3B2F"/>
+    <w:rPr>
+      <w:b/>
+      <w:i/>
     </w:rPr>
   </w:style>
 </w:styles>

</xml_diff>

<commit_message>
CSS & Topic updates
Fixed broken PDF CSS filepath; returned classes for backward compatibility w/older projects; modified topics in template
</commit_message>
<xml_diff>
--- a/publishing/docx/Normal.docx
+++ b/publishing/docx/Normal.docx
@@ -646,7 +646,6 @@
       <w:pPr>
         <w:rPr>
           <w:rFonts w:ascii="Arial Narrow" w:eastAsia="Times New Roman" w:hAnsi="Arial Narrow" w:cs="Times New Roman"/>
-          <w:sz w:val="22"/>
           <w:szCs w:val="20"/>
         </w:rPr>
       </w:pPr>
@@ -665,10 +664,18 @@
     </w:p>
     <w:p>
       <w:pPr>
-        <w:pStyle w:val="dl"/>
+        <w:pStyle w:val="Extensiontitle"/>
       </w:pPr>
       <w:r>
-        <w:t>Dl title</w:t>
+        <w:t>Extension</w:t>
+      </w:r>
+      <w:r>
+        <w:t xml:space="preserve"> title</w:t>
+      </w:r>
+    </w:p>
+    <w:p>
+      <w:r>
+        <w:t>Normal</w:t>
       </w:r>
     </w:p>
     <w:sectPr>
@@ -3211,7 +3218,11 @@
   <w:style w:type="paragraph" w:default="1" w:styleId="Normal">
     <w:name w:val="Normal"/>
     <w:qFormat/>
-    <w:rsid w:val="001E5487"/>
+    <w:rsid w:val="00D4740B"/>
+    <w:rPr>
+      <w:rFonts w:ascii="Times New Roman" w:hAnsi="Times New Roman"/>
+      <w:sz w:val="22"/>
+    </w:rPr>
   </w:style>
   <w:style w:type="paragraph" w:styleId="Heading1">
     <w:name w:val="heading 1"/>
@@ -3778,10 +3789,6 @@
       <w:spacing w:before="240"/>
       <w:ind w:left="648"/>
     </w:pPr>
-    <w:rPr>
-      <w:rFonts w:ascii="Times New Roman" w:hAnsi="Times New Roman"/>
-      <w:sz w:val="22"/>
-    </w:rPr>
   </w:style>
   <w:style w:type="paragraph" w:styleId="ListBullet3">
     <w:name w:val="List Bullet 3"/>
@@ -3837,10 +3844,6 @@
       </w:tabs>
       <w:spacing w:before="240"/>
     </w:pPr>
-    <w:rPr>
-      <w:rFonts w:ascii="Times New Roman" w:hAnsi="Times New Roman"/>
-      <w:sz w:val="22"/>
-    </w:rPr>
   </w:style>
   <w:style w:type="paragraph" w:styleId="ListNumber2">
     <w:name w:val="List Number 2"/>
@@ -3855,10 +3858,6 @@
       <w:spacing w:before="240"/>
       <w:ind w:left="648" w:hanging="288"/>
     </w:pPr>
-    <w:rPr>
-      <w:rFonts w:ascii="Times New Roman" w:hAnsi="Times New Roman"/>
-      <w:sz w:val="22"/>
-    </w:rPr>
   </w:style>
   <w:style w:type="paragraph" w:styleId="ListNumber3">
     <w:name w:val="List Number 3"/>
@@ -4217,8 +4216,7 @@
       <w:spacing w:before="120"/>
     </w:pPr>
     <w:rPr>
-      <w:rFonts w:ascii="Times New Roman" w:eastAsia="Times New Roman" w:hAnsi="Times New Roman" w:cs="Times New Roman"/>
-      <w:sz w:val="22"/>
+      <w:rFonts w:eastAsia="Times New Roman" w:cs="Times New Roman"/>
       <w:szCs w:val="20"/>
     </w:rPr>
   </w:style>
@@ -4316,11 +4314,14 @@
       <w:u w:val="none"/>
     </w:rPr>
   </w:style>
-  <w:style w:type="paragraph" w:customStyle="1" w:styleId="dl">
-    <w:name w:val="dl"/>
+  <w:style w:type="paragraph" w:customStyle="1" w:styleId="Extensiontitle">
+    <w:name w:val="Extension title"/>
     <w:basedOn w:val="BodyText"/>
     <w:qFormat/>
-    <w:rsid w:val="008B3B2F"/>
+    <w:rsid w:val="00D4740B"/>
+    <w:pPr>
+      <w:spacing w:before="180" w:after="60"/>
+    </w:pPr>
     <w:rPr>
       <w:b/>
       <w:i/>

</xml_diff>

<commit_message>
Context menu and scenario updates
</commit_message>
<xml_diff>
--- a/publishing/docx/Normal.docx
+++ b/publishing/docx/Normal.docx
@@ -725,6 +725,66 @@
     </w:pPr>
     <w:r>
       <w:rPr>
+        <w:noProof/>
+      </w:rPr>
+      <w:drawing>
+        <wp:anchor distT="0" distB="0" distL="114300" distR="114300" simplePos="0" relativeHeight="251659264" behindDoc="0" locked="0" layoutInCell="1" allowOverlap="1" wp14:anchorId="0FBE3CE5" wp14:editId="366200F9">
+          <wp:simplePos x="0" y="0"/>
+          <wp:positionH relativeFrom="column">
+            <wp:posOffset>434340</wp:posOffset>
+          </wp:positionH>
+          <wp:positionV relativeFrom="paragraph">
+            <wp:posOffset>55245</wp:posOffset>
+          </wp:positionV>
+          <wp:extent cx="645795" cy="152400"/>
+          <wp:effectExtent l="0" t="0" r="1905" b="0"/>
+          <wp:wrapNone/>
+          <wp:docPr id="2" name="Picture 2" descr="A blue letter on a white background&#10;&#10;Description automatically generated with low confidence"/>
+          <wp:cNvGraphicFramePr>
+            <a:graphicFrameLocks xmlns:a="http://schemas.openxmlformats.org/drawingml/2006/main" noChangeAspect="1"/>
+          </wp:cNvGraphicFramePr>
+          <a:graphic xmlns:a="http://schemas.openxmlformats.org/drawingml/2006/main">
+            <a:graphicData uri="http://schemas.openxmlformats.org/drawingml/2006/picture">
+              <pic:pic xmlns:pic="http://schemas.openxmlformats.org/drawingml/2006/picture">
+                <pic:nvPicPr>
+                  <pic:cNvPr id="2" name="Picture 2" descr="A blue letter on a white background&#10;&#10;Description automatically generated with low confidence"/>
+                  <pic:cNvPicPr/>
+                </pic:nvPicPr>
+                <pic:blipFill>
+                  <a:blip r:embed="rId1">
+                    <a:extLst>
+                      <a:ext uri="{28A0092B-C50C-407E-A947-70E740481C1C}">
+                        <a14:useLocalDpi xmlns:a14="http://schemas.microsoft.com/office/drawing/2010/main" val="0"/>
+                      </a:ext>
+                    </a:extLst>
+                  </a:blip>
+                  <a:stretch>
+                    <a:fillRect/>
+                  </a:stretch>
+                </pic:blipFill>
+                <pic:spPr>
+                  <a:xfrm>
+                    <a:off x="0" y="0"/>
+                    <a:ext cx="645795" cy="152400"/>
+                  </a:xfrm>
+                  <a:prstGeom prst="rect">
+                    <a:avLst/>
+                  </a:prstGeom>
+                </pic:spPr>
+              </pic:pic>
+            </a:graphicData>
+          </a:graphic>
+          <wp14:sizeRelH relativeFrom="page">
+            <wp14:pctWidth>0</wp14:pctWidth>
+          </wp14:sizeRelH>
+          <wp14:sizeRelV relativeFrom="page">
+            <wp14:pctHeight>0</wp14:pctHeight>
+          </wp14:sizeRelV>
+        </wp:anchor>
+      </w:drawing>
+    </w:r>
+    <w:r>
+      <w:rPr>
         <w:rStyle w:val="Character-PageNumber"/>
       </w:rPr>
       <w:tab/>
@@ -761,9 +821,6 @@
     </w:r>
     <w:r>
       <w:tab/>
-    </w:r>
-    <w:r>
-      <w:t>pasco</w:t>
     </w:r>
     <w:r>
       <w:tab/>
@@ -785,11 +842,70 @@
       </w:tabs>
     </w:pPr>
     <w:r>
+      <w:rPr>
+        <w:noProof/>
+      </w:rPr>
+      <w:drawing>
+        <wp:anchor distT="0" distB="0" distL="114300" distR="114300" simplePos="0" relativeHeight="251660288" behindDoc="0" locked="0" layoutInCell="1" allowOverlap="1" wp14:anchorId="5965E062" wp14:editId="6F3B3D2A">
+          <wp:simplePos x="0" y="0"/>
+          <wp:positionH relativeFrom="column">
+            <wp:posOffset>4766310</wp:posOffset>
+          </wp:positionH>
+          <wp:positionV relativeFrom="paragraph">
+            <wp:posOffset>55245</wp:posOffset>
+          </wp:positionV>
+          <wp:extent cx="645795" cy="152400"/>
+          <wp:effectExtent l="0" t="0" r="1905" b="0"/>
+          <wp:wrapNone/>
+          <wp:docPr id="4" name="Picture 4" descr="A blue letter on a white background&#10;&#10;Description automatically generated with low confidence"/>
+          <wp:cNvGraphicFramePr>
+            <a:graphicFrameLocks xmlns:a="http://schemas.openxmlformats.org/drawingml/2006/main" noChangeAspect="1"/>
+          </wp:cNvGraphicFramePr>
+          <a:graphic xmlns:a="http://schemas.openxmlformats.org/drawingml/2006/main">
+            <a:graphicData uri="http://schemas.openxmlformats.org/drawingml/2006/picture">
+              <pic:pic xmlns:pic="http://schemas.openxmlformats.org/drawingml/2006/picture">
+                <pic:nvPicPr>
+                  <pic:cNvPr id="4" name="Picture 4" descr="A blue letter on a white background&#10;&#10;Description automatically generated with low confidence"/>
+                  <pic:cNvPicPr/>
+                </pic:nvPicPr>
+                <pic:blipFill>
+                  <a:blip r:embed="rId1">
+                    <a:extLst>
+                      <a:ext uri="{28A0092B-C50C-407E-A947-70E740481C1C}">
+                        <a14:useLocalDpi xmlns:a14="http://schemas.microsoft.com/office/drawing/2010/main" val="0"/>
+                      </a:ext>
+                    </a:extLst>
+                  </a:blip>
+                  <a:stretch>
+                    <a:fillRect/>
+                  </a:stretch>
+                </pic:blipFill>
+                <pic:spPr>
+                  <a:xfrm>
+                    <a:off x="0" y="0"/>
+                    <a:ext cx="645795" cy="152400"/>
+                  </a:xfrm>
+                  <a:prstGeom prst="rect">
+                    <a:avLst/>
+                  </a:prstGeom>
+                </pic:spPr>
+              </pic:pic>
+            </a:graphicData>
+          </a:graphic>
+          <wp14:sizeRelH relativeFrom="page">
+            <wp14:pctWidth>0</wp14:pctWidth>
+          </wp14:sizeRelH>
+          <wp14:sizeRelV relativeFrom="page">
+            <wp14:pctHeight>0</wp14:pctHeight>
+          </wp14:sizeRelV>
+        </wp:anchor>
+      </w:drawing>
+    </w:r>
+    <w:r>
       <w:tab/>
     </w:r>
     <w:r>
       <w:tab/>
-      <w:t>pasco</w:t>
     </w:r>
     <w:r>
       <w:tab/>
@@ -838,11 +954,70 @@
       </w:tabs>
     </w:pPr>
     <w:r>
+      <w:rPr>
+        <w:noProof/>
+      </w:rPr>
+      <w:drawing>
+        <wp:anchor distT="0" distB="0" distL="114300" distR="114300" simplePos="0" relativeHeight="251658240" behindDoc="0" locked="0" layoutInCell="1" allowOverlap="1" wp14:anchorId="11A315C8" wp14:editId="7E9E8288">
+          <wp:simplePos x="0" y="0"/>
+          <wp:positionH relativeFrom="column">
+            <wp:posOffset>4766310</wp:posOffset>
+          </wp:positionH>
+          <wp:positionV relativeFrom="paragraph">
+            <wp:posOffset>55245</wp:posOffset>
+          </wp:positionV>
+          <wp:extent cx="645795" cy="152400"/>
+          <wp:effectExtent l="0" t="0" r="1905" b="0"/>
+          <wp:wrapNone/>
+          <wp:docPr id="1" name="Picture 1"/>
+          <wp:cNvGraphicFramePr>
+            <a:graphicFrameLocks xmlns:a="http://schemas.openxmlformats.org/drawingml/2006/main" noChangeAspect="1"/>
+          </wp:cNvGraphicFramePr>
+          <a:graphic xmlns:a="http://schemas.openxmlformats.org/drawingml/2006/main">
+            <a:graphicData uri="http://schemas.openxmlformats.org/drawingml/2006/picture">
+              <pic:pic xmlns:pic="http://schemas.openxmlformats.org/drawingml/2006/picture">
+                <pic:nvPicPr>
+                  <pic:cNvPr id="1" name="Picture 1"/>
+                  <pic:cNvPicPr/>
+                </pic:nvPicPr>
+                <pic:blipFill>
+                  <a:blip r:embed="rId1">
+                    <a:extLst>
+                      <a:ext uri="{28A0092B-C50C-407E-A947-70E740481C1C}">
+                        <a14:useLocalDpi xmlns:a14="http://schemas.microsoft.com/office/drawing/2010/main" val="0"/>
+                      </a:ext>
+                    </a:extLst>
+                  </a:blip>
+                  <a:stretch>
+                    <a:fillRect/>
+                  </a:stretch>
+                </pic:blipFill>
+                <pic:spPr>
+                  <a:xfrm>
+                    <a:off x="0" y="0"/>
+                    <a:ext cx="645795" cy="152400"/>
+                  </a:xfrm>
+                  <a:prstGeom prst="rect">
+                    <a:avLst/>
+                  </a:prstGeom>
+                </pic:spPr>
+              </pic:pic>
+            </a:graphicData>
+          </a:graphic>
+          <wp14:sizeRelH relativeFrom="page">
+            <wp14:pctWidth>0</wp14:pctWidth>
+          </wp14:sizeRelH>
+          <wp14:sizeRelV relativeFrom="page">
+            <wp14:pctHeight>0</wp14:pctHeight>
+          </wp14:sizeRelV>
+        </wp:anchor>
+      </w:drawing>
+    </w:r>
+    <w:r>
       <w:tab/>
     </w:r>
     <w:r>
       <w:tab/>
-      <w:t>pasco</w:t>
     </w:r>
     <w:r>
       <w:tab/>

</xml_diff>

<commit_message>
footer & scenario updates
</commit_message>
<xml_diff>
--- a/publishing/docx/Normal.docx
+++ b/publishing/docx/Normal.docx
@@ -728,18 +728,18 @@
         <w:noProof/>
       </w:rPr>
       <w:drawing>
-        <wp:anchor distT="0" distB="0" distL="114300" distR="114300" simplePos="0" relativeHeight="251659264" behindDoc="0" locked="0" layoutInCell="1" allowOverlap="1" wp14:anchorId="0FBE3CE5" wp14:editId="366200F9">
+        <wp:anchor distT="0" distB="0" distL="114300" distR="114300" simplePos="0" relativeHeight="251659264" behindDoc="0" locked="0" layoutInCell="1" allowOverlap="1" wp14:anchorId="0FBE3CE5" wp14:editId="02FE2A3C">
           <wp:simplePos x="0" y="0"/>
           <wp:positionH relativeFrom="column">
             <wp:posOffset>434340</wp:posOffset>
           </wp:positionH>
           <wp:positionV relativeFrom="paragraph">
-            <wp:posOffset>55245</wp:posOffset>
+            <wp:posOffset>62483</wp:posOffset>
           </wp:positionV>
-          <wp:extent cx="645795" cy="152400"/>
+          <wp:extent cx="645795" cy="137924"/>
           <wp:effectExtent l="0" t="0" r="1905" b="0"/>
           <wp:wrapNone/>
-          <wp:docPr id="2" name="Picture 2" descr="A blue letter on a white background&#10;&#10;Description automatically generated with low confidence"/>
+          <wp:docPr id="2" name="Picture 2"/>
           <wp:cNvGraphicFramePr>
             <a:graphicFrameLocks xmlns:a="http://schemas.openxmlformats.org/drawingml/2006/main" noChangeAspect="1"/>
           </wp:cNvGraphicFramePr>
@@ -747,7 +747,7 @@
             <a:graphicData uri="http://schemas.openxmlformats.org/drawingml/2006/picture">
               <pic:pic xmlns:pic="http://schemas.openxmlformats.org/drawingml/2006/picture">
                 <pic:nvPicPr>
-                  <pic:cNvPr id="2" name="Picture 2" descr="A blue letter on a white background&#10;&#10;Description automatically generated with low confidence"/>
+                  <pic:cNvPr id="2" name="Picture 2"/>
                   <pic:cNvPicPr/>
                 </pic:nvPicPr>
                 <pic:blipFill>
@@ -765,7 +765,7 @@
                 <pic:spPr>
                   <a:xfrm>
                     <a:off x="0" y="0"/>
-                    <a:ext cx="645795" cy="152400"/>
+                    <a:ext cx="645795" cy="137924"/>
                   </a:xfrm>
                   <a:prstGeom prst="rect">
                     <a:avLst/>
@@ -846,18 +846,18 @@
         <w:noProof/>
       </w:rPr>
       <w:drawing>
-        <wp:anchor distT="0" distB="0" distL="114300" distR="114300" simplePos="0" relativeHeight="251660288" behindDoc="0" locked="0" layoutInCell="1" allowOverlap="1" wp14:anchorId="5965E062" wp14:editId="6F3B3D2A">
+        <wp:anchor distT="0" distB="0" distL="114300" distR="114300" simplePos="0" relativeHeight="251660288" behindDoc="0" locked="0" layoutInCell="1" allowOverlap="1" wp14:anchorId="5965E062" wp14:editId="5711179A">
           <wp:simplePos x="0" y="0"/>
           <wp:positionH relativeFrom="column">
             <wp:posOffset>4766310</wp:posOffset>
           </wp:positionH>
           <wp:positionV relativeFrom="paragraph">
-            <wp:posOffset>55245</wp:posOffset>
+            <wp:posOffset>62483</wp:posOffset>
           </wp:positionV>
-          <wp:extent cx="645795" cy="152400"/>
+          <wp:extent cx="645795" cy="137924"/>
           <wp:effectExtent l="0" t="0" r="1905" b="0"/>
           <wp:wrapNone/>
-          <wp:docPr id="4" name="Picture 4" descr="A blue letter on a white background&#10;&#10;Description automatically generated with low confidence"/>
+          <wp:docPr id="4" name="Picture 4"/>
           <wp:cNvGraphicFramePr>
             <a:graphicFrameLocks xmlns:a="http://schemas.openxmlformats.org/drawingml/2006/main" noChangeAspect="1"/>
           </wp:cNvGraphicFramePr>
@@ -865,7 +865,7 @@
             <a:graphicData uri="http://schemas.openxmlformats.org/drawingml/2006/picture">
               <pic:pic xmlns:pic="http://schemas.openxmlformats.org/drawingml/2006/picture">
                 <pic:nvPicPr>
-                  <pic:cNvPr id="4" name="Picture 4" descr="A blue letter on a white background&#10;&#10;Description automatically generated with low confidence"/>
+                  <pic:cNvPr id="4" name="Picture 4"/>
                   <pic:cNvPicPr/>
                 </pic:nvPicPr>
                 <pic:blipFill>
@@ -883,7 +883,7 @@
                 <pic:spPr>
                   <a:xfrm>
                     <a:off x="0" y="0"/>
-                    <a:ext cx="645795" cy="152400"/>
+                    <a:ext cx="645795" cy="137924"/>
                   </a:xfrm>
                   <a:prstGeom prst="rect">
                     <a:avLst/>
@@ -958,15 +958,15 @@
         <w:noProof/>
       </w:rPr>
       <w:drawing>
-        <wp:anchor distT="0" distB="0" distL="114300" distR="114300" simplePos="0" relativeHeight="251658240" behindDoc="0" locked="0" layoutInCell="1" allowOverlap="1" wp14:anchorId="11A315C8" wp14:editId="7E9E8288">
+        <wp:anchor distT="0" distB="0" distL="114300" distR="114300" simplePos="0" relativeHeight="251658240" behindDoc="0" locked="0" layoutInCell="1" allowOverlap="1" wp14:anchorId="11A315C8" wp14:editId="65FF52FA">
           <wp:simplePos x="0" y="0"/>
           <wp:positionH relativeFrom="column">
             <wp:posOffset>4766310</wp:posOffset>
           </wp:positionH>
           <wp:positionV relativeFrom="paragraph">
-            <wp:posOffset>55245</wp:posOffset>
+            <wp:posOffset>62483</wp:posOffset>
           </wp:positionV>
-          <wp:extent cx="645795" cy="152400"/>
+          <wp:extent cx="645795" cy="137924"/>
           <wp:effectExtent l="0" t="0" r="1905" b="0"/>
           <wp:wrapNone/>
           <wp:docPr id="1" name="Picture 1"/>
@@ -995,7 +995,7 @@
                 <pic:spPr>
                   <a:xfrm>
                     <a:off x="0" y="0"/>
-                    <a:ext cx="645795" cy="152400"/>
+                    <a:ext cx="645795" cy="137924"/>
                   </a:xfrm>
                   <a:prstGeom prst="rect">
                     <a:avLst/>

</xml_diff>

<commit_message>
Template and CSS updates: pre style guide
Replaced all Roboto font to Arial
Replaced all Arial Narrow font to Arial
Modified header/footers to black logo
Changed Ref # to Part Number in HE Physics materials table
Added default format to Data table
Other minor things
</commit_message>
<xml_diff>
--- a/publishing/docx/Normal.docx
+++ b/publishing/docx/Normal.docx
@@ -1,6 +1,6 @@
 
 <file path=word/document.xml><?xml version="1.0" encoding="utf-8"?>
-<w:document xmlns:wpc="http://schemas.microsoft.com/office/word/2010/wordprocessingCanvas" xmlns:cx="http://schemas.microsoft.com/office/drawing/2014/chartex" xmlns:cx1="http://schemas.microsoft.com/office/drawing/2015/9/8/chartex" xmlns:cx2="http://schemas.microsoft.com/office/drawing/2015/10/21/chartex" xmlns:cx3="http://schemas.microsoft.com/office/drawing/2016/5/9/chartex" xmlns:cx4="http://schemas.microsoft.com/office/drawing/2016/5/10/chartex" xmlns:cx5="http://schemas.microsoft.com/office/drawing/2016/5/11/chartex" xmlns:cx6="http://schemas.microsoft.com/office/drawing/2016/5/12/chartex" xmlns:cx7="http://schemas.microsoft.com/office/drawing/2016/5/13/chartex" xmlns:cx8="http://schemas.microsoft.com/office/drawing/2016/5/14/chartex" xmlns:mc="http://schemas.openxmlformats.org/markup-compatibility/2006" xmlns:aink="http://schemas.microsoft.com/office/drawing/2016/ink" xmlns:am3d="http://schemas.microsoft.com/office/drawing/2017/model3d" xmlns:o="urn:schemas-microsoft-com:office:office" xmlns:oel="http://schemas.microsoft.com/office/2019/extlst" xmlns:r="http://schemas.openxmlformats.org/officeDocument/2006/relationships" xmlns:m="http://schemas.openxmlformats.org/officeDocument/2006/math" xmlns:v="urn:schemas-microsoft-com:vml" xmlns:wp14="http://schemas.microsoft.com/office/word/2010/wordprocessingDrawing" xmlns:wp="http://schemas.openxmlformats.org/drawingml/2006/wordprocessingDrawing" xmlns:w10="urn:schemas-microsoft-com:office:word" xmlns:w="http://schemas.openxmlformats.org/wordprocessingml/2006/main" xmlns:w14="http://schemas.microsoft.com/office/word/2010/wordml" xmlns:w15="http://schemas.microsoft.com/office/word/2012/wordml" xmlns:w16cex="http://schemas.microsoft.com/office/word/2018/wordml/cex" xmlns:w16cid="http://schemas.microsoft.com/office/word/2016/wordml/cid" xmlns:w16="http://schemas.microsoft.com/office/word/2018/wordml" xmlns:w16du="http://schemas.microsoft.com/office/word/2023/wordml/word16du" xmlns:w16sdtdh="http://schemas.microsoft.com/office/word/2020/wordml/sdtdatahash" xmlns:w16se="http://schemas.microsoft.com/office/word/2015/wordml/symex" xmlns:wpg="http://schemas.microsoft.com/office/word/2010/wordprocessingGroup" xmlns:wpi="http://schemas.microsoft.com/office/word/2010/wordprocessingInk" xmlns:wne="http://schemas.microsoft.com/office/word/2006/wordml" xmlns:wps="http://schemas.microsoft.com/office/word/2010/wordprocessingShape" mc:Ignorable="w14 w15 w16se w16cid w16 w16cex w16sdtdh wp14">
+<w:document xmlns:wpc="http://schemas.microsoft.com/office/word/2010/wordprocessingCanvas" xmlns:cx="http://schemas.microsoft.com/office/drawing/2014/chartex" xmlns:cx1="http://schemas.microsoft.com/office/drawing/2015/9/8/chartex" xmlns:cx2="http://schemas.microsoft.com/office/drawing/2015/10/21/chartex" xmlns:cx3="http://schemas.microsoft.com/office/drawing/2016/5/9/chartex" xmlns:cx4="http://schemas.microsoft.com/office/drawing/2016/5/10/chartex" xmlns:cx5="http://schemas.microsoft.com/office/drawing/2016/5/11/chartex" xmlns:cx6="http://schemas.microsoft.com/office/drawing/2016/5/12/chartex" xmlns:cx7="http://schemas.microsoft.com/office/drawing/2016/5/13/chartex" xmlns:cx8="http://schemas.microsoft.com/office/drawing/2016/5/14/chartex" xmlns:mc="http://schemas.openxmlformats.org/markup-compatibility/2006" xmlns:aink="http://schemas.microsoft.com/office/drawing/2016/ink" xmlns:am3d="http://schemas.microsoft.com/office/drawing/2017/model3d" xmlns:o="urn:schemas-microsoft-com:office:office" xmlns:oel="http://schemas.microsoft.com/office/2019/extlst" xmlns:r="http://schemas.openxmlformats.org/officeDocument/2006/relationships" xmlns:m="http://schemas.openxmlformats.org/officeDocument/2006/math" xmlns:v="urn:schemas-microsoft-com:vml" xmlns:wp14="http://schemas.microsoft.com/office/word/2010/wordprocessingDrawing" xmlns:wp="http://schemas.openxmlformats.org/drawingml/2006/wordprocessingDrawing" xmlns:w10="urn:schemas-microsoft-com:office:word" xmlns:w="http://schemas.openxmlformats.org/wordprocessingml/2006/main" xmlns:w14="http://schemas.microsoft.com/office/word/2010/wordml" xmlns:w15="http://schemas.microsoft.com/office/word/2012/wordml" xmlns:w16cex="http://schemas.microsoft.com/office/word/2018/wordml/cex" xmlns:w16cid="http://schemas.microsoft.com/office/word/2016/wordml/cid" xmlns:w16="http://schemas.microsoft.com/office/word/2018/wordml" xmlns:w16sdtdh="http://schemas.microsoft.com/office/word/2020/wordml/sdtdatahash" xmlns:w16se="http://schemas.microsoft.com/office/word/2015/wordml/symex" xmlns:wpg="http://schemas.microsoft.com/office/word/2010/wordprocessingGroup" xmlns:wpi="http://schemas.microsoft.com/office/word/2010/wordprocessingInk" xmlns:wne="http://schemas.microsoft.com/office/word/2006/wordml" xmlns:wps="http://schemas.microsoft.com/office/word/2010/wordprocessingShape" mc:Ignorable="w14 w15 w16se w16cid w16 w16cex w16sdtdh wp14">
   <w:body>
     <w:p>
       <w:pPr>
@@ -125,9 +125,6 @@
             <w:tcW w:w="4585" w:type="pct"/>
           </w:tcPr>
           <w:p>
-            <w:pPr>
-              <w:pStyle w:val="BodyText"/>
-            </w:pPr>
             <w:r>
               <w:t>Data collection System</w:t>
             </w:r>
@@ -156,9 +153,6 @@
             <w:tcW w:w="4585" w:type="pct"/>
           </w:tcPr>
           <w:p>
-            <w:pPr>
-              <w:pStyle w:val="BodyText"/>
-            </w:pPr>
             <w:r>
               <w:t>Carbon Dioxide Sensor</w:t>
             </w:r>
@@ -187,9 +181,6 @@
             <w:tcW w:w="4585" w:type="pct"/>
           </w:tcPr>
           <w:p>
-            <w:pPr>
-              <w:pStyle w:val="BodyText"/>
-            </w:pPr>
             <w:r>
               <w:t>Sampling bottle</w:t>
             </w:r>
@@ -218,9 +209,6 @@
             <w:tcW w:w="4585" w:type="pct"/>
           </w:tcPr>
           <w:p>
-            <w:pPr>
-              <w:pStyle w:val="BodyText"/>
-            </w:pPr>
             <w:r>
               <w:t>Aluminum Foil Sheet, 30 cm x 30 cm</w:t>
             </w:r>
@@ -249,9 +237,6 @@
             <w:tcW w:w="4585" w:type="pct"/>
           </w:tcPr>
           <w:p>
-            <w:pPr>
-              <w:pStyle w:val="BodyText"/>
-            </w:pPr>
             <w:r>
               <w:t>Light Source, 800 lumens</w:t>
             </w:r>
@@ -280,9 +265,6 @@
             <w:tcW w:w="4585" w:type="pct"/>
           </w:tcPr>
           <w:p>
-            <w:pPr>
-              <w:pStyle w:val="BodyText"/>
-            </w:pPr>
             <w:r>
               <w:t>Spinach Leaves, Fresh</w:t>
             </w:r>
@@ -314,6 +296,7 @@
     <w:p>
       <w:pPr>
         <w:pStyle w:val="ListNumber2"/>
+        <w:spacing w:before="160"/>
       </w:pPr>
       <w:r>
         <w:t>List Number 2</w:t>
@@ -337,6 +320,7 @@
     <w:p>
       <w:pPr>
         <w:pStyle w:val="ListBullet2"/>
+        <w:spacing w:before="120"/>
       </w:pPr>
       <w:r>
         <w:t>List Bullet 2</w:t>
@@ -408,9 +392,19 @@
           </w:tcPr>
           <w:p>
             <w:pPr>
-              <w:pStyle w:val="BodyText"/>
+              <w:pStyle w:val="thead"/>
+              <w:rPr>
+                <w:b/>
+                <w:bCs/>
+                <w:szCs w:val="18"/>
+              </w:rPr>
             </w:pPr>
             <w:r>
+              <w:rPr>
+                <w:b/>
+                <w:bCs/>
+                <w:szCs w:val="18"/>
+              </w:rPr>
               <w:t>Lighted Condition</w:t>
             </w:r>
           </w:p>
@@ -422,18 +416,36 @@
           </w:tcPr>
           <w:p>
             <w:pPr>
-              <w:pStyle w:val="BodyText"/>
+              <w:pStyle w:val="thead"/>
+              <w:rPr>
+                <w:b/>
+                <w:bCs/>
+                <w:szCs w:val="18"/>
+              </w:rPr>
             </w:pPr>
             <w:r>
+              <w:rPr>
+                <w:b/>
+                <w:bCs/>
+                <w:szCs w:val="18"/>
+              </w:rPr>
               <w:t>Initial CO</w:t>
             </w:r>
             <w:r>
               <w:rPr>
+                <w:b/>
+                <w:bCs/>
+                <w:szCs w:val="18"/>
                 <w:vertAlign w:val="subscript"/>
               </w:rPr>
               <w:t>2</w:t>
             </w:r>
             <w:r>
+              <w:rPr>
+                <w:b/>
+                <w:bCs/>
+                <w:szCs w:val="18"/>
+              </w:rPr>
               <w:t xml:space="preserve"> Concentration (ppm)</w:t>
             </w:r>
           </w:p>
@@ -445,18 +457,36 @@
           </w:tcPr>
           <w:p>
             <w:pPr>
-              <w:pStyle w:val="BodyText"/>
+              <w:pStyle w:val="thead"/>
+              <w:rPr>
+                <w:b/>
+                <w:bCs/>
+                <w:szCs w:val="18"/>
+              </w:rPr>
             </w:pPr>
             <w:r>
+              <w:rPr>
+                <w:b/>
+                <w:bCs/>
+                <w:szCs w:val="18"/>
+              </w:rPr>
               <w:t>Final CO</w:t>
             </w:r>
             <w:r>
               <w:rPr>
+                <w:b/>
+                <w:bCs/>
+                <w:szCs w:val="18"/>
                 <w:vertAlign w:val="subscript"/>
               </w:rPr>
               <w:t>2</w:t>
             </w:r>
             <w:r>
+              <w:rPr>
+                <w:b/>
+                <w:bCs/>
+                <w:szCs w:val="18"/>
+              </w:rPr>
               <w:t xml:space="preserve"> Concentration (ppm)</w:t>
             </w:r>
           </w:p>
@@ -468,18 +498,36 @@
           </w:tcPr>
           <w:p>
             <w:pPr>
-              <w:pStyle w:val="BodyText"/>
+              <w:pStyle w:val="thead"/>
+              <w:rPr>
+                <w:b/>
+                <w:bCs/>
+                <w:szCs w:val="18"/>
+              </w:rPr>
             </w:pPr>
             <w:r>
+              <w:rPr>
+                <w:b/>
+                <w:bCs/>
+                <w:szCs w:val="18"/>
+              </w:rPr>
               <w:t>Change in CO</w:t>
             </w:r>
             <w:r>
               <w:rPr>
+                <w:b/>
+                <w:bCs/>
+                <w:szCs w:val="18"/>
                 <w:vertAlign w:val="subscript"/>
               </w:rPr>
               <w:t>2</w:t>
             </w:r>
             <w:r>
+              <w:rPr>
+                <w:b/>
+                <w:bCs/>
+                <w:szCs w:val="18"/>
+              </w:rPr>
               <w:t xml:space="preserve"> Concentration (ppm)</w:t>
             </w:r>
           </w:p>
@@ -496,7 +544,7 @@
           </w:tcPr>
           <w:p>
             <w:pPr>
-              <w:pStyle w:val="BodyText"/>
+              <w:jc w:val="left"/>
             </w:pPr>
             <w:r>
               <w:t>Light</w:t>
@@ -533,7 +581,7 @@
           </w:tcPr>
           <w:p>
             <w:pPr>
-              <w:pStyle w:val="BodyText"/>
+              <w:jc w:val="left"/>
             </w:pPr>
             <w:r>
               <w:t>Dark</w:t>
@@ -664,7 +712,7 @@
     </w:p>
     <w:p>
       <w:pPr>
-        <w:pStyle w:val="Extensiontitle"/>
+        <w:pStyle w:val="Heading3"/>
       </w:pPr>
       <w:r>
         <w:t>Extension</w:t>
@@ -686,7 +734,7 @@
       <w:headerReference w:type="first" r:id="rId12"/>
       <w:footerReference w:type="first" r:id="rId13"/>
       <w:pgSz w:w="12240" w:h="15840" w:code="1"/>
-      <w:pgMar w:top="1080" w:right="1080" w:bottom="1080" w:left="1800" w:header="576" w:footer="432" w:gutter="0"/>
+      <w:pgMar w:top="1080" w:right="1080" w:bottom="1080" w:left="1800" w:header="720" w:footer="720" w:gutter="0"/>
       <w:cols w:space="708"/>
       <w:titlePg/>
       <w:docGrid w:linePitch="360"/>
@@ -696,7 +744,7 @@
 </file>
 
 <file path=word/endnotes.xml><?xml version="1.0" encoding="utf-8"?>
-<w:endnotes xmlns:wpc="http://schemas.microsoft.com/office/word/2010/wordprocessingCanvas" xmlns:cx="http://schemas.microsoft.com/office/drawing/2014/chartex" xmlns:cx1="http://schemas.microsoft.com/office/drawing/2015/9/8/chartex" xmlns:cx2="http://schemas.microsoft.com/office/drawing/2015/10/21/chartex" xmlns:cx3="http://schemas.microsoft.com/office/drawing/2016/5/9/chartex" xmlns:cx4="http://schemas.microsoft.com/office/drawing/2016/5/10/chartex" xmlns:cx5="http://schemas.microsoft.com/office/drawing/2016/5/11/chartex" xmlns:cx6="http://schemas.microsoft.com/office/drawing/2016/5/12/chartex" xmlns:cx7="http://schemas.microsoft.com/office/drawing/2016/5/13/chartex" xmlns:cx8="http://schemas.microsoft.com/office/drawing/2016/5/14/chartex" xmlns:mc="http://schemas.openxmlformats.org/markup-compatibility/2006" xmlns:aink="http://schemas.microsoft.com/office/drawing/2016/ink" xmlns:am3d="http://schemas.microsoft.com/office/drawing/2017/model3d" xmlns:o="urn:schemas-microsoft-com:office:office" xmlns:oel="http://schemas.microsoft.com/office/2019/extlst" xmlns:r="http://schemas.openxmlformats.org/officeDocument/2006/relationships" xmlns:m="http://schemas.openxmlformats.org/officeDocument/2006/math" xmlns:v="urn:schemas-microsoft-com:vml" xmlns:wp14="http://schemas.microsoft.com/office/word/2010/wordprocessingDrawing" xmlns:wp="http://schemas.openxmlformats.org/drawingml/2006/wordprocessingDrawing" xmlns:w10="urn:schemas-microsoft-com:office:word" xmlns:w="http://schemas.openxmlformats.org/wordprocessingml/2006/main" xmlns:w14="http://schemas.microsoft.com/office/word/2010/wordml" xmlns:w15="http://schemas.microsoft.com/office/word/2012/wordml" xmlns:w16cex="http://schemas.microsoft.com/office/word/2018/wordml/cex" xmlns:w16cid="http://schemas.microsoft.com/office/word/2016/wordml/cid" xmlns:w16="http://schemas.microsoft.com/office/word/2018/wordml" xmlns:w16du="http://schemas.microsoft.com/office/word/2023/wordml/word16du" xmlns:w16sdtdh="http://schemas.microsoft.com/office/word/2020/wordml/sdtdatahash" xmlns:w16se="http://schemas.microsoft.com/office/word/2015/wordml/symex" xmlns:wpg="http://schemas.microsoft.com/office/word/2010/wordprocessingGroup" xmlns:wpi="http://schemas.microsoft.com/office/word/2010/wordprocessingInk" xmlns:wne="http://schemas.microsoft.com/office/word/2006/wordml" xmlns:wps="http://schemas.microsoft.com/office/word/2010/wordprocessingShape" mc:Ignorable="w14 w15 w16se w16cid w16 w16cex w16sdtdh wp14">
+<w:endnotes xmlns:wpc="http://schemas.microsoft.com/office/word/2010/wordprocessingCanvas" xmlns:cx="http://schemas.microsoft.com/office/drawing/2014/chartex" xmlns:cx1="http://schemas.microsoft.com/office/drawing/2015/9/8/chartex" xmlns:cx2="http://schemas.microsoft.com/office/drawing/2015/10/21/chartex" xmlns:cx3="http://schemas.microsoft.com/office/drawing/2016/5/9/chartex" xmlns:cx4="http://schemas.microsoft.com/office/drawing/2016/5/10/chartex" xmlns:cx5="http://schemas.microsoft.com/office/drawing/2016/5/11/chartex" xmlns:cx6="http://schemas.microsoft.com/office/drawing/2016/5/12/chartex" xmlns:cx7="http://schemas.microsoft.com/office/drawing/2016/5/13/chartex" xmlns:cx8="http://schemas.microsoft.com/office/drawing/2016/5/14/chartex" xmlns:mc="http://schemas.openxmlformats.org/markup-compatibility/2006" xmlns:aink="http://schemas.microsoft.com/office/drawing/2016/ink" xmlns:am3d="http://schemas.microsoft.com/office/drawing/2017/model3d" xmlns:o="urn:schemas-microsoft-com:office:office" xmlns:oel="http://schemas.microsoft.com/office/2019/extlst" xmlns:r="http://schemas.openxmlformats.org/officeDocument/2006/relationships" xmlns:m="http://schemas.openxmlformats.org/officeDocument/2006/math" xmlns:v="urn:schemas-microsoft-com:vml" xmlns:wp14="http://schemas.microsoft.com/office/word/2010/wordprocessingDrawing" xmlns:wp="http://schemas.openxmlformats.org/drawingml/2006/wordprocessingDrawing" xmlns:w10="urn:schemas-microsoft-com:office:word" xmlns:w="http://schemas.openxmlformats.org/wordprocessingml/2006/main" xmlns:w14="http://schemas.microsoft.com/office/word/2010/wordml" xmlns:w15="http://schemas.microsoft.com/office/word/2012/wordml" xmlns:w16cex="http://schemas.microsoft.com/office/word/2018/wordml/cex" xmlns:w16cid="http://schemas.microsoft.com/office/word/2016/wordml/cid" xmlns:w16="http://schemas.microsoft.com/office/word/2018/wordml" xmlns:w16sdtdh="http://schemas.microsoft.com/office/word/2020/wordml/sdtdatahash" xmlns:w16se="http://schemas.microsoft.com/office/word/2015/wordml/symex" xmlns:wpg="http://schemas.microsoft.com/office/word/2010/wordprocessingGroup" xmlns:wpi="http://schemas.microsoft.com/office/word/2010/wordprocessingInk" xmlns:wne="http://schemas.microsoft.com/office/word/2006/wordml" xmlns:wps="http://schemas.microsoft.com/office/word/2010/wordprocessingShape" mc:Ignorable="w14 w15 w16se w16cid w16 w16cex w16sdtdh wp14">
   <w:endnote w:type="separator" w:id="-1">
     <w:p>
       <w:r>
@@ -715,31 +763,28 @@
 </file>
 
 <file path=word/footer1.xml><?xml version="1.0" encoding="utf-8"?>
-<w:ftr xmlns:wpc="http://schemas.microsoft.com/office/word/2010/wordprocessingCanvas" xmlns:cx="http://schemas.microsoft.com/office/drawing/2014/chartex" xmlns:cx1="http://schemas.microsoft.com/office/drawing/2015/9/8/chartex" xmlns:cx2="http://schemas.microsoft.com/office/drawing/2015/10/21/chartex" xmlns:cx3="http://schemas.microsoft.com/office/drawing/2016/5/9/chartex" xmlns:cx4="http://schemas.microsoft.com/office/drawing/2016/5/10/chartex" xmlns:cx5="http://schemas.microsoft.com/office/drawing/2016/5/11/chartex" xmlns:cx6="http://schemas.microsoft.com/office/drawing/2016/5/12/chartex" xmlns:cx7="http://schemas.microsoft.com/office/drawing/2016/5/13/chartex" xmlns:cx8="http://schemas.microsoft.com/office/drawing/2016/5/14/chartex" xmlns:mc="http://schemas.openxmlformats.org/markup-compatibility/2006" xmlns:aink="http://schemas.microsoft.com/office/drawing/2016/ink" xmlns:am3d="http://schemas.microsoft.com/office/drawing/2017/model3d" xmlns:o="urn:schemas-microsoft-com:office:office" xmlns:oel="http://schemas.microsoft.com/office/2019/extlst" xmlns:r="http://schemas.openxmlformats.org/officeDocument/2006/relationships" xmlns:m="http://schemas.openxmlformats.org/officeDocument/2006/math" xmlns:v="urn:schemas-microsoft-com:vml" xmlns:wp14="http://schemas.microsoft.com/office/word/2010/wordprocessingDrawing" xmlns:wp="http://schemas.openxmlformats.org/drawingml/2006/wordprocessingDrawing" xmlns:w10="urn:schemas-microsoft-com:office:word" xmlns:w="http://schemas.openxmlformats.org/wordprocessingml/2006/main" xmlns:w14="http://schemas.microsoft.com/office/word/2010/wordml" xmlns:w15="http://schemas.microsoft.com/office/word/2012/wordml" xmlns:w16cex="http://schemas.microsoft.com/office/word/2018/wordml/cex" xmlns:w16cid="http://schemas.microsoft.com/office/word/2016/wordml/cid" xmlns:w16="http://schemas.microsoft.com/office/word/2018/wordml" xmlns:w16du="http://schemas.microsoft.com/office/word/2023/wordml/word16du" xmlns:w16sdtdh="http://schemas.microsoft.com/office/word/2020/wordml/sdtdatahash" xmlns:w16se="http://schemas.microsoft.com/office/word/2015/wordml/symex" xmlns:wpg="http://schemas.microsoft.com/office/word/2010/wordprocessingGroup" xmlns:wpi="http://schemas.microsoft.com/office/word/2010/wordprocessingInk" xmlns:wne="http://schemas.microsoft.com/office/word/2006/wordml" xmlns:wps="http://schemas.microsoft.com/office/word/2010/wordprocessingShape" mc:Ignorable="w14 w15 w16se w16cid w16 w16cex w16sdtdh wp14">
+<w:ftr xmlns:wpc="http://schemas.microsoft.com/office/word/2010/wordprocessingCanvas" xmlns:cx="http://schemas.microsoft.com/office/drawing/2014/chartex" xmlns:cx1="http://schemas.microsoft.com/office/drawing/2015/9/8/chartex" xmlns:cx2="http://schemas.microsoft.com/office/drawing/2015/10/21/chartex" xmlns:cx3="http://schemas.microsoft.com/office/drawing/2016/5/9/chartex" xmlns:cx4="http://schemas.microsoft.com/office/drawing/2016/5/10/chartex" xmlns:cx5="http://schemas.microsoft.com/office/drawing/2016/5/11/chartex" xmlns:cx6="http://schemas.microsoft.com/office/drawing/2016/5/12/chartex" xmlns:cx7="http://schemas.microsoft.com/office/drawing/2016/5/13/chartex" xmlns:cx8="http://schemas.microsoft.com/office/drawing/2016/5/14/chartex" xmlns:mc="http://schemas.openxmlformats.org/markup-compatibility/2006" xmlns:aink="http://schemas.microsoft.com/office/drawing/2016/ink" xmlns:am3d="http://schemas.microsoft.com/office/drawing/2017/model3d" xmlns:o="urn:schemas-microsoft-com:office:office" xmlns:oel="http://schemas.microsoft.com/office/2019/extlst" xmlns:r="http://schemas.openxmlformats.org/officeDocument/2006/relationships" xmlns:m="http://schemas.openxmlformats.org/officeDocument/2006/math" xmlns:v="urn:schemas-microsoft-com:vml" xmlns:wp14="http://schemas.microsoft.com/office/word/2010/wordprocessingDrawing" xmlns:wp="http://schemas.openxmlformats.org/drawingml/2006/wordprocessingDrawing" xmlns:w10="urn:schemas-microsoft-com:office:word" xmlns:w="http://schemas.openxmlformats.org/wordprocessingml/2006/main" xmlns:w14="http://schemas.microsoft.com/office/word/2010/wordml" xmlns:w15="http://schemas.microsoft.com/office/word/2012/wordml" xmlns:w16cex="http://schemas.microsoft.com/office/word/2018/wordml/cex" xmlns:w16cid="http://schemas.microsoft.com/office/word/2016/wordml/cid" xmlns:w16="http://schemas.microsoft.com/office/word/2018/wordml" xmlns:w16sdtdh="http://schemas.microsoft.com/office/word/2020/wordml/sdtdatahash" xmlns:w16se="http://schemas.microsoft.com/office/word/2015/wordml/symex" xmlns:wpg="http://schemas.microsoft.com/office/word/2010/wordprocessingGroup" xmlns:wpi="http://schemas.microsoft.com/office/word/2010/wordprocessingInk" xmlns:wne="http://schemas.microsoft.com/office/word/2006/wordml" xmlns:wps="http://schemas.microsoft.com/office/word/2010/wordprocessingShape" mc:Ignorable="w14 w15 w16se w16cid w16 w16cex w16sdtdh wp14">
   <w:p>
     <w:pPr>
       <w:pStyle w:val="FooterRuled"/>
-      <w:tabs>
-        <w:tab w:val="clear" w:pos="8352"/>
-      </w:tabs>
     </w:pPr>
     <w:r>
       <w:rPr>
         <w:noProof/>
       </w:rPr>
       <w:drawing>
-        <wp:anchor distT="0" distB="0" distL="114300" distR="114300" simplePos="0" relativeHeight="251659264" behindDoc="0" locked="0" layoutInCell="1" allowOverlap="1" wp14:anchorId="0FBE3CE5" wp14:editId="02FE2A3C">
+        <wp:anchor distT="0" distB="0" distL="114300" distR="114300" simplePos="0" relativeHeight="251659264" behindDoc="0" locked="0" layoutInCell="1" allowOverlap="1" wp14:anchorId="0FBE3CE5" wp14:editId="53A2BDF1">
           <wp:simplePos x="0" y="0"/>
           <wp:positionH relativeFrom="column">
-            <wp:posOffset>434340</wp:posOffset>
+            <wp:posOffset>436880</wp:posOffset>
           </wp:positionH>
           <wp:positionV relativeFrom="paragraph">
-            <wp:posOffset>62483</wp:posOffset>
+            <wp:posOffset>78740</wp:posOffset>
           </wp:positionV>
-          <wp:extent cx="645795" cy="137924"/>
-          <wp:effectExtent l="0" t="0" r="1905" b="0"/>
+          <wp:extent cx="645732" cy="135697"/>
+          <wp:effectExtent l="0" t="0" r="2540" b="0"/>
           <wp:wrapNone/>
-          <wp:docPr id="2" name="Picture 2"/>
+          <wp:docPr id="43" name="Picture 43"/>
           <wp:cNvGraphicFramePr>
             <a:graphicFrameLocks xmlns:a="http://schemas.openxmlformats.org/drawingml/2006/main" noChangeAspect="1"/>
           </wp:cNvGraphicFramePr>
@@ -765,7 +810,7 @@
                 <pic:spPr>
                   <a:xfrm>
                     <a:off x="0" y="0"/>
-                    <a:ext cx="645795" cy="137924"/>
+                    <a:ext cx="645732" cy="135697"/>
                   </a:xfrm>
                   <a:prstGeom prst="rect">
                     <a:avLst/>
@@ -819,45 +864,33 @@
       </w:rPr>
       <w:fldChar w:fldCharType="end"/>
     </w:r>
-    <w:r>
-      <w:tab/>
-    </w:r>
-    <w:r>
-      <w:tab/>
-    </w:r>
-    <w:r>
-      <w:tab/>
-    </w:r>
   </w:p>
 </w:ftr>
 </file>
 
 <file path=word/footer2.xml><?xml version="1.0" encoding="utf-8"?>
-<w:ftr xmlns:wpc="http://schemas.microsoft.com/office/word/2010/wordprocessingCanvas" xmlns:cx="http://schemas.microsoft.com/office/drawing/2014/chartex" xmlns:cx1="http://schemas.microsoft.com/office/drawing/2015/9/8/chartex" xmlns:cx2="http://schemas.microsoft.com/office/drawing/2015/10/21/chartex" xmlns:cx3="http://schemas.microsoft.com/office/drawing/2016/5/9/chartex" xmlns:cx4="http://schemas.microsoft.com/office/drawing/2016/5/10/chartex" xmlns:cx5="http://schemas.microsoft.com/office/drawing/2016/5/11/chartex" xmlns:cx6="http://schemas.microsoft.com/office/drawing/2016/5/12/chartex" xmlns:cx7="http://schemas.microsoft.com/office/drawing/2016/5/13/chartex" xmlns:cx8="http://schemas.microsoft.com/office/drawing/2016/5/14/chartex" xmlns:mc="http://schemas.openxmlformats.org/markup-compatibility/2006" xmlns:aink="http://schemas.microsoft.com/office/drawing/2016/ink" xmlns:am3d="http://schemas.microsoft.com/office/drawing/2017/model3d" xmlns:o="urn:schemas-microsoft-com:office:office" xmlns:oel="http://schemas.microsoft.com/office/2019/extlst" xmlns:r="http://schemas.openxmlformats.org/officeDocument/2006/relationships" xmlns:m="http://schemas.openxmlformats.org/officeDocument/2006/math" xmlns:v="urn:schemas-microsoft-com:vml" xmlns:wp14="http://schemas.microsoft.com/office/word/2010/wordprocessingDrawing" xmlns:wp="http://schemas.openxmlformats.org/drawingml/2006/wordprocessingDrawing" xmlns:w10="urn:schemas-microsoft-com:office:word" xmlns:w="http://schemas.openxmlformats.org/wordprocessingml/2006/main" xmlns:w14="http://schemas.microsoft.com/office/word/2010/wordml" xmlns:w15="http://schemas.microsoft.com/office/word/2012/wordml" xmlns:w16cex="http://schemas.microsoft.com/office/word/2018/wordml/cex" xmlns:w16cid="http://schemas.microsoft.com/office/word/2016/wordml/cid" xmlns:w16="http://schemas.microsoft.com/office/word/2018/wordml" xmlns:w16du="http://schemas.microsoft.com/office/word/2023/wordml/word16du" xmlns:w16sdtdh="http://schemas.microsoft.com/office/word/2020/wordml/sdtdatahash" xmlns:w16se="http://schemas.microsoft.com/office/word/2015/wordml/symex" xmlns:wpg="http://schemas.microsoft.com/office/word/2010/wordprocessingGroup" xmlns:wpi="http://schemas.microsoft.com/office/word/2010/wordprocessingInk" xmlns:wne="http://schemas.microsoft.com/office/word/2006/wordml" xmlns:wps="http://schemas.microsoft.com/office/word/2010/wordprocessingShape" mc:Ignorable="w14 w15 w16se w16cid w16 w16cex w16sdtdh wp14">
+<w:ftr xmlns:wpc="http://schemas.microsoft.com/office/word/2010/wordprocessingCanvas" xmlns:cx="http://schemas.microsoft.com/office/drawing/2014/chartex" xmlns:cx1="http://schemas.microsoft.com/office/drawing/2015/9/8/chartex" xmlns:cx2="http://schemas.microsoft.com/office/drawing/2015/10/21/chartex" xmlns:cx3="http://schemas.microsoft.com/office/drawing/2016/5/9/chartex" xmlns:cx4="http://schemas.microsoft.com/office/drawing/2016/5/10/chartex" xmlns:cx5="http://schemas.microsoft.com/office/drawing/2016/5/11/chartex" xmlns:cx6="http://schemas.microsoft.com/office/drawing/2016/5/12/chartex" xmlns:cx7="http://schemas.microsoft.com/office/drawing/2016/5/13/chartex" xmlns:cx8="http://schemas.microsoft.com/office/drawing/2016/5/14/chartex" xmlns:mc="http://schemas.openxmlformats.org/markup-compatibility/2006" xmlns:aink="http://schemas.microsoft.com/office/drawing/2016/ink" xmlns:am3d="http://schemas.microsoft.com/office/drawing/2017/model3d" xmlns:o="urn:schemas-microsoft-com:office:office" xmlns:oel="http://schemas.microsoft.com/office/2019/extlst" xmlns:r="http://schemas.openxmlformats.org/officeDocument/2006/relationships" xmlns:m="http://schemas.openxmlformats.org/officeDocument/2006/math" xmlns:v="urn:schemas-microsoft-com:vml" xmlns:wp14="http://schemas.microsoft.com/office/word/2010/wordprocessingDrawing" xmlns:wp="http://schemas.openxmlformats.org/drawingml/2006/wordprocessingDrawing" xmlns:w10="urn:schemas-microsoft-com:office:word" xmlns:w="http://schemas.openxmlformats.org/wordprocessingml/2006/main" xmlns:w14="http://schemas.microsoft.com/office/word/2010/wordml" xmlns:w15="http://schemas.microsoft.com/office/word/2012/wordml" xmlns:w16cex="http://schemas.microsoft.com/office/word/2018/wordml/cex" xmlns:w16cid="http://schemas.microsoft.com/office/word/2016/wordml/cid" xmlns:w16="http://schemas.microsoft.com/office/word/2018/wordml" xmlns:w16sdtdh="http://schemas.microsoft.com/office/word/2020/wordml/sdtdatahash" xmlns:w16se="http://schemas.microsoft.com/office/word/2015/wordml/symex" xmlns:wpg="http://schemas.microsoft.com/office/word/2010/wordprocessingGroup" xmlns:wpi="http://schemas.microsoft.com/office/word/2010/wordprocessingInk" xmlns:wne="http://schemas.microsoft.com/office/word/2006/wordml" xmlns:wps="http://schemas.microsoft.com/office/word/2010/wordprocessingShape" mc:Ignorable="w14 w15 w16se w16cid w16 w16cex w16sdtdh wp14">
   <w:p>
     <w:pPr>
       <w:pStyle w:val="FooterRuled"/>
-      <w:tabs>
-        <w:tab w:val="clear" w:pos="864"/>
-      </w:tabs>
     </w:pPr>
     <w:r>
       <w:rPr>
         <w:noProof/>
       </w:rPr>
       <w:drawing>
-        <wp:anchor distT="0" distB="0" distL="114300" distR="114300" simplePos="0" relativeHeight="251660288" behindDoc="0" locked="0" layoutInCell="1" allowOverlap="1" wp14:anchorId="5965E062" wp14:editId="5711179A">
+        <wp:anchor distT="0" distB="0" distL="114300" distR="114300" simplePos="0" relativeHeight="251660288" behindDoc="0" locked="0" layoutInCell="1" allowOverlap="1" wp14:anchorId="5965E062" wp14:editId="7B6DEFFA">
           <wp:simplePos x="0" y="0"/>
           <wp:positionH relativeFrom="column">
-            <wp:posOffset>4766310</wp:posOffset>
+            <wp:posOffset>4770120</wp:posOffset>
           </wp:positionH>
           <wp:positionV relativeFrom="paragraph">
-            <wp:posOffset>62483</wp:posOffset>
+            <wp:posOffset>63978</wp:posOffset>
           </wp:positionV>
-          <wp:extent cx="645795" cy="137924"/>
-          <wp:effectExtent l="0" t="0" r="1905" b="0"/>
+          <wp:extent cx="645732" cy="135697"/>
+          <wp:effectExtent l="0" t="0" r="2540" b="0"/>
           <wp:wrapNone/>
-          <wp:docPr id="4" name="Picture 4"/>
+          <wp:docPr id="44" name="Picture 44"/>
           <wp:cNvGraphicFramePr>
             <a:graphicFrameLocks xmlns:a="http://schemas.openxmlformats.org/drawingml/2006/main" noChangeAspect="1"/>
           </wp:cNvGraphicFramePr>
@@ -883,7 +916,7 @@
                 <pic:spPr>
                   <a:xfrm>
                     <a:off x="0" y="0"/>
-                    <a:ext cx="645795" cy="137924"/>
+                    <a:ext cx="645732" cy="135697"/>
                   </a:xfrm>
                   <a:prstGeom prst="rect">
                     <a:avLst/>
@@ -945,31 +978,28 @@
 </file>
 
 <file path=word/footer3.xml><?xml version="1.0" encoding="utf-8"?>
-<w:ftr xmlns:wpc="http://schemas.microsoft.com/office/word/2010/wordprocessingCanvas" xmlns:cx="http://schemas.microsoft.com/office/drawing/2014/chartex" xmlns:cx1="http://schemas.microsoft.com/office/drawing/2015/9/8/chartex" xmlns:cx2="http://schemas.microsoft.com/office/drawing/2015/10/21/chartex" xmlns:cx3="http://schemas.microsoft.com/office/drawing/2016/5/9/chartex" xmlns:cx4="http://schemas.microsoft.com/office/drawing/2016/5/10/chartex" xmlns:cx5="http://schemas.microsoft.com/office/drawing/2016/5/11/chartex" xmlns:cx6="http://schemas.microsoft.com/office/drawing/2016/5/12/chartex" xmlns:cx7="http://schemas.microsoft.com/office/drawing/2016/5/13/chartex" xmlns:cx8="http://schemas.microsoft.com/office/drawing/2016/5/14/chartex" xmlns:mc="http://schemas.openxmlformats.org/markup-compatibility/2006" xmlns:aink="http://schemas.microsoft.com/office/drawing/2016/ink" xmlns:am3d="http://schemas.microsoft.com/office/drawing/2017/model3d" xmlns:o="urn:schemas-microsoft-com:office:office" xmlns:oel="http://schemas.microsoft.com/office/2019/extlst" xmlns:r="http://schemas.openxmlformats.org/officeDocument/2006/relationships" xmlns:m="http://schemas.openxmlformats.org/officeDocument/2006/math" xmlns:v="urn:schemas-microsoft-com:vml" xmlns:wp14="http://schemas.microsoft.com/office/word/2010/wordprocessingDrawing" xmlns:wp="http://schemas.openxmlformats.org/drawingml/2006/wordprocessingDrawing" xmlns:w10="urn:schemas-microsoft-com:office:word" xmlns:w="http://schemas.openxmlformats.org/wordprocessingml/2006/main" xmlns:w14="http://schemas.microsoft.com/office/word/2010/wordml" xmlns:w15="http://schemas.microsoft.com/office/word/2012/wordml" xmlns:w16cex="http://schemas.microsoft.com/office/word/2018/wordml/cex" xmlns:w16cid="http://schemas.microsoft.com/office/word/2016/wordml/cid" xmlns:w16="http://schemas.microsoft.com/office/word/2018/wordml" xmlns:w16du="http://schemas.microsoft.com/office/word/2023/wordml/word16du" xmlns:w16sdtdh="http://schemas.microsoft.com/office/word/2020/wordml/sdtdatahash" xmlns:w16se="http://schemas.microsoft.com/office/word/2015/wordml/symex" xmlns:wpg="http://schemas.microsoft.com/office/word/2010/wordprocessingGroup" xmlns:wpi="http://schemas.microsoft.com/office/word/2010/wordprocessingInk" xmlns:wne="http://schemas.microsoft.com/office/word/2006/wordml" xmlns:wps="http://schemas.microsoft.com/office/word/2010/wordprocessingShape" mc:Ignorable="w14 w15 w16se w16cid w16 w16cex w16sdtdh wp14">
+<w:ftr xmlns:wpc="http://schemas.microsoft.com/office/word/2010/wordprocessingCanvas" xmlns:cx="http://schemas.microsoft.com/office/drawing/2014/chartex" xmlns:cx1="http://schemas.microsoft.com/office/drawing/2015/9/8/chartex" xmlns:cx2="http://schemas.microsoft.com/office/drawing/2015/10/21/chartex" xmlns:cx3="http://schemas.microsoft.com/office/drawing/2016/5/9/chartex" xmlns:cx4="http://schemas.microsoft.com/office/drawing/2016/5/10/chartex" xmlns:cx5="http://schemas.microsoft.com/office/drawing/2016/5/11/chartex" xmlns:cx6="http://schemas.microsoft.com/office/drawing/2016/5/12/chartex" xmlns:cx7="http://schemas.microsoft.com/office/drawing/2016/5/13/chartex" xmlns:cx8="http://schemas.microsoft.com/office/drawing/2016/5/14/chartex" xmlns:mc="http://schemas.openxmlformats.org/markup-compatibility/2006" xmlns:aink="http://schemas.microsoft.com/office/drawing/2016/ink" xmlns:am3d="http://schemas.microsoft.com/office/drawing/2017/model3d" xmlns:o="urn:schemas-microsoft-com:office:office" xmlns:oel="http://schemas.microsoft.com/office/2019/extlst" xmlns:r="http://schemas.openxmlformats.org/officeDocument/2006/relationships" xmlns:m="http://schemas.openxmlformats.org/officeDocument/2006/math" xmlns:v="urn:schemas-microsoft-com:vml" xmlns:wp14="http://schemas.microsoft.com/office/word/2010/wordprocessingDrawing" xmlns:wp="http://schemas.openxmlformats.org/drawingml/2006/wordprocessingDrawing" xmlns:w10="urn:schemas-microsoft-com:office:word" xmlns:w="http://schemas.openxmlformats.org/wordprocessingml/2006/main" xmlns:w14="http://schemas.microsoft.com/office/word/2010/wordml" xmlns:w15="http://schemas.microsoft.com/office/word/2012/wordml" xmlns:w16cex="http://schemas.microsoft.com/office/word/2018/wordml/cex" xmlns:w16cid="http://schemas.microsoft.com/office/word/2016/wordml/cid" xmlns:w16="http://schemas.microsoft.com/office/word/2018/wordml" xmlns:w16sdtdh="http://schemas.microsoft.com/office/word/2020/wordml/sdtdatahash" xmlns:w16se="http://schemas.microsoft.com/office/word/2015/wordml/symex" xmlns:wpg="http://schemas.microsoft.com/office/word/2010/wordprocessingGroup" xmlns:wpi="http://schemas.microsoft.com/office/word/2010/wordprocessingInk" xmlns:wne="http://schemas.microsoft.com/office/word/2006/wordml" xmlns:wps="http://schemas.microsoft.com/office/word/2010/wordprocessingShape" mc:Ignorable="w14 w15 w16se w16cid w16 w16cex w16sdtdh wp14">
   <w:p>
     <w:pPr>
       <w:pStyle w:val="FooterRuled"/>
-      <w:tabs>
-        <w:tab w:val="clear" w:pos="864"/>
-      </w:tabs>
     </w:pPr>
     <w:r>
       <w:rPr>
         <w:noProof/>
       </w:rPr>
       <w:drawing>
-        <wp:anchor distT="0" distB="0" distL="114300" distR="114300" simplePos="0" relativeHeight="251658240" behindDoc="0" locked="0" layoutInCell="1" allowOverlap="1" wp14:anchorId="11A315C8" wp14:editId="65FF52FA">
+        <wp:anchor distT="0" distB="0" distL="114300" distR="114300" simplePos="0" relativeHeight="251658240" behindDoc="0" locked="0" layoutInCell="1" allowOverlap="1" wp14:anchorId="11A315C8" wp14:editId="13241F74">
           <wp:simplePos x="0" y="0"/>
           <wp:positionH relativeFrom="column">
-            <wp:posOffset>4766310</wp:posOffset>
+            <wp:posOffset>4772660</wp:posOffset>
           </wp:positionH>
           <wp:positionV relativeFrom="paragraph">
-            <wp:posOffset>62483</wp:posOffset>
+            <wp:posOffset>78740</wp:posOffset>
           </wp:positionV>
-          <wp:extent cx="645795" cy="137924"/>
-          <wp:effectExtent l="0" t="0" r="1905" b="0"/>
+          <wp:extent cx="645732" cy="135697"/>
+          <wp:effectExtent l="0" t="0" r="2540" b="0"/>
           <wp:wrapNone/>
-          <wp:docPr id="1" name="Picture 1"/>
+          <wp:docPr id="45" name="Picture 45"/>
           <wp:cNvGraphicFramePr>
             <a:graphicFrameLocks xmlns:a="http://schemas.openxmlformats.org/drawingml/2006/main" noChangeAspect="1"/>
           </wp:cNvGraphicFramePr>
@@ -995,7 +1025,7 @@
                 <pic:spPr>
                   <a:xfrm>
                     <a:off x="0" y="0"/>
-                    <a:ext cx="645795" cy="137924"/>
+                    <a:ext cx="645732" cy="135697"/>
                   </a:xfrm>
                   <a:prstGeom prst="rect">
                     <a:avLst/>
@@ -1025,30 +1055,35 @@
     <w:r>
       <w:rPr>
         <w:rStyle w:val="Character-PageNumber"/>
+        <w:position w:val="-12"/>
       </w:rPr>
       <w:fldChar w:fldCharType="begin"/>
     </w:r>
     <w:r>
       <w:rPr>
         <w:rStyle w:val="Character-PageNumber"/>
+        <w:position w:val="-12"/>
       </w:rPr>
       <w:instrText xml:space="preserve"> PAGE   \* MERGEFORMAT </w:instrText>
     </w:r>
     <w:r>
       <w:rPr>
         <w:rStyle w:val="Character-PageNumber"/>
+        <w:position w:val="-12"/>
       </w:rPr>
       <w:fldChar w:fldCharType="separate"/>
     </w:r>
     <w:r>
       <w:rPr>
         <w:rStyle w:val="Character-PageNumber"/>
+        <w:position w:val="-12"/>
       </w:rPr>
       <w:t>1</w:t>
     </w:r>
     <w:r>
       <w:rPr>
         <w:rStyle w:val="Character-PageNumber"/>
+        <w:position w:val="-12"/>
       </w:rPr>
       <w:fldChar w:fldCharType="end"/>
     </w:r>
@@ -1057,7 +1092,7 @@
 </file>
 
 <file path=word/footnotes.xml><?xml version="1.0" encoding="utf-8"?>
-<w:footnotes xmlns:wpc="http://schemas.microsoft.com/office/word/2010/wordprocessingCanvas" xmlns:cx="http://schemas.microsoft.com/office/drawing/2014/chartex" xmlns:cx1="http://schemas.microsoft.com/office/drawing/2015/9/8/chartex" xmlns:cx2="http://schemas.microsoft.com/office/drawing/2015/10/21/chartex" xmlns:cx3="http://schemas.microsoft.com/office/drawing/2016/5/9/chartex" xmlns:cx4="http://schemas.microsoft.com/office/drawing/2016/5/10/chartex" xmlns:cx5="http://schemas.microsoft.com/office/drawing/2016/5/11/chartex" xmlns:cx6="http://schemas.microsoft.com/office/drawing/2016/5/12/chartex" xmlns:cx7="http://schemas.microsoft.com/office/drawing/2016/5/13/chartex" xmlns:cx8="http://schemas.microsoft.com/office/drawing/2016/5/14/chartex" xmlns:mc="http://schemas.openxmlformats.org/markup-compatibility/2006" xmlns:aink="http://schemas.microsoft.com/office/drawing/2016/ink" xmlns:am3d="http://schemas.microsoft.com/office/drawing/2017/model3d" xmlns:o="urn:schemas-microsoft-com:office:office" xmlns:oel="http://schemas.microsoft.com/office/2019/extlst" xmlns:r="http://schemas.openxmlformats.org/officeDocument/2006/relationships" xmlns:m="http://schemas.openxmlformats.org/officeDocument/2006/math" xmlns:v="urn:schemas-microsoft-com:vml" xmlns:wp14="http://schemas.microsoft.com/office/word/2010/wordprocessingDrawing" xmlns:wp="http://schemas.openxmlformats.org/drawingml/2006/wordprocessingDrawing" xmlns:w10="urn:schemas-microsoft-com:office:word" xmlns:w="http://schemas.openxmlformats.org/wordprocessingml/2006/main" xmlns:w14="http://schemas.microsoft.com/office/word/2010/wordml" xmlns:w15="http://schemas.microsoft.com/office/word/2012/wordml" xmlns:w16cex="http://schemas.microsoft.com/office/word/2018/wordml/cex" xmlns:w16cid="http://schemas.microsoft.com/office/word/2016/wordml/cid" xmlns:w16="http://schemas.microsoft.com/office/word/2018/wordml" xmlns:w16du="http://schemas.microsoft.com/office/word/2023/wordml/word16du" xmlns:w16sdtdh="http://schemas.microsoft.com/office/word/2020/wordml/sdtdatahash" xmlns:w16se="http://schemas.microsoft.com/office/word/2015/wordml/symex" xmlns:wpg="http://schemas.microsoft.com/office/word/2010/wordprocessingGroup" xmlns:wpi="http://schemas.microsoft.com/office/word/2010/wordprocessingInk" xmlns:wne="http://schemas.microsoft.com/office/word/2006/wordml" xmlns:wps="http://schemas.microsoft.com/office/word/2010/wordprocessingShape" mc:Ignorable="w14 w15 w16se w16cid w16 w16cex w16sdtdh wp14">
+<w:footnotes xmlns:wpc="http://schemas.microsoft.com/office/word/2010/wordprocessingCanvas" xmlns:cx="http://schemas.microsoft.com/office/drawing/2014/chartex" xmlns:cx1="http://schemas.microsoft.com/office/drawing/2015/9/8/chartex" xmlns:cx2="http://schemas.microsoft.com/office/drawing/2015/10/21/chartex" xmlns:cx3="http://schemas.microsoft.com/office/drawing/2016/5/9/chartex" xmlns:cx4="http://schemas.microsoft.com/office/drawing/2016/5/10/chartex" xmlns:cx5="http://schemas.microsoft.com/office/drawing/2016/5/11/chartex" xmlns:cx6="http://schemas.microsoft.com/office/drawing/2016/5/12/chartex" xmlns:cx7="http://schemas.microsoft.com/office/drawing/2016/5/13/chartex" xmlns:cx8="http://schemas.microsoft.com/office/drawing/2016/5/14/chartex" xmlns:mc="http://schemas.openxmlformats.org/markup-compatibility/2006" xmlns:aink="http://schemas.microsoft.com/office/drawing/2016/ink" xmlns:am3d="http://schemas.microsoft.com/office/drawing/2017/model3d" xmlns:o="urn:schemas-microsoft-com:office:office" xmlns:oel="http://schemas.microsoft.com/office/2019/extlst" xmlns:r="http://schemas.openxmlformats.org/officeDocument/2006/relationships" xmlns:m="http://schemas.openxmlformats.org/officeDocument/2006/math" xmlns:v="urn:schemas-microsoft-com:vml" xmlns:wp14="http://schemas.microsoft.com/office/word/2010/wordprocessingDrawing" xmlns:wp="http://schemas.openxmlformats.org/drawingml/2006/wordprocessingDrawing" xmlns:w10="urn:schemas-microsoft-com:office:word" xmlns:w="http://schemas.openxmlformats.org/wordprocessingml/2006/main" xmlns:w14="http://schemas.microsoft.com/office/word/2010/wordml" xmlns:w15="http://schemas.microsoft.com/office/word/2012/wordml" xmlns:w16cex="http://schemas.microsoft.com/office/word/2018/wordml/cex" xmlns:w16cid="http://schemas.microsoft.com/office/word/2016/wordml/cid" xmlns:w16="http://schemas.microsoft.com/office/word/2018/wordml" xmlns:w16sdtdh="http://schemas.microsoft.com/office/word/2020/wordml/sdtdatahash" xmlns:w16se="http://schemas.microsoft.com/office/word/2015/wordml/symex" xmlns:wpg="http://schemas.microsoft.com/office/word/2010/wordprocessingGroup" xmlns:wpi="http://schemas.microsoft.com/office/word/2010/wordprocessingInk" xmlns:wne="http://schemas.microsoft.com/office/word/2006/wordml" xmlns:wps="http://schemas.microsoft.com/office/word/2010/wordprocessingShape" mc:Ignorable="w14 w15 w16se w16cid w16 w16cex w16sdtdh wp14">
   <w:footnote w:type="separator" w:id="-1">
     <w:p>
       <w:r>
@@ -1076,7 +1111,7 @@
 </file>
 
 <file path=word/header1.xml><?xml version="1.0" encoding="utf-8"?>
-<w:hdr xmlns:wpc="http://schemas.microsoft.com/office/word/2010/wordprocessingCanvas" xmlns:cx="http://schemas.microsoft.com/office/drawing/2014/chartex" xmlns:cx1="http://schemas.microsoft.com/office/drawing/2015/9/8/chartex" xmlns:cx2="http://schemas.microsoft.com/office/drawing/2015/10/21/chartex" xmlns:cx3="http://schemas.microsoft.com/office/drawing/2016/5/9/chartex" xmlns:cx4="http://schemas.microsoft.com/office/drawing/2016/5/10/chartex" xmlns:cx5="http://schemas.microsoft.com/office/drawing/2016/5/11/chartex" xmlns:cx6="http://schemas.microsoft.com/office/drawing/2016/5/12/chartex" xmlns:cx7="http://schemas.microsoft.com/office/drawing/2016/5/13/chartex" xmlns:cx8="http://schemas.microsoft.com/office/drawing/2016/5/14/chartex" xmlns:mc="http://schemas.openxmlformats.org/markup-compatibility/2006" xmlns:aink="http://schemas.microsoft.com/office/drawing/2016/ink" xmlns:am3d="http://schemas.microsoft.com/office/drawing/2017/model3d" xmlns:o="urn:schemas-microsoft-com:office:office" xmlns:oel="http://schemas.microsoft.com/office/2019/extlst" xmlns:r="http://schemas.openxmlformats.org/officeDocument/2006/relationships" xmlns:m="http://schemas.openxmlformats.org/officeDocument/2006/math" xmlns:v="urn:schemas-microsoft-com:vml" xmlns:wp14="http://schemas.microsoft.com/office/word/2010/wordprocessingDrawing" xmlns:wp="http://schemas.openxmlformats.org/drawingml/2006/wordprocessingDrawing" xmlns:w10="urn:schemas-microsoft-com:office:word" xmlns:w="http://schemas.openxmlformats.org/wordprocessingml/2006/main" xmlns:w14="http://schemas.microsoft.com/office/word/2010/wordml" xmlns:w15="http://schemas.microsoft.com/office/word/2012/wordml" xmlns:w16cex="http://schemas.microsoft.com/office/word/2018/wordml/cex" xmlns:w16cid="http://schemas.microsoft.com/office/word/2016/wordml/cid" xmlns:w16="http://schemas.microsoft.com/office/word/2018/wordml" xmlns:w16du="http://schemas.microsoft.com/office/word/2023/wordml/word16du" xmlns:w16sdtdh="http://schemas.microsoft.com/office/word/2020/wordml/sdtdatahash" xmlns:w16se="http://schemas.microsoft.com/office/word/2015/wordml/symex" xmlns:wpg="http://schemas.microsoft.com/office/word/2010/wordprocessingGroup" xmlns:wpi="http://schemas.microsoft.com/office/word/2010/wordprocessingInk" xmlns:wne="http://schemas.microsoft.com/office/word/2006/wordml" xmlns:wps="http://schemas.microsoft.com/office/word/2010/wordprocessingShape" mc:Ignorable="w14 w15 w16se w16cid w16 w16cex w16sdtdh wp14">
+<w:hdr xmlns:wpc="http://schemas.microsoft.com/office/word/2010/wordprocessingCanvas" xmlns:cx="http://schemas.microsoft.com/office/drawing/2014/chartex" xmlns:cx1="http://schemas.microsoft.com/office/drawing/2015/9/8/chartex" xmlns:cx2="http://schemas.microsoft.com/office/drawing/2015/10/21/chartex" xmlns:cx3="http://schemas.microsoft.com/office/drawing/2016/5/9/chartex" xmlns:cx4="http://schemas.microsoft.com/office/drawing/2016/5/10/chartex" xmlns:cx5="http://schemas.microsoft.com/office/drawing/2016/5/11/chartex" xmlns:cx6="http://schemas.microsoft.com/office/drawing/2016/5/12/chartex" xmlns:cx7="http://schemas.microsoft.com/office/drawing/2016/5/13/chartex" xmlns:cx8="http://schemas.microsoft.com/office/drawing/2016/5/14/chartex" xmlns:mc="http://schemas.openxmlformats.org/markup-compatibility/2006" xmlns:aink="http://schemas.microsoft.com/office/drawing/2016/ink" xmlns:am3d="http://schemas.microsoft.com/office/drawing/2017/model3d" xmlns:o="urn:schemas-microsoft-com:office:office" xmlns:oel="http://schemas.microsoft.com/office/2019/extlst" xmlns:r="http://schemas.openxmlformats.org/officeDocument/2006/relationships" xmlns:m="http://schemas.openxmlformats.org/officeDocument/2006/math" xmlns:v="urn:schemas-microsoft-com:vml" xmlns:wp14="http://schemas.microsoft.com/office/word/2010/wordprocessingDrawing" xmlns:wp="http://schemas.openxmlformats.org/drawingml/2006/wordprocessingDrawing" xmlns:w10="urn:schemas-microsoft-com:office:word" xmlns:w="http://schemas.openxmlformats.org/wordprocessingml/2006/main" xmlns:w14="http://schemas.microsoft.com/office/word/2010/wordml" xmlns:w15="http://schemas.microsoft.com/office/word/2012/wordml" xmlns:w16cex="http://schemas.microsoft.com/office/word/2018/wordml/cex" xmlns:w16cid="http://schemas.microsoft.com/office/word/2016/wordml/cid" xmlns:w16="http://schemas.microsoft.com/office/word/2018/wordml" xmlns:w16sdtdh="http://schemas.microsoft.com/office/word/2020/wordml/sdtdatahash" xmlns:w16se="http://schemas.microsoft.com/office/word/2015/wordml/symex" xmlns:wpg="http://schemas.microsoft.com/office/word/2010/wordprocessingGroup" xmlns:wpi="http://schemas.microsoft.com/office/word/2010/wordprocessingInk" xmlns:wne="http://schemas.microsoft.com/office/word/2006/wordml" xmlns:wps="http://schemas.microsoft.com/office/word/2010/wordprocessingShape" mc:Ignorable="w14 w15 w16se w16cid w16 w16cex w16sdtdh wp14">
   <w:p>
     <w:pPr>
       <w:pStyle w:val="Header-StudentFirstPage"/>
@@ -1097,7 +1132,7 @@
 </file>
 
 <file path=word/header2.xml><?xml version="1.0" encoding="utf-8"?>
-<w:hdr xmlns:wpc="http://schemas.microsoft.com/office/word/2010/wordprocessingCanvas" xmlns:cx="http://schemas.microsoft.com/office/drawing/2014/chartex" xmlns:cx1="http://schemas.microsoft.com/office/drawing/2015/9/8/chartex" xmlns:cx2="http://schemas.microsoft.com/office/drawing/2015/10/21/chartex" xmlns:cx3="http://schemas.microsoft.com/office/drawing/2016/5/9/chartex" xmlns:cx4="http://schemas.microsoft.com/office/drawing/2016/5/10/chartex" xmlns:cx5="http://schemas.microsoft.com/office/drawing/2016/5/11/chartex" xmlns:cx6="http://schemas.microsoft.com/office/drawing/2016/5/12/chartex" xmlns:cx7="http://schemas.microsoft.com/office/drawing/2016/5/13/chartex" xmlns:cx8="http://schemas.microsoft.com/office/drawing/2016/5/14/chartex" xmlns:mc="http://schemas.openxmlformats.org/markup-compatibility/2006" xmlns:aink="http://schemas.microsoft.com/office/drawing/2016/ink" xmlns:am3d="http://schemas.microsoft.com/office/drawing/2017/model3d" xmlns:o="urn:schemas-microsoft-com:office:office" xmlns:oel="http://schemas.microsoft.com/office/2019/extlst" xmlns:r="http://schemas.openxmlformats.org/officeDocument/2006/relationships" xmlns:m="http://schemas.openxmlformats.org/officeDocument/2006/math" xmlns:v="urn:schemas-microsoft-com:vml" xmlns:wp14="http://schemas.microsoft.com/office/word/2010/wordprocessingDrawing" xmlns:wp="http://schemas.openxmlformats.org/drawingml/2006/wordprocessingDrawing" xmlns:w10="urn:schemas-microsoft-com:office:word" xmlns:w="http://schemas.openxmlformats.org/wordprocessingml/2006/main" xmlns:w14="http://schemas.microsoft.com/office/word/2010/wordml" xmlns:w15="http://schemas.microsoft.com/office/word/2012/wordml" xmlns:w16cex="http://schemas.microsoft.com/office/word/2018/wordml/cex" xmlns:w16cid="http://schemas.microsoft.com/office/word/2016/wordml/cid" xmlns:w16="http://schemas.microsoft.com/office/word/2018/wordml" xmlns:w16du="http://schemas.microsoft.com/office/word/2023/wordml/word16du" xmlns:w16sdtdh="http://schemas.microsoft.com/office/word/2020/wordml/sdtdatahash" xmlns:w16se="http://schemas.microsoft.com/office/word/2015/wordml/symex" xmlns:wpg="http://schemas.microsoft.com/office/word/2010/wordprocessingGroup" xmlns:wpi="http://schemas.microsoft.com/office/word/2010/wordprocessingInk" xmlns:wne="http://schemas.microsoft.com/office/word/2006/wordml" xmlns:wps="http://schemas.microsoft.com/office/word/2010/wordprocessingShape" mc:Ignorable="w14 w15 w16se w16cid w16 w16cex w16sdtdh wp14">
+<w:hdr xmlns:wpc="http://schemas.microsoft.com/office/word/2010/wordprocessingCanvas" xmlns:cx="http://schemas.microsoft.com/office/drawing/2014/chartex" xmlns:cx1="http://schemas.microsoft.com/office/drawing/2015/9/8/chartex" xmlns:cx2="http://schemas.microsoft.com/office/drawing/2015/10/21/chartex" xmlns:cx3="http://schemas.microsoft.com/office/drawing/2016/5/9/chartex" xmlns:cx4="http://schemas.microsoft.com/office/drawing/2016/5/10/chartex" xmlns:cx5="http://schemas.microsoft.com/office/drawing/2016/5/11/chartex" xmlns:cx6="http://schemas.microsoft.com/office/drawing/2016/5/12/chartex" xmlns:cx7="http://schemas.microsoft.com/office/drawing/2016/5/13/chartex" xmlns:cx8="http://schemas.microsoft.com/office/drawing/2016/5/14/chartex" xmlns:mc="http://schemas.openxmlformats.org/markup-compatibility/2006" xmlns:aink="http://schemas.microsoft.com/office/drawing/2016/ink" xmlns:am3d="http://schemas.microsoft.com/office/drawing/2017/model3d" xmlns:o="urn:schemas-microsoft-com:office:office" xmlns:oel="http://schemas.microsoft.com/office/2019/extlst" xmlns:r="http://schemas.openxmlformats.org/officeDocument/2006/relationships" xmlns:m="http://schemas.openxmlformats.org/officeDocument/2006/math" xmlns:v="urn:schemas-microsoft-com:vml" xmlns:wp14="http://schemas.microsoft.com/office/word/2010/wordprocessingDrawing" xmlns:wp="http://schemas.openxmlformats.org/drawingml/2006/wordprocessingDrawing" xmlns:w10="urn:schemas-microsoft-com:office:word" xmlns:w="http://schemas.openxmlformats.org/wordprocessingml/2006/main" xmlns:w14="http://schemas.microsoft.com/office/word/2010/wordml" xmlns:w15="http://schemas.microsoft.com/office/word/2012/wordml" xmlns:w16cex="http://schemas.microsoft.com/office/word/2018/wordml/cex" xmlns:w16cid="http://schemas.microsoft.com/office/word/2016/wordml/cid" xmlns:w16="http://schemas.microsoft.com/office/word/2018/wordml" xmlns:w16sdtdh="http://schemas.microsoft.com/office/word/2020/wordml/sdtdatahash" xmlns:w16se="http://schemas.microsoft.com/office/word/2015/wordml/symex" xmlns:wpg="http://schemas.microsoft.com/office/word/2010/wordprocessingGroup" xmlns:wpi="http://schemas.microsoft.com/office/word/2010/wordprocessingInk" xmlns:wne="http://schemas.microsoft.com/office/word/2006/wordml" xmlns:wps="http://schemas.microsoft.com/office/word/2010/wordprocessingShape" mc:Ignorable="w14 w15 w16se w16cid w16 w16cex w16sdtdh wp14">
   <w:p>
     <w:pPr>
       <w:pStyle w:val="Header-StudentFirstPage"/>
@@ -1126,21 +1161,18 @@
 </file>
 
 <file path=word/header3.xml><?xml version="1.0" encoding="utf-8"?>
-<w:hdr xmlns:wpc="http://schemas.microsoft.com/office/word/2010/wordprocessingCanvas" xmlns:cx="http://schemas.microsoft.com/office/drawing/2014/chartex" xmlns:cx1="http://schemas.microsoft.com/office/drawing/2015/9/8/chartex" xmlns:cx2="http://schemas.microsoft.com/office/drawing/2015/10/21/chartex" xmlns:cx3="http://schemas.microsoft.com/office/drawing/2016/5/9/chartex" xmlns:cx4="http://schemas.microsoft.com/office/drawing/2016/5/10/chartex" xmlns:cx5="http://schemas.microsoft.com/office/drawing/2016/5/11/chartex" xmlns:cx6="http://schemas.microsoft.com/office/drawing/2016/5/12/chartex" xmlns:cx7="http://schemas.microsoft.com/office/drawing/2016/5/13/chartex" xmlns:cx8="http://schemas.microsoft.com/office/drawing/2016/5/14/chartex" xmlns:mc="http://schemas.openxmlformats.org/markup-compatibility/2006" xmlns:aink="http://schemas.microsoft.com/office/drawing/2016/ink" xmlns:am3d="http://schemas.microsoft.com/office/drawing/2017/model3d" xmlns:o="urn:schemas-microsoft-com:office:office" xmlns:oel="http://schemas.microsoft.com/office/2019/extlst" xmlns:r="http://schemas.openxmlformats.org/officeDocument/2006/relationships" xmlns:m="http://schemas.openxmlformats.org/officeDocument/2006/math" xmlns:v="urn:schemas-microsoft-com:vml" xmlns:wp14="http://schemas.microsoft.com/office/word/2010/wordprocessingDrawing" xmlns:wp="http://schemas.openxmlformats.org/drawingml/2006/wordprocessingDrawing" xmlns:w10="urn:schemas-microsoft-com:office:word" xmlns:w="http://schemas.openxmlformats.org/wordprocessingml/2006/main" xmlns:w14="http://schemas.microsoft.com/office/word/2010/wordml" xmlns:w15="http://schemas.microsoft.com/office/word/2012/wordml" xmlns:w16cex="http://schemas.microsoft.com/office/word/2018/wordml/cex" xmlns:w16cid="http://schemas.microsoft.com/office/word/2016/wordml/cid" xmlns:w16="http://schemas.microsoft.com/office/word/2018/wordml" xmlns:w16du="http://schemas.microsoft.com/office/word/2023/wordml/word16du" xmlns:w16sdtdh="http://schemas.microsoft.com/office/word/2020/wordml/sdtdatahash" xmlns:w16se="http://schemas.microsoft.com/office/word/2015/wordml/symex" xmlns:wpg="http://schemas.microsoft.com/office/word/2010/wordprocessingGroup" xmlns:wpi="http://schemas.microsoft.com/office/word/2010/wordprocessingInk" xmlns:wne="http://schemas.microsoft.com/office/word/2006/wordml" xmlns:wps="http://schemas.microsoft.com/office/word/2010/wordprocessingShape" mc:Ignorable="w14 w15 w16se w16cid w16 w16cex w16sdtdh wp14">
+<w:hdr xmlns:wpc="http://schemas.microsoft.com/office/word/2010/wordprocessingCanvas" xmlns:cx="http://schemas.microsoft.com/office/drawing/2014/chartex" xmlns:cx1="http://schemas.microsoft.com/office/drawing/2015/9/8/chartex" xmlns:cx2="http://schemas.microsoft.com/office/drawing/2015/10/21/chartex" xmlns:cx3="http://schemas.microsoft.com/office/drawing/2016/5/9/chartex" xmlns:cx4="http://schemas.microsoft.com/office/drawing/2016/5/10/chartex" xmlns:cx5="http://schemas.microsoft.com/office/drawing/2016/5/11/chartex" xmlns:cx6="http://schemas.microsoft.com/office/drawing/2016/5/12/chartex" xmlns:cx7="http://schemas.microsoft.com/office/drawing/2016/5/13/chartex" xmlns:cx8="http://schemas.microsoft.com/office/drawing/2016/5/14/chartex" xmlns:mc="http://schemas.openxmlformats.org/markup-compatibility/2006" xmlns:aink="http://schemas.microsoft.com/office/drawing/2016/ink" xmlns:am3d="http://schemas.microsoft.com/office/drawing/2017/model3d" xmlns:o="urn:schemas-microsoft-com:office:office" xmlns:oel="http://schemas.microsoft.com/office/2019/extlst" xmlns:r="http://schemas.openxmlformats.org/officeDocument/2006/relationships" xmlns:m="http://schemas.openxmlformats.org/officeDocument/2006/math" xmlns:v="urn:schemas-microsoft-com:vml" xmlns:wp14="http://schemas.microsoft.com/office/word/2010/wordprocessingDrawing" xmlns:wp="http://schemas.openxmlformats.org/drawingml/2006/wordprocessingDrawing" xmlns:w10="urn:schemas-microsoft-com:office:word" xmlns:w="http://schemas.openxmlformats.org/wordprocessingml/2006/main" xmlns:w14="http://schemas.microsoft.com/office/word/2010/wordml" xmlns:w15="http://schemas.microsoft.com/office/word/2012/wordml" xmlns:w16cex="http://schemas.microsoft.com/office/word/2018/wordml/cex" xmlns:w16cid="http://schemas.microsoft.com/office/word/2016/wordml/cid" xmlns:w16="http://schemas.microsoft.com/office/word/2018/wordml" xmlns:w16sdtdh="http://schemas.microsoft.com/office/word/2020/wordml/sdtdatahash" xmlns:w16se="http://schemas.microsoft.com/office/word/2015/wordml/symex" xmlns:wpg="http://schemas.microsoft.com/office/word/2010/wordprocessingGroup" xmlns:wpi="http://schemas.microsoft.com/office/word/2010/wordprocessingInk" xmlns:wne="http://schemas.microsoft.com/office/word/2006/wordml" xmlns:wps="http://schemas.microsoft.com/office/word/2010/wordprocessingShape" mc:Ignorable="w14 w15 w16se w16cid w16 w16cex w16sdtdh wp14">
   <w:p>
     <w:pPr>
       <w:pStyle w:val="Header-StudentFirstPage"/>
       <w:jc w:val="right"/>
     </w:pPr>
-    <w:r>
-      <w:t>STUDENT HANDOUT</w:t>
-    </w:r>
   </w:p>
 </w:hdr>
 </file>
 
 <file path=word/numbering.xml><?xml version="1.0" encoding="utf-8"?>
-<w:numbering xmlns:wpc="http://schemas.microsoft.com/office/word/2010/wordprocessingCanvas" xmlns:cx="http://schemas.microsoft.com/office/drawing/2014/chartex" xmlns:cx1="http://schemas.microsoft.com/office/drawing/2015/9/8/chartex" xmlns:cx2="http://schemas.microsoft.com/office/drawing/2015/10/21/chartex" xmlns:cx3="http://schemas.microsoft.com/office/drawing/2016/5/9/chartex" xmlns:cx4="http://schemas.microsoft.com/office/drawing/2016/5/10/chartex" xmlns:cx5="http://schemas.microsoft.com/office/drawing/2016/5/11/chartex" xmlns:cx6="http://schemas.microsoft.com/office/drawing/2016/5/12/chartex" xmlns:cx7="http://schemas.microsoft.com/office/drawing/2016/5/13/chartex" xmlns:cx8="http://schemas.microsoft.com/office/drawing/2016/5/14/chartex" xmlns:mc="http://schemas.openxmlformats.org/markup-compatibility/2006" xmlns:aink="http://schemas.microsoft.com/office/drawing/2016/ink" xmlns:am3d="http://schemas.microsoft.com/office/drawing/2017/model3d" xmlns:o="urn:schemas-microsoft-com:office:office" xmlns:oel="http://schemas.microsoft.com/office/2019/extlst" xmlns:r="http://schemas.openxmlformats.org/officeDocument/2006/relationships" xmlns:m="http://schemas.openxmlformats.org/officeDocument/2006/math" xmlns:v="urn:schemas-microsoft-com:vml" xmlns:wp14="http://schemas.microsoft.com/office/word/2010/wordprocessingDrawing" xmlns:wp="http://schemas.openxmlformats.org/drawingml/2006/wordprocessingDrawing" xmlns:w10="urn:schemas-microsoft-com:office:word" xmlns:w="http://schemas.openxmlformats.org/wordprocessingml/2006/main" xmlns:w14="http://schemas.microsoft.com/office/word/2010/wordml" xmlns:w15="http://schemas.microsoft.com/office/word/2012/wordml" xmlns:w16cex="http://schemas.microsoft.com/office/word/2018/wordml/cex" xmlns:w16cid="http://schemas.microsoft.com/office/word/2016/wordml/cid" xmlns:w16="http://schemas.microsoft.com/office/word/2018/wordml" xmlns:w16du="http://schemas.microsoft.com/office/word/2023/wordml/word16du" xmlns:w16sdtdh="http://schemas.microsoft.com/office/word/2020/wordml/sdtdatahash" xmlns:w16se="http://schemas.microsoft.com/office/word/2015/wordml/symex" xmlns:wpg="http://schemas.microsoft.com/office/word/2010/wordprocessingGroup" xmlns:wpi="http://schemas.microsoft.com/office/word/2010/wordprocessingInk" xmlns:wne="http://schemas.microsoft.com/office/word/2006/wordml" xmlns:wps="http://schemas.microsoft.com/office/word/2010/wordprocessingShape" mc:Ignorable="w14 w15 w16se w16cid w16 w16cex w16sdtdh wp14">
+<w:numbering xmlns:wpc="http://schemas.microsoft.com/office/word/2010/wordprocessingCanvas" xmlns:cx="http://schemas.microsoft.com/office/drawing/2014/chartex" xmlns:cx1="http://schemas.microsoft.com/office/drawing/2015/9/8/chartex" xmlns:cx2="http://schemas.microsoft.com/office/drawing/2015/10/21/chartex" xmlns:cx3="http://schemas.microsoft.com/office/drawing/2016/5/9/chartex" xmlns:cx4="http://schemas.microsoft.com/office/drawing/2016/5/10/chartex" xmlns:cx5="http://schemas.microsoft.com/office/drawing/2016/5/11/chartex" xmlns:cx6="http://schemas.microsoft.com/office/drawing/2016/5/12/chartex" xmlns:cx7="http://schemas.microsoft.com/office/drawing/2016/5/13/chartex" xmlns:cx8="http://schemas.microsoft.com/office/drawing/2016/5/14/chartex" xmlns:mc="http://schemas.openxmlformats.org/markup-compatibility/2006" xmlns:aink="http://schemas.microsoft.com/office/drawing/2016/ink" xmlns:am3d="http://schemas.microsoft.com/office/drawing/2017/model3d" xmlns:o="urn:schemas-microsoft-com:office:office" xmlns:oel="http://schemas.microsoft.com/office/2019/extlst" xmlns:r="http://schemas.openxmlformats.org/officeDocument/2006/relationships" xmlns:m="http://schemas.openxmlformats.org/officeDocument/2006/math" xmlns:v="urn:schemas-microsoft-com:vml" xmlns:wp14="http://schemas.microsoft.com/office/word/2010/wordprocessingDrawing" xmlns:wp="http://schemas.openxmlformats.org/drawingml/2006/wordprocessingDrawing" xmlns:w10="urn:schemas-microsoft-com:office:word" xmlns:w="http://schemas.openxmlformats.org/wordprocessingml/2006/main" xmlns:w14="http://schemas.microsoft.com/office/word/2010/wordml" xmlns:w15="http://schemas.microsoft.com/office/word/2012/wordml" xmlns:w16cex="http://schemas.microsoft.com/office/word/2018/wordml/cex" xmlns:w16cid="http://schemas.microsoft.com/office/word/2016/wordml/cid" xmlns:w16="http://schemas.microsoft.com/office/word/2018/wordml" xmlns:w16sdtdh="http://schemas.microsoft.com/office/word/2020/wordml/sdtdatahash" xmlns:w16se="http://schemas.microsoft.com/office/word/2015/wordml/symex" xmlns:wpg="http://schemas.microsoft.com/office/word/2010/wordprocessingGroup" xmlns:wpi="http://schemas.microsoft.com/office/word/2010/wordprocessingInk" xmlns:wne="http://schemas.microsoft.com/office/word/2006/wordml" xmlns:wps="http://schemas.microsoft.com/office/word/2010/wordprocessingShape" mc:Ignorable="w14 w15 w16se w16cid w16 w16cex w16sdtdh wp14">
   <w:abstractNum w:abstractNumId="0" w15:restartNumberingAfterBreak="0">
     <w:nsid w:val="FFFFFF1D"/>
     <w:multiLevelType w:val="multilevel"/>
@@ -1440,11 +1472,10 @@
   <w:abstractNum w:abstractNumId="9" w15:restartNumberingAfterBreak="0">
     <w:nsid w:val="FFFFFF88"/>
     <w:multiLevelType w:val="singleLevel"/>
-    <w:tmpl w:val="E182DB96"/>
+    <w:tmpl w:val="C3A88A1A"/>
     <w:lvl w:ilvl="0">
       <w:start w:val="1"/>
       <w:numFmt w:val="decimal"/>
-      <w:pStyle w:val="ListNumber"/>
       <w:lvlText w:val="%1."/>
       <w:lvlJc w:val="left"/>
       <w:pPr>
@@ -1476,6 +1507,93 @@
     </w:lvl>
   </w:abstractNum>
   <w:abstractNum w:abstractNumId="11" w15:restartNumberingAfterBreak="0">
+    <w:nsid w:val="1336221F"/>
+    <w:multiLevelType w:val="hybridMultilevel"/>
+    <w:tmpl w:val="E206C014"/>
+    <w:lvl w:ilvl="0" w:tplc="575CC4F8">
+      <w:start w:val="1"/>
+      <w:numFmt w:val="decimal"/>
+      <w:pStyle w:val="ListNumber"/>
+      <w:lvlText w:val="%1."/>
+      <w:lvlJc w:val="left"/>
+      <w:pPr>
+        <w:ind w:left="720" w:hanging="360"/>
+      </w:pPr>
+    </w:lvl>
+    <w:lvl w:ilvl="1" w:tplc="04090019" w:tentative="1">
+      <w:start w:val="1"/>
+      <w:numFmt w:val="lowerLetter"/>
+      <w:lvlText w:val="%2."/>
+      <w:lvlJc w:val="left"/>
+      <w:pPr>
+        <w:ind w:left="1440" w:hanging="360"/>
+      </w:pPr>
+    </w:lvl>
+    <w:lvl w:ilvl="2" w:tplc="0409001B" w:tentative="1">
+      <w:start w:val="1"/>
+      <w:numFmt w:val="lowerRoman"/>
+      <w:lvlText w:val="%3."/>
+      <w:lvlJc w:val="right"/>
+      <w:pPr>
+        <w:ind w:left="2160" w:hanging="180"/>
+      </w:pPr>
+    </w:lvl>
+    <w:lvl w:ilvl="3" w:tplc="0409000F" w:tentative="1">
+      <w:start w:val="1"/>
+      <w:numFmt w:val="decimal"/>
+      <w:lvlText w:val="%4."/>
+      <w:lvlJc w:val="left"/>
+      <w:pPr>
+        <w:ind w:left="2880" w:hanging="360"/>
+      </w:pPr>
+    </w:lvl>
+    <w:lvl w:ilvl="4" w:tplc="04090019" w:tentative="1">
+      <w:start w:val="1"/>
+      <w:numFmt w:val="lowerLetter"/>
+      <w:lvlText w:val="%5."/>
+      <w:lvlJc w:val="left"/>
+      <w:pPr>
+        <w:ind w:left="3600" w:hanging="360"/>
+      </w:pPr>
+    </w:lvl>
+    <w:lvl w:ilvl="5" w:tplc="0409001B" w:tentative="1">
+      <w:start w:val="1"/>
+      <w:numFmt w:val="lowerRoman"/>
+      <w:lvlText w:val="%6."/>
+      <w:lvlJc w:val="right"/>
+      <w:pPr>
+        <w:ind w:left="4320" w:hanging="180"/>
+      </w:pPr>
+    </w:lvl>
+    <w:lvl w:ilvl="6" w:tplc="0409000F" w:tentative="1">
+      <w:start w:val="1"/>
+      <w:numFmt w:val="decimal"/>
+      <w:lvlText w:val="%7."/>
+      <w:lvlJc w:val="left"/>
+      <w:pPr>
+        <w:ind w:left="5040" w:hanging="360"/>
+      </w:pPr>
+    </w:lvl>
+    <w:lvl w:ilvl="7" w:tplc="04090019" w:tentative="1">
+      <w:start w:val="1"/>
+      <w:numFmt w:val="lowerLetter"/>
+      <w:lvlText w:val="%8."/>
+      <w:lvlJc w:val="left"/>
+      <w:pPr>
+        <w:ind w:left="5760" w:hanging="360"/>
+      </w:pPr>
+    </w:lvl>
+    <w:lvl w:ilvl="8" w:tplc="0409001B" w:tentative="1">
+      <w:start w:val="1"/>
+      <w:numFmt w:val="lowerRoman"/>
+      <w:lvlText w:val="%9."/>
+      <w:lvlJc w:val="right"/>
+      <w:pPr>
+        <w:ind w:left="6480" w:hanging="180"/>
+      </w:pPr>
+    </w:lvl>
+  </w:abstractNum>
+  <w:abstractNum w:abstractNumId="12" w15:restartNumberingAfterBreak="0">
     <w:nsid w:val="15FD4F08"/>
     <w:multiLevelType w:val="hybridMultilevel"/>
     <w:tmpl w:val="4836BC0A"/>
@@ -1561,7 +1679,7 @@
       </w:pPr>
     </w:lvl>
   </w:abstractNum>
-  <w:abstractNum w:abstractNumId="12" w15:restartNumberingAfterBreak="0">
+  <w:abstractNum w:abstractNumId="13" w15:restartNumberingAfterBreak="0">
     <w:nsid w:val="18193C53"/>
     <w:multiLevelType w:val="hybridMultilevel"/>
     <w:tmpl w:val="AAA04F9E"/>
@@ -1674,7 +1792,7 @@
       </w:rPr>
     </w:lvl>
   </w:abstractNum>
-  <w:abstractNum w:abstractNumId="13" w15:restartNumberingAfterBreak="0">
+  <w:abstractNum w:abstractNumId="14" w15:restartNumberingAfterBreak="0">
     <w:nsid w:val="25D04306"/>
     <w:multiLevelType w:val="hybridMultilevel"/>
     <w:tmpl w:val="FA8A07DE"/>
@@ -1787,7 +1905,7 @@
       </w:rPr>
     </w:lvl>
   </w:abstractNum>
-  <w:abstractNum w:abstractNumId="14" w15:restartNumberingAfterBreak="0">
+  <w:abstractNum w:abstractNumId="15" w15:restartNumberingAfterBreak="0">
     <w:nsid w:val="320C42DD"/>
     <w:multiLevelType w:val="hybridMultilevel"/>
     <w:tmpl w:val="A63861DA"/>
@@ -1873,7 +1991,7 @@
       </w:pPr>
     </w:lvl>
   </w:abstractNum>
-  <w:abstractNum w:abstractNumId="15" w15:restartNumberingAfterBreak="0">
+  <w:abstractNum w:abstractNumId="16" w15:restartNumberingAfterBreak="0">
     <w:nsid w:val="455337E8"/>
     <w:multiLevelType w:val="hybridMultilevel"/>
     <w:tmpl w:val="F446C4B2"/>
@@ -1959,7 +2077,7 @@
       </w:pPr>
     </w:lvl>
   </w:abstractNum>
-  <w:abstractNum w:abstractNumId="16" w15:restartNumberingAfterBreak="0">
+  <w:abstractNum w:abstractNumId="17" w15:restartNumberingAfterBreak="0">
     <w:nsid w:val="4B53761A"/>
     <w:multiLevelType w:val="hybridMultilevel"/>
     <w:tmpl w:val="0E203882"/>
@@ -2072,7 +2190,7 @@
       </w:rPr>
     </w:lvl>
   </w:abstractNum>
-  <w:abstractNum w:abstractNumId="17" w15:restartNumberingAfterBreak="0">
+  <w:abstractNum w:abstractNumId="18" w15:restartNumberingAfterBreak="0">
     <w:nsid w:val="4F8C6C9E"/>
     <w:multiLevelType w:val="hybridMultilevel"/>
     <w:tmpl w:val="A28C6084"/>
@@ -2186,7 +2304,7 @@
       </w:rPr>
     </w:lvl>
   </w:abstractNum>
-  <w:abstractNum w:abstractNumId="18" w15:restartNumberingAfterBreak="0">
+  <w:abstractNum w:abstractNumId="19" w15:restartNumberingAfterBreak="0">
     <w:nsid w:val="517962C1"/>
     <w:multiLevelType w:val="hybridMultilevel"/>
     <w:tmpl w:val="A95015C2"/>
@@ -2272,7 +2390,7 @@
       </w:pPr>
     </w:lvl>
   </w:abstractNum>
-  <w:abstractNum w:abstractNumId="19" w15:restartNumberingAfterBreak="0">
+  <w:abstractNum w:abstractNumId="20" w15:restartNumberingAfterBreak="0">
     <w:nsid w:val="64C51762"/>
     <w:multiLevelType w:val="hybridMultilevel"/>
     <w:tmpl w:val="7116B7B8"/>
@@ -2358,7 +2476,7 @@
       </w:pPr>
     </w:lvl>
   </w:abstractNum>
-  <w:abstractNum w:abstractNumId="20" w15:restartNumberingAfterBreak="0">
+  <w:abstractNum w:abstractNumId="21" w15:restartNumberingAfterBreak="0">
     <w:nsid w:val="64EC1117"/>
     <w:multiLevelType w:val="hybridMultilevel"/>
     <w:tmpl w:val="60DAE252"/>
@@ -2471,7 +2589,7 @@
       </w:rPr>
     </w:lvl>
   </w:abstractNum>
-  <w:abstractNum w:abstractNumId="21" w15:restartNumberingAfterBreak="0">
+  <w:abstractNum w:abstractNumId="22" w15:restartNumberingAfterBreak="0">
     <w:nsid w:val="651A521B"/>
     <w:multiLevelType w:val="hybridMultilevel"/>
     <w:tmpl w:val="4BF4621A"/>
@@ -2584,7 +2702,7 @@
       </w:rPr>
     </w:lvl>
   </w:abstractNum>
-  <w:abstractNum w:abstractNumId="22" w15:restartNumberingAfterBreak="0">
+  <w:abstractNum w:abstractNumId="23" w15:restartNumberingAfterBreak="0">
     <w:nsid w:val="65971732"/>
     <w:multiLevelType w:val="hybridMultilevel"/>
     <w:tmpl w:val="1856DD9A"/>
@@ -2697,7 +2815,93 @@
       </w:rPr>
     </w:lvl>
   </w:abstractNum>
-  <w:abstractNum w:abstractNumId="23" w15:restartNumberingAfterBreak="0">
+  <w:abstractNum w:abstractNumId="24" w15:restartNumberingAfterBreak="0">
+    <w:nsid w:val="6A894703"/>
+    <w:multiLevelType w:val="hybridMultilevel"/>
+    <w:tmpl w:val="C298B46E"/>
+    <w:lvl w:ilvl="0" w:tplc="79264830">
+      <w:start w:val="1"/>
+      <w:numFmt w:val="decimal"/>
+      <w:lvlText w:val="%1."/>
+      <w:lvlJc w:val="left"/>
+      <w:pPr>
+        <w:ind w:left="720" w:hanging="360"/>
+      </w:pPr>
+    </w:lvl>
+    <w:lvl w:ilvl="1" w:tplc="04090019" w:tentative="1">
+      <w:start w:val="1"/>
+      <w:numFmt w:val="lowerLetter"/>
+      <w:lvlText w:val="%2."/>
+      <w:lvlJc w:val="left"/>
+      <w:pPr>
+        <w:ind w:left="1440" w:hanging="360"/>
+      </w:pPr>
+    </w:lvl>
+    <w:lvl w:ilvl="2" w:tplc="0409001B" w:tentative="1">
+      <w:start w:val="1"/>
+      <w:numFmt w:val="lowerRoman"/>
+      <w:lvlText w:val="%3."/>
+      <w:lvlJc w:val="right"/>
+      <w:pPr>
+        <w:ind w:left="2160" w:hanging="180"/>
+      </w:pPr>
+    </w:lvl>
+    <w:lvl w:ilvl="3" w:tplc="0409000F" w:tentative="1">
+      <w:start w:val="1"/>
+      <w:numFmt w:val="decimal"/>
+      <w:lvlText w:val="%4."/>
+      <w:lvlJc w:val="left"/>
+      <w:pPr>
+        <w:ind w:left="2880" w:hanging="360"/>
+      </w:pPr>
+    </w:lvl>
+    <w:lvl w:ilvl="4" w:tplc="04090019" w:tentative="1">
+      <w:start w:val="1"/>
+      <w:numFmt w:val="lowerLetter"/>
+      <w:lvlText w:val="%5."/>
+      <w:lvlJc w:val="left"/>
+      <w:pPr>
+        <w:ind w:left="3600" w:hanging="360"/>
+      </w:pPr>
+    </w:lvl>
+    <w:lvl w:ilvl="5" w:tplc="0409001B" w:tentative="1">
+      <w:start w:val="1"/>
+      <w:numFmt w:val="lowerRoman"/>
+      <w:lvlText w:val="%6."/>
+      <w:lvlJc w:val="right"/>
+      <w:pPr>
+        <w:ind w:left="4320" w:hanging="180"/>
+      </w:pPr>
+    </w:lvl>
+    <w:lvl w:ilvl="6" w:tplc="0409000F" w:tentative="1">
+      <w:start w:val="1"/>
+      <w:numFmt w:val="decimal"/>
+      <w:lvlText w:val="%7."/>
+      <w:lvlJc w:val="left"/>
+      <w:pPr>
+        <w:ind w:left="5040" w:hanging="360"/>
+      </w:pPr>
+    </w:lvl>
+    <w:lvl w:ilvl="7" w:tplc="04090019" w:tentative="1">
+      <w:start w:val="1"/>
+      <w:numFmt w:val="lowerLetter"/>
+      <w:lvlText w:val="%8."/>
+      <w:lvlJc w:val="left"/>
+      <w:pPr>
+        <w:ind w:left="5760" w:hanging="360"/>
+      </w:pPr>
+    </w:lvl>
+    <w:lvl w:ilvl="8" w:tplc="0409001B" w:tentative="1">
+      <w:start w:val="1"/>
+      <w:numFmt w:val="lowerRoman"/>
+      <w:lvlText w:val="%9."/>
+      <w:lvlJc w:val="right"/>
+      <w:pPr>
+        <w:ind w:left="6480" w:hanging="180"/>
+      </w:pPr>
+    </w:lvl>
+  </w:abstractNum>
+  <w:abstractNum w:abstractNumId="25" w15:restartNumberingAfterBreak="0">
     <w:nsid w:val="718A122F"/>
     <w:multiLevelType w:val="hybridMultilevel"/>
     <w:tmpl w:val="9D8EEC00"/>
@@ -2810,7 +3014,7 @@
       </w:rPr>
     </w:lvl>
   </w:abstractNum>
-  <w:abstractNum w:abstractNumId="24" w15:restartNumberingAfterBreak="0">
+  <w:abstractNum w:abstractNumId="26" w15:restartNumberingAfterBreak="0">
     <w:nsid w:val="7AD479BA"/>
     <w:multiLevelType w:val="hybridMultilevel"/>
     <w:tmpl w:val="6F1AB118"/>
@@ -2924,19 +3128,19 @@
     </w:lvl>
   </w:abstractNum>
   <w:num w:numId="1" w16cid:durableId="1375234282">
-    <w:abstractNumId w:val="13"/>
+    <w:abstractNumId w:val="14"/>
   </w:num>
   <w:num w:numId="2" w16cid:durableId="680549173">
-    <w:abstractNumId w:val="23"/>
+    <w:abstractNumId w:val="25"/>
   </w:num>
   <w:num w:numId="3" w16cid:durableId="31926690">
-    <w:abstractNumId w:val="14"/>
+    <w:abstractNumId w:val="15"/>
   </w:num>
   <w:num w:numId="4" w16cid:durableId="283081229">
-    <w:abstractNumId w:val="18"/>
+    <w:abstractNumId w:val="19"/>
   </w:num>
   <w:num w:numId="5" w16cid:durableId="1883244357">
-    <w:abstractNumId w:val="19"/>
+    <w:abstractNumId w:val="20"/>
   </w:num>
   <w:num w:numId="6" w16cid:durableId="1027873351">
     <w:abstractNumId w:val="0"/>
@@ -2972,31 +3176,37 @@
     <w:abstractNumId w:val="10"/>
   </w:num>
   <w:num w:numId="17" w16cid:durableId="536740142">
+    <w:abstractNumId w:val="17"/>
+  </w:num>
+  <w:num w:numId="18" w16cid:durableId="724834013">
+    <w:abstractNumId w:val="26"/>
+  </w:num>
+  <w:num w:numId="19" w16cid:durableId="1079979705">
+    <w:abstractNumId w:val="22"/>
+  </w:num>
+  <w:num w:numId="20" w16cid:durableId="938827600">
+    <w:abstractNumId w:val="23"/>
+  </w:num>
+  <w:num w:numId="21" w16cid:durableId="2031492365">
+    <w:abstractNumId w:val="21"/>
+  </w:num>
+  <w:num w:numId="22" w16cid:durableId="104354748">
+    <w:abstractNumId w:val="12"/>
+  </w:num>
+  <w:num w:numId="23" w16cid:durableId="1905407576">
     <w:abstractNumId w:val="16"/>
   </w:num>
-  <w:num w:numId="18" w16cid:durableId="724834013">
+  <w:num w:numId="24" w16cid:durableId="1513256133">
+    <w:abstractNumId w:val="13"/>
+  </w:num>
+  <w:num w:numId="25" w16cid:durableId="173736797">
+    <w:abstractNumId w:val="18"/>
+  </w:num>
+  <w:num w:numId="26" w16cid:durableId="2022122567">
     <w:abstractNumId w:val="24"/>
   </w:num>
-  <w:num w:numId="19" w16cid:durableId="1079979705">
-    <w:abstractNumId w:val="21"/>
-  </w:num>
-  <w:num w:numId="20" w16cid:durableId="938827600">
-    <w:abstractNumId w:val="22"/>
-  </w:num>
-  <w:num w:numId="21" w16cid:durableId="2031492365">
-    <w:abstractNumId w:val="20"/>
-  </w:num>
-  <w:num w:numId="22" w16cid:durableId="104354748">
+  <w:num w:numId="27" w16cid:durableId="1435714080">
     <w:abstractNumId w:val="11"/>
-  </w:num>
-  <w:num w:numId="23" w16cid:durableId="1905407576">
-    <w:abstractNumId w:val="15"/>
-  </w:num>
-  <w:num w:numId="24" w16cid:durableId="1513256133">
-    <w:abstractNumId w:val="12"/>
-  </w:num>
-  <w:num w:numId="25" w16cid:durableId="173736797">
-    <w:abstractNumId w:val="17"/>
   </w:num>
 </w:numbering>
 </file>
@@ -3064,7 +3274,7 @@
     <w:lsdException w:name="toa heading" w:semiHidden="1" w:unhideWhenUsed="1"/>
     <w:lsdException w:name="List" w:semiHidden="1" w:unhideWhenUsed="1"/>
     <w:lsdException w:name="List Bullet" w:semiHidden="1" w:unhideWhenUsed="1"/>
-    <w:lsdException w:name="List Number" w:semiHidden="1" w:unhideWhenUsed="1"/>
+    <w:lsdException w:name="List Number" w:semiHidden="1" w:unhideWhenUsed="1" w:qFormat="1"/>
     <w:lsdException w:name="List 2" w:semiHidden="1" w:unhideWhenUsed="1"/>
     <w:lsdException w:name="List 3" w:semiHidden="1" w:unhideWhenUsed="1"/>
     <w:lsdException w:name="List 4" w:semiHidden="1" w:unhideWhenUsed="1"/>
@@ -3393,7 +3603,7 @@
   <w:style w:type="paragraph" w:default="1" w:styleId="Normal">
     <w:name w:val="Normal"/>
     <w:qFormat/>
-    <w:rsid w:val="00D4740B"/>
+    <w:rsid w:val="00652D1B"/>
     <w:rPr>
       <w:rFonts w:ascii="Times New Roman" w:hAnsi="Times New Roman"/>
       <w:sz w:val="22"/>
@@ -3403,14 +3613,15 @@
     <w:name w:val="heading 1"/>
     <w:next w:val="Normal"/>
     <w:link w:val="Heading1Char"/>
-    <w:rsid w:val="00ED4EDE"/>
+    <w:autoRedefine/>
+    <w:rsid w:val="00036F0E"/>
     <w:pPr>
       <w:keepNext/>
       <w:spacing w:line="440" w:lineRule="exact"/>
       <w:outlineLvl w:val="0"/>
     </w:pPr>
     <w:rPr>
-      <w:rFonts w:ascii="Arial Narrow" w:eastAsia="Times New Roman" w:hAnsi="Arial Narrow" w:cs="Times New Roman"/>
+      <w:rFonts w:ascii="Arial" w:eastAsia="Times New Roman" w:hAnsi="Arial" w:cs="Times New Roman"/>
       <w:sz w:val="40"/>
       <w:szCs w:val="20"/>
     </w:rPr>
@@ -3420,25 +3631,35 @@
     <w:basedOn w:val="SectionHead"/>
     <w:next w:val="BodyText"/>
     <w:link w:val="Heading2Char"/>
+    <w:autoRedefine/>
     <w:uiPriority w:val="9"/>
     <w:unhideWhenUsed/>
-    <w:rsid w:val="00C043CA"/>
+    <w:rsid w:val="00036F0E"/>
     <w:pPr>
       <w:outlineLvl w:val="1"/>
     </w:pPr>
+    <w:rPr>
+      <w:rFonts w:ascii="Arial" w:hAnsi="Arial"/>
+      <w:b w:val="0"/>
+    </w:rPr>
   </w:style>
   <w:style w:type="paragraph" w:styleId="Heading3">
     <w:name w:val="heading 3"/>
     <w:basedOn w:val="Subhead1"/>
     <w:next w:val="BodyText"/>
     <w:link w:val="Heading3Char"/>
+    <w:autoRedefine/>
     <w:uiPriority w:val="9"/>
     <w:unhideWhenUsed/>
     <w:qFormat/>
-    <w:rsid w:val="00112B85"/>
+    <w:rsid w:val="00036F0E"/>
     <w:pPr>
       <w:outlineLvl w:val="2"/>
     </w:pPr>
+    <w:rPr>
+      <w:b w:val="0"/>
+      <w:sz w:val="22"/>
+    </w:rPr>
   </w:style>
   <w:style w:type="paragraph" w:styleId="Heading4">
     <w:name w:val="heading 4"/>
@@ -3606,7 +3827,7 @@
     <w:autoRedefine/>
     <w:uiPriority w:val="99"/>
     <w:qFormat/>
-    <w:rsid w:val="00ED4EDE"/>
+    <w:rsid w:val="00CB367F"/>
     <w:pPr>
       <w:keepNext/>
       <w:pageBreakBefore/>
@@ -3614,7 +3835,7 @@
       <w:outlineLvl w:val="0"/>
     </w:pPr>
     <w:rPr>
-      <w:rFonts w:ascii="Arial Narrow" w:hAnsi="Arial Narrow" w:cs="Arial"/>
+      <w:rFonts w:ascii="Arial" w:hAnsi="Arial" w:cs="Arial"/>
       <w:bCs/>
       <w:kern w:val="28"/>
       <w:sz w:val="40"/>
@@ -3626,9 +3847,9 @@
     <w:basedOn w:val="DefaultParagraphFont"/>
     <w:link w:val="Title"/>
     <w:uiPriority w:val="99"/>
-    <w:rsid w:val="00ED4EDE"/>
+    <w:rsid w:val="00CB367F"/>
     <w:rPr>
-      <w:rFonts w:ascii="Arial Narrow" w:hAnsi="Arial Narrow" w:cs="Arial"/>
+      <w:rFonts w:ascii="Arial" w:hAnsi="Arial" w:cs="Arial"/>
       <w:bCs/>
       <w:kern w:val="28"/>
       <w:sz w:val="40"/>
@@ -3744,9 +3965,9 @@
     <w:name w:val="Heading 1 Char"/>
     <w:basedOn w:val="DefaultParagraphFont"/>
     <w:link w:val="Heading1"/>
-    <w:rsid w:val="00ED4EDE"/>
+    <w:rsid w:val="00036F0E"/>
     <w:rPr>
-      <w:rFonts w:ascii="Arial Narrow" w:eastAsia="Times New Roman" w:hAnsi="Arial Narrow" w:cs="Times New Roman"/>
+      <w:rFonts w:ascii="Arial" w:eastAsia="Times New Roman" w:hAnsi="Arial" w:cs="Times New Roman"/>
       <w:sz w:val="40"/>
       <w:szCs w:val="20"/>
     </w:rPr>
@@ -3756,10 +3977,9 @@
     <w:basedOn w:val="DefaultParagraphFont"/>
     <w:link w:val="Heading2"/>
     <w:uiPriority w:val="9"/>
-    <w:rsid w:val="00C043CA"/>
+    <w:rsid w:val="00036F0E"/>
     <w:rPr>
-      <w:rFonts w:ascii="Arial Narrow" w:eastAsia="Times New Roman" w:hAnsi="Arial Narrow" w:cs="Times New Roman"/>
-      <w:b/>
+      <w:rFonts w:ascii="Arial" w:eastAsia="Times New Roman" w:hAnsi="Arial" w:cs="Times New Roman"/>
       <w:sz w:val="26"/>
       <w:szCs w:val="20"/>
     </w:rPr>
@@ -3769,12 +3989,11 @@
     <w:basedOn w:val="DefaultParagraphFont"/>
     <w:link w:val="Heading3"/>
     <w:uiPriority w:val="9"/>
-    <w:rsid w:val="00112B85"/>
+    <w:rsid w:val="00036F0E"/>
     <w:rPr>
       <w:rFonts w:ascii="Arial" w:eastAsia="Times New Roman" w:hAnsi="Arial" w:cs="Times New Roman"/>
-      <w:b/>
       <w:i/>
-      <w:sz w:val="20"/>
+      <w:sz w:val="22"/>
       <w:szCs w:val="20"/>
     </w:rPr>
   </w:style>
@@ -4007,17 +4226,20 @@
   <w:style w:type="paragraph" w:styleId="ListNumber">
     <w:name w:val="List Number"/>
     <w:basedOn w:val="Normal"/>
+    <w:autoRedefine/>
     <w:uiPriority w:val="99"/>
     <w:unhideWhenUsed/>
-    <w:rsid w:val="00E93DB0"/>
+    <w:qFormat/>
+    <w:rsid w:val="007E41A1"/>
     <w:pPr>
       <w:numPr>
-        <w:numId w:val="11"/>
+        <w:numId w:val="27"/>
       </w:numPr>
       <w:tabs>
-        <w:tab w:val="left" w:pos="360"/>
+        <w:tab w:val="left" w:pos="270"/>
       </w:tabs>
-      <w:spacing w:before="240"/>
+      <w:spacing w:before="160"/>
+      <w:ind w:left="432" w:hanging="288"/>
     </w:pPr>
   </w:style>
   <w:style w:type="paragraph" w:styleId="ListNumber2">
@@ -4025,13 +4247,13 @@
     <w:basedOn w:val="Normal"/>
     <w:uiPriority w:val="99"/>
     <w:unhideWhenUsed/>
-    <w:rsid w:val="00E93DB0"/>
+    <w:rsid w:val="002027EF"/>
     <w:pPr>
       <w:numPr>
         <w:numId w:val="10"/>
       </w:numPr>
       <w:spacing w:before="240"/>
-      <w:ind w:left="648" w:hanging="288"/>
+      <w:ind w:left="432" w:hanging="288"/>
     </w:pPr>
   </w:style>
   <w:style w:type="paragraph" w:styleId="ListNumber3">
@@ -4275,8 +4497,10 @@
   <w:style w:type="paragraph" w:customStyle="1" w:styleId="Header-StudentFirstPage">
     <w:name w:val="Header - Student First Page"/>
     <w:basedOn w:val="Normal"/>
+    <w:autoRedefine/>
+    <w:qFormat/>
     <w:locked/>
-    <w:rsid w:val="001E5487"/>
+    <w:rsid w:val="00036F0E"/>
     <w:pPr>
       <w:pBdr>
         <w:bottom w:val="dotted" w:sz="12" w:space="1" w:color="auto"/>
@@ -4290,7 +4514,7 @@
       <w:spacing w:line="280" w:lineRule="exact"/>
     </w:pPr>
     <w:rPr>
-      <w:rFonts w:ascii="Arial Narrow" w:eastAsia="Times New Roman" w:hAnsi="Arial Narrow" w:cs="Times New Roman"/>
+      <w:rFonts w:ascii="Arial" w:eastAsia="Times New Roman" w:hAnsi="Arial" w:cs="Times New Roman"/>
       <w:sz w:val="20"/>
       <w:szCs w:val="18"/>
     </w:rPr>
@@ -4299,38 +4523,41 @@
     <w:name w:val="Character - Page Number"/>
     <w:semiHidden/>
     <w:qFormat/>
-    <w:rsid w:val="003725DB"/>
+    <w:rsid w:val="00110A6D"/>
     <w:rPr>
-      <w:rFonts w:ascii="Arial Narrow" w:hAnsi="Arial Narrow"/>
-      <w:b/>
+      <w:rFonts w:ascii="Arial" w:hAnsi="Arial"/>
+      <w:b w:val="0"/>
       <w:dstrike w:val="0"/>
       <w:color w:val="auto"/>
-      <w:sz w:val="28"/>
+      <w:position w:val="0"/>
+      <w:sz w:val="20"/>
       <w:vertAlign w:val="baseline"/>
     </w:rPr>
   </w:style>
   <w:style w:type="paragraph" w:customStyle="1" w:styleId="FooterRuled">
     <w:name w:val="Footer Ruled"/>
     <w:next w:val="BodyText"/>
-    <w:rsid w:val="003725DB"/>
+    <w:autoRedefine/>
+    <w:qFormat/>
+    <w:rsid w:val="00D60B07"/>
     <w:pPr>
       <w:pBdr>
-        <w:top w:val="dotted" w:sz="12" w:space="0" w:color="595959" w:themeColor="text1" w:themeTint="A6"/>
+        <w:top w:val="dotted" w:sz="12" w:space="4" w:color="595959" w:themeColor="text1" w:themeTint="A6"/>
       </w:pBdr>
       <w:tabs>
         <w:tab w:val="left" w:pos="144"/>
-        <w:tab w:val="left" w:pos="864"/>
         <w:tab w:val="right" w:pos="8352"/>
         <w:tab w:val="right" w:pos="9216"/>
       </w:tabs>
       <w:spacing w:line="240" w:lineRule="atLeast"/>
     </w:pPr>
     <w:rPr>
-      <w:rFonts w:ascii="Arial Narrow" w:eastAsia="Times New Roman" w:hAnsi="Arial Narrow" w:cs="Times New Roman"/>
+      <w:rFonts w:ascii="Arial" w:eastAsia="Times New Roman" w:hAnsi="Arial" w:cs="Arial"/>
+      <w:bCs/>
       <w:caps/>
-      <w:color w:val="595959" w:themeColor="text1" w:themeTint="A6"/>
-      <w:sz w:val="16"/>
-      <w:szCs w:val="20"/>
+      <w:position w:val="-12"/>
+      <w:sz w:val="20"/>
+      <w:szCs w:val="14"/>
     </w:rPr>
   </w:style>
   <w:style w:type="paragraph" w:styleId="BalloonText">
@@ -4379,7 +4606,7 @@
     <w:name w:val="Bulleted Text"/>
     <w:basedOn w:val="Normal"/>
     <w:qFormat/>
-    <w:rsid w:val="00ED4EDE"/>
+    <w:rsid w:val="008B5361"/>
     <w:pPr>
       <w:numPr>
         <w:numId w:val="25"/>
@@ -4388,7 +4615,7 @@
         <w:tab w:val="left" w:pos="360"/>
         <w:tab w:val="left" w:pos="720"/>
       </w:tabs>
-      <w:spacing w:before="120"/>
+      <w:spacing w:before="100"/>
     </w:pPr>
     <w:rPr>
       <w:rFonts w:eastAsia="Times New Roman" w:cs="Times New Roman"/>
@@ -4413,13 +4640,15 @@
   <w:style w:type="paragraph" w:customStyle="1" w:styleId="AnswerSpace">
     <w:name w:val="Answer Space"/>
     <w:basedOn w:val="BodyText"/>
+    <w:autoRedefine/>
     <w:qFormat/>
-    <w:rsid w:val="009000EA"/>
+    <w:rsid w:val="00D60B07"/>
     <w:pPr>
       <w:spacing w:before="0" w:after="475"/>
     </w:pPr>
     <w:rPr>
-      <w:rFonts w:ascii="Arial Narrow" w:hAnsi="Arial Narrow"/>
+      <w:rFonts w:ascii="Arial" w:hAnsi="Arial"/>
+      <w:sz w:val="20"/>
     </w:rPr>
   </w:style>
   <w:style w:type="paragraph" w:customStyle="1" w:styleId="AnswerSpace2Lines">
@@ -4461,14 +4690,15 @@
   <w:style w:type="paragraph" w:customStyle="1" w:styleId="Note">
     <w:name w:val="Note"/>
     <w:basedOn w:val="BodyText"/>
+    <w:autoRedefine/>
     <w:qFormat/>
-    <w:rsid w:val="009D021D"/>
+    <w:rsid w:val="00730784"/>
     <w:pPr>
       <w:pBdr>
-        <w:top w:val="single" w:sz="8" w:space="6" w:color="D9D9D9"/>
-        <w:left w:val="single" w:sz="8" w:space="6" w:color="D9D9D9"/>
-        <w:bottom w:val="single" w:sz="8" w:space="6" w:color="D9D9D9"/>
-        <w:right w:val="single" w:sz="8" w:space="6" w:color="D9D9D9"/>
+        <w:top w:val="single" w:sz="8" w:space="4" w:color="D9D9D9"/>
+        <w:left w:val="single" w:sz="8" w:space="4" w:color="D9D9D9"/>
+        <w:bottom w:val="single" w:sz="8" w:space="4" w:color="D9D9D9"/>
+        <w:right w:val="single" w:sz="8" w:space="4" w:color="D9D9D9"/>
       </w:pBdr>
       <w:shd w:val="clear" w:color="auto" w:fill="D9D9D9"/>
     </w:pPr>
@@ -4500,6 +4730,21 @@
     <w:rPr>
       <w:b/>
       <w:i/>
+    </w:rPr>
+  </w:style>
+  <w:style w:type="paragraph" w:customStyle="1" w:styleId="thead">
+    <w:name w:val="thead"/>
+    <w:autoRedefine/>
+    <w:qFormat/>
+    <w:rsid w:val="00730784"/>
+    <w:pPr>
+      <w:jc w:val="center"/>
+    </w:pPr>
+    <w:rPr>
+      <w:rFonts w:ascii="Arial" w:eastAsia="Times New Roman" w:hAnsi="Arial" w:cs="Times New Roman"/>
+      <w:b/>
+      <w:sz w:val="20"/>
+      <w:szCs w:val="20"/>
     </w:rPr>
   </w:style>
 </w:styles>

</xml_diff>

<commit_message>
Updated DOCX header & added small back to CSS
</commit_message>
<xml_diff>
--- a/publishing/docx/Normal.docx
+++ b/publishing/docx/Normal.docx
@@ -1176,9 +1176,6 @@
       </w:r>
     </w:fldSimple>
     <w:r>
-      <w:t xml:space="preserve"> | STUDENT HANDOUT</w:t>
-    </w:r>
-    <w:r>
       <w:t xml:space="preserve"> </w:t>
     </w:r>
   </w:p>
@@ -1208,7 +1205,7 @@
       </w:r>
     </w:fldSimple>
     <w:r>
-      <w:t xml:space="preserve"> | STUDENT HANDOUT</w:t>
+      <w:t xml:space="preserve"> </w:t>
     </w:r>
   </w:p>
 </w:hdr>

</xml_diff>